<commit_message>
Corrigindo os defetiso apontados pelo SQA
</commit_message>
<xml_diff>
--- a/analise e projeto/Casos de Uso Expandidos.docx
+++ b/analise e projeto/Casos de Uso Expandidos.docx
@@ -1178,15 +1178,7 @@
                 <w:sz w:val="24"/>
                 <w:szCs w:val="24"/>
               </w:rPr>
-              <w:t xml:space="preserve">Ator: </w:t>
-            </w:r>
-            <w:r>
-              <w:rPr>
-                <w:rFonts w:asciiTheme="minorHAnsi" w:eastAsia="Arial" w:hAnsiTheme="minorHAnsi" w:cstheme="minorHAnsi"/>
-                <w:sz w:val="24"/>
-                <w:szCs w:val="24"/>
-              </w:rPr>
-              <w:t>Advogado ou Promotor</w:t>
+              <w:t>Ator: Advogado ou Promotor</w:t>
             </w:r>
           </w:p>
         </w:tc>
@@ -1252,15 +1244,7 @@
                 <w:sz w:val="24"/>
                 <w:szCs w:val="24"/>
               </w:rPr>
-              <w:t xml:space="preserve">Visão geral: </w:t>
-            </w:r>
-            <w:r>
-              <w:rPr>
-                <w:rFonts w:asciiTheme="minorHAnsi" w:eastAsia="Arial" w:hAnsiTheme="minorHAnsi" w:cstheme="minorHAnsi"/>
-                <w:sz w:val="24"/>
-                <w:szCs w:val="24"/>
-              </w:rPr>
-              <w:t xml:space="preserve">O Advogado ou Promotor </w:t>
+              <w:t xml:space="preserve">Visão geral: O Advogado ou Promotor </w:t>
             </w:r>
             <w:r>
               <w:rPr>
@@ -1318,15 +1302,7 @@
                 <w:sz w:val="24"/>
                 <w:szCs w:val="24"/>
               </w:rPr>
-              <w:t>Referências Cruzadas: RF</w:t>
-            </w:r>
-            <w:r>
-              <w:rPr>
-                <w:rFonts w:asciiTheme="minorHAnsi" w:eastAsia="Arial" w:hAnsiTheme="minorHAnsi" w:cstheme="minorHAnsi"/>
-                <w:sz w:val="24"/>
-                <w:szCs w:val="24"/>
-              </w:rPr>
-              <w:t>2.1 a 2.10</w:t>
+              <w:t>Referências Cruzadas: RF2.1 a 2.10</w:t>
             </w:r>
           </w:p>
         </w:tc>
@@ -1535,16 +1511,7 @@
                 <w:sz w:val="24"/>
                 <w:szCs w:val="24"/>
               </w:rPr>
-              <w:t xml:space="preserve">insere os dados do requerente (CPF/CNPJ e nome completo) e os dados do requerido </w:t>
-            </w:r>
-            <w:r>
-              <w:rPr>
-                <w:rFonts w:asciiTheme="minorHAnsi" w:eastAsia="Arial" w:hAnsiTheme="minorHAnsi" w:cstheme="minorHAnsi"/>
-                <w:color w:val="000000"/>
-                <w:sz w:val="24"/>
-                <w:szCs w:val="24"/>
-              </w:rPr>
-              <w:t>(CPF/CNPJ e nome completo)</w:t>
+              <w:t>insere os dados do requerente (CPF/CNPJ e nome completo) e os dados do requerido (CPF/CNPJ e nome completo)</w:t>
             </w:r>
             <w:r>
               <w:rPr>
@@ -1851,15 +1818,7 @@
                 <w:sz w:val="24"/>
                 <w:szCs w:val="24"/>
               </w:rPr>
-              <w:t xml:space="preserve">a </w:t>
-            </w:r>
-            <w:r>
-              <w:rPr>
-                <w:rFonts w:asciiTheme="minorHAnsi" w:eastAsia="Arial" w:hAnsiTheme="minorHAnsi" w:cstheme="minorHAnsi"/>
-                <w:sz w:val="24"/>
-                <w:szCs w:val="24"/>
-              </w:rPr>
-              <w:t>Petição em um Processo</w:t>
+              <w:t>a Petição em um Processo</w:t>
             </w:r>
             <w:r>
               <w:rPr>
@@ -1908,31 +1867,15 @@
                 <w:sz w:val="24"/>
                 <w:szCs w:val="24"/>
               </w:rPr>
-              <w:t xml:space="preserve"> </w:t>
-            </w:r>
-            <w:r>
-              <w:rPr>
-                <w:rFonts w:asciiTheme="minorHAnsi" w:eastAsia="Arial" w:hAnsiTheme="minorHAnsi" w:cstheme="minorHAnsi"/>
-                <w:sz w:val="24"/>
-                <w:szCs w:val="24"/>
-              </w:rPr>
-              <w:t>deseja criar um</w:t>
-            </w:r>
-            <w:r>
-              <w:rPr>
-                <w:rFonts w:asciiTheme="minorHAnsi" w:eastAsia="Arial" w:hAnsiTheme="minorHAnsi" w:cstheme="minorHAnsi"/>
-                <w:sz w:val="24"/>
-                <w:szCs w:val="24"/>
-              </w:rPr>
-              <w:t xml:space="preserve">a </w:t>
-            </w:r>
-            <w:r>
-              <w:rPr>
-                <w:rFonts w:asciiTheme="minorHAnsi" w:eastAsia="Arial" w:hAnsiTheme="minorHAnsi" w:cstheme="minorHAnsi"/>
-                <w:sz w:val="24"/>
-                <w:szCs w:val="24"/>
-              </w:rPr>
-              <w:t>Petição</w:t>
+              <w:t xml:space="preserve"> deseja criar um</w:t>
+            </w:r>
+            <w:r>
+              <w:rPr>
+                <w:rFonts w:asciiTheme="minorHAnsi" w:eastAsia="Arial" w:hAnsiTheme="minorHAnsi" w:cstheme="minorHAnsi"/>
+                <w:sz w:val="24"/>
+                <w:szCs w:val="24"/>
+              </w:rPr>
+              <w:t>a Petição</w:t>
             </w:r>
             <w:r>
               <w:rPr>
@@ -1948,55 +1891,7 @@
                 <w:sz w:val="24"/>
                 <w:szCs w:val="24"/>
               </w:rPr>
-              <w:t>O Advogado ou Promotor</w:t>
-            </w:r>
-            <w:r>
-              <w:rPr>
-                <w:rFonts w:asciiTheme="minorHAnsi" w:eastAsia="Arial" w:hAnsiTheme="minorHAnsi" w:cstheme="minorHAnsi"/>
-                <w:sz w:val="24"/>
-                <w:szCs w:val="24"/>
-              </w:rPr>
-              <w:t xml:space="preserve"> </w:t>
-            </w:r>
-            <w:r>
-              <w:rPr>
-                <w:rFonts w:asciiTheme="minorHAnsi" w:eastAsia="Arial" w:hAnsiTheme="minorHAnsi" w:cstheme="minorHAnsi"/>
-                <w:sz w:val="24"/>
-                <w:szCs w:val="24"/>
-              </w:rPr>
-              <w:t xml:space="preserve">redige </w:t>
-            </w:r>
-            <w:r>
-              <w:rPr>
-                <w:rFonts w:asciiTheme="minorHAnsi" w:eastAsia="Arial" w:hAnsiTheme="minorHAnsi" w:cstheme="minorHAnsi"/>
-                <w:sz w:val="24"/>
-                <w:szCs w:val="24"/>
-              </w:rPr>
-              <w:t>nova Petição</w:t>
-            </w:r>
-            <w:r>
-              <w:rPr>
-                <w:rFonts w:asciiTheme="minorHAnsi" w:eastAsia="Arial" w:hAnsiTheme="minorHAnsi" w:cstheme="minorHAnsi"/>
-                <w:sz w:val="24"/>
-                <w:szCs w:val="24"/>
-              </w:rPr>
-              <w:t xml:space="preserve">. O sistema anexa a </w:t>
-            </w:r>
-            <w:r>
-              <w:rPr>
-                <w:rFonts w:asciiTheme="minorHAnsi" w:eastAsia="Arial" w:hAnsiTheme="minorHAnsi" w:cstheme="minorHAnsi"/>
-                <w:sz w:val="24"/>
-                <w:szCs w:val="24"/>
-              </w:rPr>
-              <w:t>Petição</w:t>
-            </w:r>
-            <w:r>
-              <w:rPr>
-                <w:rFonts w:asciiTheme="minorHAnsi" w:eastAsia="Arial" w:hAnsiTheme="minorHAnsi" w:cstheme="minorHAnsi"/>
-                <w:sz w:val="24"/>
-                <w:szCs w:val="24"/>
-              </w:rPr>
-              <w:t xml:space="preserve"> ao Processo.</w:t>
+              <w:t>O Advogado ou Promotor redige nova Petição. O sistema anexa a Petição ao Processo.</w:t>
             </w:r>
           </w:p>
         </w:tc>
@@ -2190,15 +2085,7 @@
                 <w:sz w:val="24"/>
                 <w:szCs w:val="24"/>
               </w:rPr>
-              <w:t>um Advogado ou Promotor</w:t>
-            </w:r>
-            <w:r>
-              <w:rPr>
-                <w:rFonts w:asciiTheme="minorHAnsi" w:eastAsia="Arial" w:hAnsiTheme="minorHAnsi" w:cstheme="minorHAnsi"/>
-                <w:sz w:val="24"/>
-                <w:szCs w:val="24"/>
-              </w:rPr>
-              <w:t xml:space="preserve"> deseja criar uma nova Petição para o Processo</w:t>
+              <w:t>um Advogado ou Promotor deseja criar uma nova Petição para o Processo</w:t>
             </w:r>
             <w:r>
               <w:rPr>
@@ -3321,7 +3208,23 @@
                 <w:sz w:val="24"/>
                 <w:szCs w:val="24"/>
               </w:rPr>
-              <w:t>.12.</w:t>
+              <w:t>.1</w:t>
+            </w:r>
+            <w:r>
+              <w:rPr>
+                <w:rFonts w:asciiTheme="minorHAnsi" w:eastAsia="Arial" w:hAnsiTheme="minorHAnsi" w:cstheme="minorHAnsi"/>
+                <w:sz w:val="24"/>
+                <w:szCs w:val="24"/>
+              </w:rPr>
+              <w:t>5</w:t>
+            </w:r>
+            <w:r>
+              <w:rPr>
+                <w:rFonts w:asciiTheme="minorHAnsi" w:eastAsia="Arial" w:hAnsiTheme="minorHAnsi" w:cstheme="minorHAnsi"/>
+                <w:sz w:val="24"/>
+                <w:szCs w:val="24"/>
+              </w:rPr>
+              <w:t>.</w:t>
             </w:r>
           </w:p>
         </w:tc>
@@ -3705,13 +3608,13 @@
           <w:rFonts w:asciiTheme="majorHAnsi" w:hAnsiTheme="majorHAnsi" w:cstheme="majorHAnsi"/>
         </w:rPr>
         <w:lastRenderedPageBreak/>
-        <w:t xml:space="preserve">Visualizar </w:t>
+        <w:t>Assinar</w:t>
       </w:r>
       <w:r>
         <w:rPr>
           <w:rFonts w:asciiTheme="majorHAnsi" w:hAnsiTheme="majorHAnsi" w:cstheme="majorHAnsi"/>
         </w:rPr>
-        <w:t>o Histórico de um Processo</w:t>
+        <w:t xml:space="preserve"> Minuta</w:t>
       </w:r>
     </w:p>
     <w:tbl>
@@ -3759,7 +3662,7 @@
                 <w:sz w:val="24"/>
                 <w:szCs w:val="24"/>
               </w:rPr>
-              <w:t>Usuário qualquer.</w:t>
+              <w:t>Juiz</w:t>
             </w:r>
           </w:p>
         </w:tc>
@@ -3792,7 +3695,23 @@
                 <w:sz w:val="24"/>
                 <w:szCs w:val="24"/>
               </w:rPr>
-              <w:t xml:space="preserve">Visualizar o histórico de um Processo. </w:t>
+              <w:t>Assinar</w:t>
+            </w:r>
+            <w:r>
+              <w:rPr>
+                <w:rFonts w:asciiTheme="minorHAnsi" w:eastAsia="Arial" w:hAnsiTheme="minorHAnsi" w:cstheme="minorHAnsi"/>
+                <w:sz w:val="24"/>
+                <w:szCs w:val="24"/>
+              </w:rPr>
+              <w:t xml:space="preserve"> uma Minuta</w:t>
+            </w:r>
+            <w:r>
+              <w:rPr>
+                <w:rFonts w:asciiTheme="minorHAnsi" w:eastAsia="Arial" w:hAnsiTheme="minorHAnsi" w:cstheme="minorHAnsi"/>
+                <w:sz w:val="24"/>
+                <w:szCs w:val="24"/>
+              </w:rPr>
+              <w:t>.</w:t>
             </w:r>
           </w:p>
         </w:tc>
@@ -3825,7 +3744,63 @@
                 <w:sz w:val="24"/>
                 <w:szCs w:val="24"/>
               </w:rPr>
-              <w:t>Um Usuário qualquer quer visualizar o histórico de um Processo. O sistema exibe o histórico do Processo.</w:t>
+              <w:t xml:space="preserve">Um Juiz </w:t>
+            </w:r>
+            <w:r>
+              <w:rPr>
+                <w:rFonts w:asciiTheme="minorHAnsi" w:eastAsia="Arial" w:hAnsiTheme="minorHAnsi" w:cstheme="minorHAnsi"/>
+                <w:sz w:val="24"/>
+                <w:szCs w:val="24"/>
+              </w:rPr>
+              <w:t xml:space="preserve">deseja </w:t>
+            </w:r>
+            <w:r>
+              <w:rPr>
+                <w:rFonts w:asciiTheme="minorHAnsi" w:eastAsia="Arial" w:hAnsiTheme="minorHAnsi" w:cstheme="minorHAnsi"/>
+                <w:sz w:val="24"/>
+                <w:szCs w:val="24"/>
+              </w:rPr>
+              <w:t>a</w:t>
+            </w:r>
+            <w:r>
+              <w:rPr>
+                <w:rFonts w:asciiTheme="minorHAnsi" w:eastAsia="Arial" w:hAnsiTheme="minorHAnsi" w:cstheme="minorHAnsi"/>
+                <w:sz w:val="24"/>
+                <w:szCs w:val="24"/>
+              </w:rPr>
+              <w:t xml:space="preserve">ssinar </w:t>
+            </w:r>
+            <w:r>
+              <w:rPr>
+                <w:rFonts w:asciiTheme="minorHAnsi" w:eastAsia="Arial" w:hAnsiTheme="minorHAnsi" w:cstheme="minorHAnsi"/>
+                <w:sz w:val="24"/>
+                <w:szCs w:val="24"/>
+              </w:rPr>
+              <w:t>um</w:t>
+            </w:r>
+            <w:r>
+              <w:rPr>
+                <w:rFonts w:asciiTheme="minorHAnsi" w:eastAsia="Arial" w:hAnsiTheme="minorHAnsi" w:cstheme="minorHAnsi"/>
+                <w:sz w:val="24"/>
+                <w:szCs w:val="24"/>
+              </w:rPr>
+              <w:t>a minuta</w:t>
+            </w:r>
+            <w:r>
+              <w:rPr>
+                <w:rFonts w:asciiTheme="minorHAnsi" w:eastAsia="Arial" w:hAnsiTheme="minorHAnsi" w:cstheme="minorHAnsi"/>
+                <w:sz w:val="24"/>
+                <w:szCs w:val="24"/>
+              </w:rPr>
+              <w:t xml:space="preserve">. </w:t>
+            </w:r>
+            <w:r>
+              <w:rPr>
+                <w:rFonts w:asciiTheme="minorHAnsi" w:eastAsia="Arial" w:hAnsiTheme="minorHAnsi" w:cstheme="minorHAnsi"/>
+                <w:sz w:val="24"/>
+                <w:szCs w:val="24"/>
+              </w:rPr>
+              <w:t>O Diretor Ou Juiz altera o texto da minuta. O sistema altera a minuta anexa ao Processo.</w:t>
             </w:r>
           </w:p>
         </w:tc>
@@ -3905,6 +3880,15 @@
         </w:tc>
       </w:tr>
     </w:tbl>
+    <w:p>
+      <w:pPr>
+        <w:rPr>
+          <w:rFonts w:asciiTheme="minorHAnsi" w:hAnsiTheme="minorHAnsi" w:cstheme="minorHAnsi"/>
+          <w:sz w:val="28"/>
+          <w:szCs w:val="28"/>
+        </w:rPr>
+      </w:pPr>
+    </w:p>
     <w:p>
       <w:pPr>
         <w:pStyle w:val="Ttulo3"/>
@@ -3995,7 +3979,7 @@
             <w:pPr>
               <w:numPr>
                 <w:ilvl w:val="0"/>
-                <w:numId w:val="7"/>
+                <w:numId w:val="9"/>
               </w:numPr>
               <w:pBdr>
                 <w:top w:val="nil"/>
@@ -4026,24 +4010,43 @@
                 <w:sz w:val="24"/>
                 <w:szCs w:val="24"/>
               </w:rPr>
-              <w:t>um</w:t>
-            </w:r>
-            <w:r>
-              <w:rPr>
-                <w:rFonts w:asciiTheme="minorHAnsi" w:eastAsia="Arial" w:hAnsiTheme="minorHAnsi" w:cstheme="minorHAnsi"/>
-                <w:sz w:val="24"/>
-                <w:szCs w:val="24"/>
-              </w:rPr>
-              <w:t xml:space="preserve"> </w:t>
-            </w:r>
-            <w:r>
-              <w:rPr>
-                <w:rFonts w:asciiTheme="minorHAnsi" w:eastAsia="Arial" w:hAnsiTheme="minorHAnsi" w:cstheme="minorHAnsi"/>
-                <w:color w:val="000000"/>
-                <w:sz w:val="24"/>
-                <w:szCs w:val="24"/>
-              </w:rPr>
-              <w:t>Usuário deseja visualizar o histórico de um Processo</w:t>
+              <w:t xml:space="preserve">um </w:t>
+            </w:r>
+            <w:r>
+              <w:rPr>
+                <w:rFonts w:asciiTheme="minorHAnsi" w:eastAsia="Arial" w:hAnsiTheme="minorHAnsi" w:cstheme="minorHAnsi"/>
+                <w:color w:val="000000"/>
+                <w:sz w:val="24"/>
+                <w:szCs w:val="24"/>
+              </w:rPr>
+              <w:t xml:space="preserve">Juiz </w:t>
+            </w:r>
+            <w:r>
+              <w:rPr>
+                <w:rFonts w:asciiTheme="minorHAnsi" w:eastAsia="Arial" w:hAnsiTheme="minorHAnsi" w:cstheme="minorHAnsi"/>
+                <w:color w:val="000000"/>
+                <w:sz w:val="24"/>
+                <w:szCs w:val="24"/>
+              </w:rPr>
+              <w:t xml:space="preserve">deseja </w:t>
+            </w:r>
+            <w:r>
+              <w:rPr>
+                <w:rFonts w:asciiTheme="minorHAnsi" w:eastAsia="Arial" w:hAnsiTheme="minorHAnsi" w:cstheme="minorHAnsi"/>
+                <w:color w:val="000000"/>
+                <w:sz w:val="24"/>
+                <w:szCs w:val="24"/>
+              </w:rPr>
+              <w:t xml:space="preserve">assinar </w:t>
+            </w:r>
+            <w:r>
+              <w:rPr>
+                <w:rFonts w:asciiTheme="minorHAnsi" w:eastAsia="Arial" w:hAnsiTheme="minorHAnsi" w:cstheme="minorHAnsi"/>
+                <w:color w:val="000000"/>
+                <w:sz w:val="24"/>
+                <w:szCs w:val="24"/>
+              </w:rPr>
+              <w:t>uma Minuta</w:t>
             </w:r>
             <w:r>
               <w:rPr>
@@ -4056,6 +4059,23 @@
             </w:r>
           </w:p>
         </w:tc>
+        <w:tc>
+          <w:tcPr>
+            <w:tcW w:w="4247" w:type="dxa"/>
+          </w:tcPr>
+          <w:p>
+            <w:pPr>
+              <w:jc w:val="both"/>
+              <w:rPr>
+                <w:rFonts w:asciiTheme="minorHAnsi" w:eastAsia="Arial" w:hAnsiTheme="minorHAnsi" w:cstheme="minorHAnsi"/>
+                <w:sz w:val="24"/>
+                <w:szCs w:val="24"/>
+              </w:rPr>
+            </w:pPr>
+          </w:p>
+        </w:tc>
+      </w:tr>
+      <w:tr>
         <w:tc>
           <w:tcPr>
             <w:tcW w:w="4247" w:type="dxa"/>
@@ -4065,30 +4085,93 @@
               <w:pStyle w:val="PargrafodaLista"/>
               <w:numPr>
                 <w:ilvl w:val="0"/>
-                <w:numId w:val="7"/>
+                <w:numId w:val="9"/>
               </w:numPr>
-              <w:jc w:val="both"/>
-              <w:rPr>
-                <w:rFonts w:asciiTheme="minorHAnsi" w:eastAsia="Arial" w:hAnsiTheme="minorHAnsi" w:cstheme="minorHAnsi"/>
-                <w:sz w:val="24"/>
-                <w:szCs w:val="24"/>
-              </w:rPr>
-            </w:pPr>
-            <w:r>
-              <w:rPr>
-                <w:rFonts w:asciiTheme="minorHAnsi" w:eastAsia="Arial" w:hAnsiTheme="minorHAnsi" w:cstheme="minorHAnsi"/>
-                <w:sz w:val="24"/>
-                <w:szCs w:val="24"/>
-              </w:rPr>
-              <w:t xml:space="preserve">O sistema exibe </w:t>
-            </w:r>
-            <w:r>
-              <w:rPr>
-                <w:rFonts w:asciiTheme="minorHAnsi" w:eastAsia="Arial" w:hAnsiTheme="minorHAnsi" w:cstheme="minorHAnsi"/>
-                <w:sz w:val="24"/>
-                <w:szCs w:val="24"/>
-              </w:rPr>
-              <w:t>o histórico do Processo.</w:t>
+              <w:pBdr>
+                <w:top w:val="nil"/>
+                <w:left w:val="nil"/>
+                <w:bottom w:val="nil"/>
+                <w:right w:val="nil"/>
+                <w:between w:val="nil"/>
+              </w:pBdr>
+              <w:jc w:val="both"/>
+              <w:rPr>
+                <w:rFonts w:asciiTheme="minorHAnsi" w:eastAsia="Arial" w:hAnsiTheme="minorHAnsi" w:cstheme="minorHAnsi"/>
+                <w:color w:val="000000"/>
+                <w:sz w:val="24"/>
+                <w:szCs w:val="24"/>
+              </w:rPr>
+            </w:pPr>
+            <w:r>
+              <w:rPr>
+                <w:rFonts w:asciiTheme="minorHAnsi" w:eastAsia="Arial" w:hAnsiTheme="minorHAnsi" w:cstheme="minorHAnsi"/>
+                <w:color w:val="000000"/>
+                <w:sz w:val="24"/>
+                <w:szCs w:val="24"/>
+              </w:rPr>
+              <w:t xml:space="preserve">O Juiz </w:t>
+            </w:r>
+            <w:r>
+              <w:rPr>
+                <w:rFonts w:asciiTheme="minorHAnsi" w:eastAsia="Arial" w:hAnsiTheme="minorHAnsi" w:cstheme="minorHAnsi"/>
+                <w:color w:val="000000"/>
+                <w:sz w:val="24"/>
+                <w:szCs w:val="24"/>
+              </w:rPr>
+              <w:t>assina</w:t>
+            </w:r>
+            <w:r>
+              <w:rPr>
+                <w:rFonts w:asciiTheme="minorHAnsi" w:eastAsia="Arial" w:hAnsiTheme="minorHAnsi" w:cstheme="minorHAnsi"/>
+                <w:color w:val="000000"/>
+                <w:sz w:val="24"/>
+                <w:szCs w:val="24"/>
+              </w:rPr>
+              <w:t xml:space="preserve"> a Minuta.</w:t>
+            </w:r>
+          </w:p>
+        </w:tc>
+        <w:tc>
+          <w:tcPr>
+            <w:tcW w:w="4247" w:type="dxa"/>
+          </w:tcPr>
+          <w:p>
+            <w:pPr>
+              <w:pStyle w:val="PargrafodaLista"/>
+              <w:numPr>
+                <w:ilvl w:val="0"/>
+                <w:numId w:val="9"/>
+              </w:numPr>
+              <w:jc w:val="both"/>
+              <w:rPr>
+                <w:rFonts w:asciiTheme="minorHAnsi" w:eastAsia="Arial" w:hAnsiTheme="minorHAnsi" w:cstheme="minorHAnsi"/>
+                <w:sz w:val="24"/>
+                <w:szCs w:val="24"/>
+              </w:rPr>
+            </w:pPr>
+            <w:r>
+              <w:rPr>
+                <w:rFonts w:asciiTheme="minorHAnsi" w:eastAsia="Arial" w:hAnsiTheme="minorHAnsi" w:cstheme="minorHAnsi"/>
+                <w:sz w:val="24"/>
+                <w:szCs w:val="24"/>
+              </w:rPr>
+              <w:t xml:space="preserve">O sistema </w:t>
+            </w:r>
+            <w:r>
+              <w:rPr>
+                <w:rFonts w:asciiTheme="minorHAnsi" w:eastAsia="Arial" w:hAnsiTheme="minorHAnsi" w:cstheme="minorHAnsi"/>
+                <w:sz w:val="24"/>
+                <w:szCs w:val="24"/>
+              </w:rPr>
+              <w:t>registra a assinatura da minuta</w:t>
+            </w:r>
+            <w:r>
+              <w:rPr>
+                <w:rFonts w:asciiTheme="minorHAnsi" w:eastAsia="Arial" w:hAnsiTheme="minorHAnsi" w:cstheme="minorHAnsi"/>
+                <w:sz w:val="24"/>
+                <w:szCs w:val="24"/>
+              </w:rPr>
+              <w:t>.</w:t>
             </w:r>
           </w:p>
         </w:tc>
@@ -4113,8 +4196,8 @@
       <w:pPr>
         <w:rPr>
           <w:rFonts w:asciiTheme="minorHAnsi" w:eastAsia="Arial" w:hAnsiTheme="minorHAnsi" w:cstheme="minorHAnsi"/>
-          <w:sz w:val="26"/>
-          <w:szCs w:val="26"/>
+          <w:sz w:val="24"/>
+          <w:szCs w:val="24"/>
         </w:rPr>
       </w:pPr>
       <w:r>
@@ -4123,22 +4206,38 @@
           <w:sz w:val="24"/>
           <w:szCs w:val="24"/>
         </w:rPr>
-        <w:t>Esse caso de uso não possui sequência alternativa de eventos.</w:t>
+        <w:t xml:space="preserve">Evento 1: a Minuta já foi assinada por um Juiz. O sistema impede a </w:t>
+      </w:r>
+      <w:r>
+        <w:rPr>
+          <w:rFonts w:asciiTheme="minorHAnsi" w:eastAsia="Arial" w:hAnsiTheme="minorHAnsi" w:cstheme="minorHAnsi"/>
+          <w:sz w:val="24"/>
+          <w:szCs w:val="24"/>
+        </w:rPr>
+        <w:t xml:space="preserve">assinatura </w:t>
+      </w:r>
+      <w:r>
+        <w:rPr>
+          <w:rFonts w:asciiTheme="minorHAnsi" w:eastAsia="Arial" w:hAnsiTheme="minorHAnsi" w:cstheme="minorHAnsi"/>
+          <w:sz w:val="24"/>
+          <w:szCs w:val="24"/>
+        </w:rPr>
+        <w:t>da Minuta.</w:t>
       </w:r>
     </w:p>
     <w:p>
       <w:pPr>
         <w:rPr>
           <w:rFonts w:asciiTheme="minorHAnsi" w:eastAsia="Arial" w:hAnsiTheme="minorHAnsi" w:cstheme="minorHAnsi"/>
-          <w:sz w:val="26"/>
-          <w:szCs w:val="26"/>
+          <w:sz w:val="24"/>
+          <w:szCs w:val="24"/>
         </w:rPr>
       </w:pPr>
       <w:r>
         <w:rPr>
           <w:rFonts w:asciiTheme="minorHAnsi" w:eastAsia="Arial" w:hAnsiTheme="minorHAnsi" w:cstheme="minorHAnsi"/>
-          <w:sz w:val="26"/>
-          <w:szCs w:val="26"/>
+          <w:sz w:val="24"/>
+          <w:szCs w:val="24"/>
         </w:rPr>
         <w:br w:type="page"/>
       </w:r>
@@ -4161,13 +4260,7 @@
         <w:rPr>
           <w:rFonts w:asciiTheme="majorHAnsi" w:hAnsiTheme="majorHAnsi" w:cstheme="majorHAnsi"/>
         </w:rPr>
-        <w:t>Anexo</w:t>
-      </w:r>
-      <w:r>
-        <w:rPr>
-          <w:rFonts w:asciiTheme="majorHAnsi" w:hAnsiTheme="majorHAnsi" w:cstheme="majorHAnsi"/>
-        </w:rPr>
-        <w:t xml:space="preserve"> de um Processo</w:t>
+        <w:t>o Histórico de um Processo</w:t>
       </w:r>
     </w:p>
     <w:tbl>
@@ -4215,7 +4308,7 @@
                 <w:sz w:val="24"/>
                 <w:szCs w:val="24"/>
               </w:rPr>
-              <w:t>Usuário qualquer</w:t>
+              <w:t>Usuário qualquer.</w:t>
             </w:r>
           </w:p>
         </w:tc>
@@ -4248,15 +4341,106 @@
                 <w:sz w:val="24"/>
                 <w:szCs w:val="24"/>
               </w:rPr>
-              <w:t xml:space="preserve">Visualizar </w:t>
-            </w:r>
-            <w:r>
-              <w:rPr>
-                <w:rFonts w:asciiTheme="minorHAnsi" w:eastAsia="Arial" w:hAnsiTheme="minorHAnsi" w:cstheme="minorHAnsi"/>
-                <w:sz w:val="24"/>
-                <w:szCs w:val="24"/>
-              </w:rPr>
-              <w:t>um Anexo de um Processo</w:t>
+              <w:t xml:space="preserve">Visualizar o histórico de um Processo. </w:t>
+            </w:r>
+          </w:p>
+        </w:tc>
+      </w:tr>
+      <w:tr>
+        <w:tc>
+          <w:tcPr>
+            <w:tcW w:w="8494" w:type="dxa"/>
+          </w:tcPr>
+          <w:p>
+            <w:pPr>
+              <w:jc w:val="both"/>
+              <w:rPr>
+                <w:rFonts w:asciiTheme="minorHAnsi" w:eastAsia="Arial" w:hAnsiTheme="minorHAnsi" w:cstheme="minorHAnsi"/>
+                <w:sz w:val="24"/>
+                <w:szCs w:val="24"/>
+              </w:rPr>
+            </w:pPr>
+            <w:r>
+              <w:rPr>
+                <w:rFonts w:asciiTheme="minorHAnsi" w:eastAsia="Arial" w:hAnsiTheme="minorHAnsi" w:cstheme="minorHAnsi"/>
+                <w:sz w:val="24"/>
+                <w:szCs w:val="24"/>
+              </w:rPr>
+              <w:t xml:space="preserve">Visão geral: </w:t>
+            </w:r>
+            <w:r>
+              <w:rPr>
+                <w:rFonts w:asciiTheme="minorHAnsi" w:eastAsia="Arial" w:hAnsiTheme="minorHAnsi" w:cstheme="minorHAnsi"/>
+                <w:sz w:val="24"/>
+                <w:szCs w:val="24"/>
+              </w:rPr>
+              <w:t>Um Usuário qualquer quer visualizar o histórico de um Processo. O sistema exibe o histórico do Processo.</w:t>
+            </w:r>
+          </w:p>
+        </w:tc>
+      </w:tr>
+      <w:tr>
+        <w:tc>
+          <w:tcPr>
+            <w:tcW w:w="8494" w:type="dxa"/>
+          </w:tcPr>
+          <w:p>
+            <w:pPr>
+              <w:jc w:val="both"/>
+              <w:rPr>
+                <w:rFonts w:asciiTheme="minorHAnsi" w:eastAsia="Arial" w:hAnsiTheme="minorHAnsi" w:cstheme="minorHAnsi"/>
+                <w:sz w:val="24"/>
+                <w:szCs w:val="24"/>
+              </w:rPr>
+            </w:pPr>
+            <w:r>
+              <w:rPr>
+                <w:rFonts w:asciiTheme="minorHAnsi" w:eastAsia="Arial" w:hAnsiTheme="minorHAnsi" w:cstheme="minorHAnsi"/>
+                <w:sz w:val="24"/>
+                <w:szCs w:val="24"/>
+              </w:rPr>
+              <w:t>Tipo: Primário, essencial</w:t>
+            </w:r>
+          </w:p>
+        </w:tc>
+      </w:tr>
+      <w:tr>
+        <w:tc>
+          <w:tcPr>
+            <w:tcW w:w="8494" w:type="dxa"/>
+          </w:tcPr>
+          <w:p>
+            <w:pPr>
+              <w:jc w:val="both"/>
+              <w:rPr>
+                <w:rFonts w:asciiTheme="minorHAnsi" w:eastAsia="Arial" w:hAnsiTheme="minorHAnsi" w:cstheme="minorHAnsi"/>
+                <w:sz w:val="24"/>
+                <w:szCs w:val="24"/>
+              </w:rPr>
+            </w:pPr>
+            <w:r>
+              <w:rPr>
+                <w:rFonts w:asciiTheme="minorHAnsi" w:eastAsia="Arial" w:hAnsiTheme="minorHAnsi" w:cstheme="minorHAnsi"/>
+                <w:sz w:val="24"/>
+                <w:szCs w:val="24"/>
+              </w:rPr>
+              <w:t>Referências Cruzadas: RF2</w:t>
+            </w:r>
+            <w:r>
+              <w:rPr>
+                <w:rFonts w:asciiTheme="minorHAnsi" w:eastAsia="Arial" w:hAnsiTheme="minorHAnsi" w:cstheme="minorHAnsi"/>
+                <w:sz w:val="24"/>
+                <w:szCs w:val="24"/>
+              </w:rPr>
+              <w:t>.1</w:t>
+            </w:r>
+            <w:r>
+              <w:rPr>
+                <w:rFonts w:asciiTheme="minorHAnsi" w:eastAsia="Arial" w:hAnsiTheme="minorHAnsi" w:cstheme="minorHAnsi"/>
+                <w:sz w:val="24"/>
+                <w:szCs w:val="24"/>
+              </w:rPr>
+              <w:t>4</w:t>
             </w:r>
             <w:r>
               <w:rPr>
@@ -4265,97 +4449,6 @@
                 <w:szCs w:val="24"/>
               </w:rPr>
               <w:t>.</w:t>
-            </w:r>
-          </w:p>
-        </w:tc>
-      </w:tr>
-      <w:tr>
-        <w:tc>
-          <w:tcPr>
-            <w:tcW w:w="8494" w:type="dxa"/>
-          </w:tcPr>
-          <w:p>
-            <w:pPr>
-              <w:jc w:val="both"/>
-              <w:rPr>
-                <w:rFonts w:asciiTheme="minorHAnsi" w:eastAsia="Arial" w:hAnsiTheme="minorHAnsi" w:cstheme="minorHAnsi"/>
-                <w:sz w:val="24"/>
-                <w:szCs w:val="24"/>
-              </w:rPr>
-            </w:pPr>
-            <w:r>
-              <w:rPr>
-                <w:rFonts w:asciiTheme="minorHAnsi" w:eastAsia="Arial" w:hAnsiTheme="minorHAnsi" w:cstheme="minorHAnsi"/>
-                <w:sz w:val="24"/>
-                <w:szCs w:val="24"/>
-              </w:rPr>
-              <w:t xml:space="preserve">Visão geral: </w:t>
-            </w:r>
-            <w:r>
-              <w:rPr>
-                <w:rFonts w:asciiTheme="minorHAnsi" w:eastAsia="Arial" w:hAnsiTheme="minorHAnsi" w:cstheme="minorHAnsi"/>
-                <w:sz w:val="24"/>
-                <w:szCs w:val="24"/>
-              </w:rPr>
-              <w:t>Um usuário deseja visualizar um anexo de um Processo. O Usuário requisita a visualização do Anexo do Processo a partir do histórico de um Processo. O sistema exibe o Anexo do Processo.</w:t>
-            </w:r>
-          </w:p>
-        </w:tc>
-      </w:tr>
-      <w:tr>
-        <w:tc>
-          <w:tcPr>
-            <w:tcW w:w="8494" w:type="dxa"/>
-          </w:tcPr>
-          <w:p>
-            <w:pPr>
-              <w:jc w:val="both"/>
-              <w:rPr>
-                <w:rFonts w:asciiTheme="minorHAnsi" w:eastAsia="Arial" w:hAnsiTheme="minorHAnsi" w:cstheme="minorHAnsi"/>
-                <w:sz w:val="24"/>
-                <w:szCs w:val="24"/>
-              </w:rPr>
-            </w:pPr>
-            <w:r>
-              <w:rPr>
-                <w:rFonts w:asciiTheme="minorHAnsi" w:eastAsia="Arial" w:hAnsiTheme="minorHAnsi" w:cstheme="minorHAnsi"/>
-                <w:sz w:val="24"/>
-                <w:szCs w:val="24"/>
-              </w:rPr>
-              <w:t>Tipo: Primário, essencial</w:t>
-            </w:r>
-          </w:p>
-        </w:tc>
-      </w:tr>
-      <w:tr>
-        <w:tc>
-          <w:tcPr>
-            <w:tcW w:w="8494" w:type="dxa"/>
-          </w:tcPr>
-          <w:p>
-            <w:pPr>
-              <w:jc w:val="both"/>
-              <w:rPr>
-                <w:rFonts w:asciiTheme="minorHAnsi" w:eastAsia="Arial" w:hAnsiTheme="minorHAnsi" w:cstheme="minorHAnsi"/>
-                <w:sz w:val="24"/>
-                <w:szCs w:val="24"/>
-              </w:rPr>
-            </w:pPr>
-            <w:r>
-              <w:rPr>
-                <w:rFonts w:asciiTheme="minorHAnsi" w:eastAsia="Arial" w:hAnsiTheme="minorHAnsi" w:cstheme="minorHAnsi"/>
-                <w:sz w:val="24"/>
-                <w:szCs w:val="24"/>
-              </w:rPr>
-              <w:t>Referências Cruzadas: RF2</w:t>
-            </w:r>
-            <w:r>
-              <w:rPr>
-                <w:rFonts w:asciiTheme="minorHAnsi" w:eastAsia="Arial" w:hAnsiTheme="minorHAnsi" w:cstheme="minorHAnsi"/>
-                <w:sz w:val="24"/>
-                <w:szCs w:val="24"/>
-              </w:rPr>
-              <w:t>.14.</w:t>
             </w:r>
           </w:p>
         </w:tc>
@@ -4451,6 +4544,442 @@
             <w:pPr>
               <w:numPr>
                 <w:ilvl w:val="0"/>
+                <w:numId w:val="7"/>
+              </w:numPr>
+              <w:pBdr>
+                <w:top w:val="nil"/>
+                <w:left w:val="nil"/>
+                <w:bottom w:val="nil"/>
+                <w:right w:val="nil"/>
+                <w:between w:val="nil"/>
+              </w:pBdr>
+              <w:jc w:val="both"/>
+              <w:rPr>
+                <w:rFonts w:asciiTheme="minorHAnsi" w:eastAsia="Arial" w:hAnsiTheme="minorHAnsi" w:cstheme="minorHAnsi"/>
+                <w:color w:val="000000"/>
+                <w:sz w:val="24"/>
+                <w:szCs w:val="24"/>
+              </w:rPr>
+            </w:pPr>
+            <w:r>
+              <w:rPr>
+                <w:rFonts w:asciiTheme="minorHAnsi" w:eastAsia="Arial" w:hAnsiTheme="minorHAnsi" w:cstheme="minorHAnsi"/>
+                <w:sz w:val="24"/>
+                <w:szCs w:val="24"/>
+              </w:rPr>
+              <w:t xml:space="preserve">Este caso de uso começa quando </w:t>
+            </w:r>
+            <w:r>
+              <w:rPr>
+                <w:rFonts w:asciiTheme="minorHAnsi" w:eastAsia="Arial" w:hAnsiTheme="minorHAnsi" w:cstheme="minorHAnsi"/>
+                <w:sz w:val="24"/>
+                <w:szCs w:val="24"/>
+              </w:rPr>
+              <w:t xml:space="preserve">um </w:t>
+            </w:r>
+            <w:r>
+              <w:rPr>
+                <w:rFonts w:asciiTheme="minorHAnsi" w:eastAsia="Arial" w:hAnsiTheme="minorHAnsi" w:cstheme="minorHAnsi"/>
+                <w:color w:val="000000"/>
+                <w:sz w:val="24"/>
+                <w:szCs w:val="24"/>
+              </w:rPr>
+              <w:t>Usuário deseja visualizar o histórico de um Processo</w:t>
+            </w:r>
+            <w:r>
+              <w:rPr>
+                <w:rFonts w:asciiTheme="minorHAnsi" w:eastAsia="Arial" w:hAnsiTheme="minorHAnsi" w:cstheme="minorHAnsi"/>
+                <w:color w:val="000000"/>
+                <w:sz w:val="24"/>
+                <w:szCs w:val="24"/>
+              </w:rPr>
+              <w:t>.</w:t>
+            </w:r>
+          </w:p>
+        </w:tc>
+        <w:tc>
+          <w:tcPr>
+            <w:tcW w:w="4247" w:type="dxa"/>
+          </w:tcPr>
+          <w:p>
+            <w:pPr>
+              <w:pStyle w:val="PargrafodaLista"/>
+              <w:numPr>
+                <w:ilvl w:val="0"/>
+                <w:numId w:val="7"/>
+              </w:numPr>
+              <w:jc w:val="both"/>
+              <w:rPr>
+                <w:rFonts w:asciiTheme="minorHAnsi" w:eastAsia="Arial" w:hAnsiTheme="minorHAnsi" w:cstheme="minorHAnsi"/>
+                <w:sz w:val="24"/>
+                <w:szCs w:val="24"/>
+              </w:rPr>
+            </w:pPr>
+            <w:r>
+              <w:rPr>
+                <w:rFonts w:asciiTheme="minorHAnsi" w:eastAsia="Arial" w:hAnsiTheme="minorHAnsi" w:cstheme="minorHAnsi"/>
+                <w:sz w:val="24"/>
+                <w:szCs w:val="24"/>
+              </w:rPr>
+              <w:t xml:space="preserve">O sistema exibe </w:t>
+            </w:r>
+            <w:r>
+              <w:rPr>
+                <w:rFonts w:asciiTheme="minorHAnsi" w:eastAsia="Arial" w:hAnsiTheme="minorHAnsi" w:cstheme="minorHAnsi"/>
+                <w:sz w:val="24"/>
+                <w:szCs w:val="24"/>
+              </w:rPr>
+              <w:t>o histórico do Processo.</w:t>
+            </w:r>
+          </w:p>
+        </w:tc>
+      </w:tr>
+    </w:tbl>
+    <w:p>
+      <w:pPr>
+        <w:pStyle w:val="Ttulo3"/>
+        <w:jc w:val="both"/>
+        <w:rPr>
+          <w:rFonts w:asciiTheme="majorHAnsi" w:hAnsiTheme="majorHAnsi" w:cstheme="majorHAnsi"/>
+        </w:rPr>
+      </w:pPr>
+      <w:r>
+        <w:rPr>
+          <w:rFonts w:asciiTheme="majorHAnsi" w:hAnsiTheme="majorHAnsi" w:cstheme="majorHAnsi"/>
+        </w:rPr>
+        <w:t>Sequência alternativa de evento</w:t>
+      </w:r>
+    </w:p>
+    <w:p>
+      <w:pPr>
+        <w:rPr>
+          <w:rFonts w:asciiTheme="minorHAnsi" w:eastAsia="Arial" w:hAnsiTheme="minorHAnsi" w:cstheme="minorHAnsi"/>
+          <w:sz w:val="26"/>
+          <w:szCs w:val="26"/>
+        </w:rPr>
+      </w:pPr>
+      <w:r>
+        <w:rPr>
+          <w:rFonts w:asciiTheme="minorHAnsi" w:eastAsia="Arial" w:hAnsiTheme="minorHAnsi" w:cstheme="minorHAnsi"/>
+          <w:sz w:val="24"/>
+          <w:szCs w:val="24"/>
+        </w:rPr>
+        <w:t>Esse caso de uso não possui sequência alternativa de eventos.</w:t>
+      </w:r>
+    </w:p>
+    <w:p>
+      <w:pPr>
+        <w:rPr>
+          <w:rFonts w:asciiTheme="minorHAnsi" w:eastAsia="Arial" w:hAnsiTheme="minorHAnsi" w:cstheme="minorHAnsi"/>
+          <w:sz w:val="26"/>
+          <w:szCs w:val="26"/>
+        </w:rPr>
+      </w:pPr>
+      <w:r>
+        <w:rPr>
+          <w:rFonts w:asciiTheme="minorHAnsi" w:eastAsia="Arial" w:hAnsiTheme="minorHAnsi" w:cstheme="minorHAnsi"/>
+          <w:sz w:val="26"/>
+          <w:szCs w:val="26"/>
+        </w:rPr>
+        <w:br w:type="page"/>
+      </w:r>
+    </w:p>
+    <w:p>
+      <w:pPr>
+        <w:pStyle w:val="Ttulo1"/>
+        <w:rPr>
+          <w:rFonts w:asciiTheme="majorHAnsi" w:hAnsiTheme="majorHAnsi" w:cstheme="majorHAnsi"/>
+        </w:rPr>
+      </w:pPr>
+      <w:r>
+        <w:rPr>
+          <w:rFonts w:asciiTheme="majorHAnsi" w:hAnsiTheme="majorHAnsi" w:cstheme="majorHAnsi"/>
+        </w:rPr>
+        <w:lastRenderedPageBreak/>
+        <w:t>Visualizar Anexo de um Processo</w:t>
+      </w:r>
+    </w:p>
+    <w:tbl>
+      <w:tblPr>
+        <w:tblW w:w="8494" w:type="dxa"/>
+        <w:tblBorders>
+          <w:top w:val="single" w:sz="4" w:space="0" w:color="000000"/>
+          <w:left w:val="single" w:sz="4" w:space="0" w:color="000000"/>
+          <w:bottom w:val="single" w:sz="4" w:space="0" w:color="000000"/>
+          <w:right w:val="single" w:sz="4" w:space="0" w:color="000000"/>
+          <w:insideH w:val="single" w:sz="4" w:space="0" w:color="000000"/>
+          <w:insideV w:val="single" w:sz="4" w:space="0" w:color="000000"/>
+        </w:tblBorders>
+        <w:tblLayout w:type="fixed"/>
+        <w:tblLook w:val="0400" w:firstRow="0" w:lastRow="0" w:firstColumn="0" w:lastColumn="0" w:noHBand="0" w:noVBand="1"/>
+      </w:tblPr>
+      <w:tblGrid>
+        <w:gridCol w:w="8494"/>
+      </w:tblGrid>
+      <w:tr>
+        <w:tc>
+          <w:tcPr>
+            <w:tcW w:w="8494" w:type="dxa"/>
+          </w:tcPr>
+          <w:p>
+            <w:pPr>
+              <w:jc w:val="both"/>
+              <w:rPr>
+                <w:rFonts w:asciiTheme="minorHAnsi" w:eastAsia="Arial" w:hAnsiTheme="minorHAnsi" w:cstheme="minorHAnsi"/>
+                <w:sz w:val="24"/>
+                <w:szCs w:val="24"/>
+              </w:rPr>
+            </w:pPr>
+            <w:r>
+              <w:rPr>
+                <w:rFonts w:asciiTheme="minorHAnsi" w:eastAsia="Arial" w:hAnsiTheme="minorHAnsi" w:cstheme="minorHAnsi"/>
+                <w:sz w:val="24"/>
+                <w:szCs w:val="24"/>
+              </w:rPr>
+              <w:t xml:space="preserve">Ator: </w:t>
+            </w:r>
+            <w:r>
+              <w:rPr>
+                <w:rFonts w:asciiTheme="minorHAnsi" w:eastAsia="Arial" w:hAnsiTheme="minorHAnsi" w:cstheme="minorHAnsi"/>
+                <w:sz w:val="24"/>
+                <w:szCs w:val="24"/>
+              </w:rPr>
+              <w:t>Usuário qualquer</w:t>
+            </w:r>
+          </w:p>
+        </w:tc>
+      </w:tr>
+      <w:tr>
+        <w:tc>
+          <w:tcPr>
+            <w:tcW w:w="8494" w:type="dxa"/>
+          </w:tcPr>
+          <w:p>
+            <w:pPr>
+              <w:jc w:val="both"/>
+              <w:rPr>
+                <w:rFonts w:asciiTheme="minorHAnsi" w:eastAsia="Arial" w:hAnsiTheme="minorHAnsi" w:cstheme="minorHAnsi"/>
+                <w:sz w:val="24"/>
+                <w:szCs w:val="24"/>
+              </w:rPr>
+            </w:pPr>
+            <w:r>
+              <w:rPr>
+                <w:rFonts w:asciiTheme="minorHAnsi" w:eastAsia="Arial" w:hAnsiTheme="minorHAnsi" w:cstheme="minorHAnsi"/>
+                <w:sz w:val="24"/>
+                <w:szCs w:val="24"/>
+              </w:rPr>
+              <w:t xml:space="preserve">Finalidade: </w:t>
+            </w:r>
+            <w:r>
+              <w:rPr>
+                <w:rFonts w:asciiTheme="minorHAnsi" w:eastAsia="Arial" w:hAnsiTheme="minorHAnsi" w:cstheme="minorHAnsi"/>
+                <w:sz w:val="24"/>
+                <w:szCs w:val="24"/>
+              </w:rPr>
+              <w:t xml:space="preserve">Visualizar </w:t>
+            </w:r>
+            <w:r>
+              <w:rPr>
+                <w:rFonts w:asciiTheme="minorHAnsi" w:eastAsia="Arial" w:hAnsiTheme="minorHAnsi" w:cstheme="minorHAnsi"/>
+                <w:sz w:val="24"/>
+                <w:szCs w:val="24"/>
+              </w:rPr>
+              <w:t>um Anexo de um Processo</w:t>
+            </w:r>
+            <w:r>
+              <w:rPr>
+                <w:rFonts w:asciiTheme="minorHAnsi" w:eastAsia="Arial" w:hAnsiTheme="minorHAnsi" w:cstheme="minorHAnsi"/>
+                <w:sz w:val="24"/>
+                <w:szCs w:val="24"/>
+              </w:rPr>
+              <w:t>.</w:t>
+            </w:r>
+          </w:p>
+        </w:tc>
+      </w:tr>
+      <w:tr>
+        <w:tc>
+          <w:tcPr>
+            <w:tcW w:w="8494" w:type="dxa"/>
+          </w:tcPr>
+          <w:p>
+            <w:pPr>
+              <w:jc w:val="both"/>
+              <w:rPr>
+                <w:rFonts w:asciiTheme="minorHAnsi" w:eastAsia="Arial" w:hAnsiTheme="minorHAnsi" w:cstheme="minorHAnsi"/>
+                <w:sz w:val="24"/>
+                <w:szCs w:val="24"/>
+              </w:rPr>
+            </w:pPr>
+            <w:r>
+              <w:rPr>
+                <w:rFonts w:asciiTheme="minorHAnsi" w:eastAsia="Arial" w:hAnsiTheme="minorHAnsi" w:cstheme="minorHAnsi"/>
+                <w:sz w:val="24"/>
+                <w:szCs w:val="24"/>
+              </w:rPr>
+              <w:t xml:space="preserve">Visão geral: </w:t>
+            </w:r>
+            <w:r>
+              <w:rPr>
+                <w:rFonts w:asciiTheme="minorHAnsi" w:eastAsia="Arial" w:hAnsiTheme="minorHAnsi" w:cstheme="minorHAnsi"/>
+                <w:sz w:val="24"/>
+                <w:szCs w:val="24"/>
+              </w:rPr>
+              <w:t>Um usuário deseja visualizar um anexo de um Processo. O Usuário requisita a visualização do Anexo do Processo a partir do histórico de um Processo. O sistema exibe o Anexo do Processo.</w:t>
+            </w:r>
+          </w:p>
+        </w:tc>
+      </w:tr>
+      <w:tr>
+        <w:tc>
+          <w:tcPr>
+            <w:tcW w:w="8494" w:type="dxa"/>
+          </w:tcPr>
+          <w:p>
+            <w:pPr>
+              <w:jc w:val="both"/>
+              <w:rPr>
+                <w:rFonts w:asciiTheme="minorHAnsi" w:eastAsia="Arial" w:hAnsiTheme="minorHAnsi" w:cstheme="minorHAnsi"/>
+                <w:sz w:val="24"/>
+                <w:szCs w:val="24"/>
+              </w:rPr>
+            </w:pPr>
+            <w:r>
+              <w:rPr>
+                <w:rFonts w:asciiTheme="minorHAnsi" w:eastAsia="Arial" w:hAnsiTheme="minorHAnsi" w:cstheme="minorHAnsi"/>
+                <w:sz w:val="24"/>
+                <w:szCs w:val="24"/>
+              </w:rPr>
+              <w:t>Tipo: Primário, essencial</w:t>
+            </w:r>
+          </w:p>
+        </w:tc>
+      </w:tr>
+      <w:tr>
+        <w:tc>
+          <w:tcPr>
+            <w:tcW w:w="8494" w:type="dxa"/>
+          </w:tcPr>
+          <w:p>
+            <w:pPr>
+              <w:jc w:val="both"/>
+              <w:rPr>
+                <w:rFonts w:asciiTheme="minorHAnsi" w:eastAsia="Arial" w:hAnsiTheme="minorHAnsi" w:cstheme="minorHAnsi"/>
+                <w:sz w:val="24"/>
+                <w:szCs w:val="24"/>
+              </w:rPr>
+            </w:pPr>
+            <w:r>
+              <w:rPr>
+                <w:rFonts w:asciiTheme="minorHAnsi" w:eastAsia="Arial" w:hAnsiTheme="minorHAnsi" w:cstheme="minorHAnsi"/>
+                <w:sz w:val="24"/>
+                <w:szCs w:val="24"/>
+              </w:rPr>
+              <w:t>Referências Cruzadas: RF2</w:t>
+            </w:r>
+            <w:r>
+              <w:rPr>
+                <w:rFonts w:asciiTheme="minorHAnsi" w:eastAsia="Arial" w:hAnsiTheme="minorHAnsi" w:cstheme="minorHAnsi"/>
+                <w:sz w:val="24"/>
+                <w:szCs w:val="24"/>
+              </w:rPr>
+              <w:t>.14.</w:t>
+            </w:r>
+          </w:p>
+        </w:tc>
+      </w:tr>
+    </w:tbl>
+    <w:p>
+      <w:pPr>
+        <w:pStyle w:val="Ttulo3"/>
+        <w:jc w:val="both"/>
+        <w:rPr>
+          <w:rFonts w:asciiTheme="majorHAnsi" w:hAnsiTheme="majorHAnsi" w:cstheme="majorHAnsi"/>
+        </w:rPr>
+      </w:pPr>
+      <w:r>
+        <w:rPr>
+          <w:rFonts w:asciiTheme="majorHAnsi" w:hAnsiTheme="majorHAnsi" w:cstheme="majorHAnsi"/>
+        </w:rPr>
+        <w:t>Sequência típica de eventos</w:t>
+      </w:r>
+    </w:p>
+    <w:tbl>
+      <w:tblPr>
+        <w:tblW w:w="8494" w:type="dxa"/>
+        <w:tblBorders>
+          <w:top w:val="single" w:sz="4" w:space="0" w:color="000000"/>
+          <w:left w:val="single" w:sz="4" w:space="0" w:color="000000"/>
+          <w:bottom w:val="single" w:sz="4" w:space="0" w:color="000000"/>
+          <w:right w:val="single" w:sz="4" w:space="0" w:color="000000"/>
+          <w:insideH w:val="single" w:sz="4" w:space="0" w:color="000000"/>
+          <w:insideV w:val="single" w:sz="4" w:space="0" w:color="000000"/>
+        </w:tblBorders>
+        <w:tblLayout w:type="fixed"/>
+        <w:tblLook w:val="0400" w:firstRow="0" w:lastRow="0" w:firstColumn="0" w:lastColumn="0" w:noHBand="0" w:noVBand="1"/>
+      </w:tblPr>
+      <w:tblGrid>
+        <w:gridCol w:w="4247"/>
+        <w:gridCol w:w="4247"/>
+      </w:tblGrid>
+      <w:tr>
+        <w:tc>
+          <w:tcPr>
+            <w:tcW w:w="4247" w:type="dxa"/>
+          </w:tcPr>
+          <w:p>
+            <w:pPr>
+              <w:jc w:val="both"/>
+              <w:rPr>
+                <w:rFonts w:asciiTheme="minorHAnsi" w:eastAsia="Arial" w:hAnsiTheme="minorHAnsi" w:cstheme="minorHAnsi"/>
+                <w:sz w:val="24"/>
+                <w:szCs w:val="24"/>
+              </w:rPr>
+            </w:pPr>
+            <w:r>
+              <w:rPr>
+                <w:rFonts w:asciiTheme="minorHAnsi" w:eastAsia="Arial" w:hAnsiTheme="minorHAnsi" w:cstheme="minorHAnsi"/>
+                <w:sz w:val="24"/>
+                <w:szCs w:val="24"/>
+              </w:rPr>
+              <w:t>Ação do ator</w:t>
+            </w:r>
+          </w:p>
+        </w:tc>
+        <w:tc>
+          <w:tcPr>
+            <w:tcW w:w="4247" w:type="dxa"/>
+          </w:tcPr>
+          <w:p>
+            <w:pPr>
+              <w:jc w:val="both"/>
+              <w:rPr>
+                <w:rFonts w:asciiTheme="minorHAnsi" w:eastAsia="Arial" w:hAnsiTheme="minorHAnsi" w:cstheme="minorHAnsi"/>
+                <w:sz w:val="24"/>
+                <w:szCs w:val="24"/>
+              </w:rPr>
+            </w:pPr>
+            <w:r>
+              <w:rPr>
+                <w:rFonts w:asciiTheme="minorHAnsi" w:eastAsia="Arial" w:hAnsiTheme="minorHAnsi" w:cstheme="minorHAnsi"/>
+                <w:sz w:val="24"/>
+                <w:szCs w:val="24"/>
+              </w:rPr>
+              <w:t>Resposta do sistema</w:t>
+            </w:r>
+          </w:p>
+        </w:tc>
+      </w:tr>
+      <w:tr>
+        <w:tc>
+          <w:tcPr>
+            <w:tcW w:w="4247" w:type="dxa"/>
+          </w:tcPr>
+          <w:p>
+            <w:pPr>
+              <w:numPr>
+                <w:ilvl w:val="0"/>
                 <w:numId w:val="8"/>
               </w:numPr>
               <w:pBdr>
@@ -4813,6 +5342,92 @@
     </w:lvl>
   </w:abstractNum>
   <w:abstractNum w:abstractNumId="1" w15:restartNumberingAfterBreak="0">
+    <w:nsid w:val="05A82003"/>
+    <w:multiLevelType w:val="multilevel"/>
+    <w:tmpl w:val="80743FCA"/>
+    <w:lvl w:ilvl="0">
+      <w:start w:val="1"/>
+      <w:numFmt w:val="decimal"/>
+      <w:lvlText w:val="%1."/>
+      <w:lvlJc w:val="left"/>
+      <w:pPr>
+        <w:ind w:left="720" w:hanging="360"/>
+      </w:pPr>
+    </w:lvl>
+    <w:lvl w:ilvl="1">
+      <w:start w:val="1"/>
+      <w:numFmt w:val="lowerLetter"/>
+      <w:lvlText w:val="%2."/>
+      <w:lvlJc w:val="left"/>
+      <w:pPr>
+        <w:ind w:left="1440" w:hanging="360"/>
+      </w:pPr>
+    </w:lvl>
+    <w:lvl w:ilvl="2">
+      <w:start w:val="1"/>
+      <w:numFmt w:val="lowerRoman"/>
+      <w:lvlText w:val="%3."/>
+      <w:lvlJc w:val="right"/>
+      <w:pPr>
+        <w:ind w:left="2160" w:hanging="180"/>
+      </w:pPr>
+    </w:lvl>
+    <w:lvl w:ilvl="3">
+      <w:start w:val="1"/>
+      <w:numFmt w:val="decimal"/>
+      <w:lvlText w:val="%4."/>
+      <w:lvlJc w:val="left"/>
+      <w:pPr>
+        <w:ind w:left="2880" w:hanging="360"/>
+      </w:pPr>
+    </w:lvl>
+    <w:lvl w:ilvl="4">
+      <w:start w:val="1"/>
+      <w:numFmt w:val="lowerLetter"/>
+      <w:lvlText w:val="%5."/>
+      <w:lvlJc w:val="left"/>
+      <w:pPr>
+        <w:ind w:left="3600" w:hanging="360"/>
+      </w:pPr>
+    </w:lvl>
+    <w:lvl w:ilvl="5">
+      <w:start w:val="1"/>
+      <w:numFmt w:val="lowerRoman"/>
+      <w:lvlText w:val="%6."/>
+      <w:lvlJc w:val="right"/>
+      <w:pPr>
+        <w:ind w:left="4320" w:hanging="180"/>
+      </w:pPr>
+    </w:lvl>
+    <w:lvl w:ilvl="6">
+      <w:start w:val="1"/>
+      <w:numFmt w:val="decimal"/>
+      <w:lvlText w:val="%7."/>
+      <w:lvlJc w:val="left"/>
+      <w:pPr>
+        <w:ind w:left="5040" w:hanging="360"/>
+      </w:pPr>
+    </w:lvl>
+    <w:lvl w:ilvl="7">
+      <w:start w:val="1"/>
+      <w:numFmt w:val="lowerLetter"/>
+      <w:lvlText w:val="%8."/>
+      <w:lvlJc w:val="left"/>
+      <w:pPr>
+        <w:ind w:left="5760" w:hanging="360"/>
+      </w:pPr>
+    </w:lvl>
+    <w:lvl w:ilvl="8">
+      <w:start w:val="1"/>
+      <w:numFmt w:val="lowerRoman"/>
+      <w:lvlText w:val="%9."/>
+      <w:lvlJc w:val="right"/>
+      <w:pPr>
+        <w:ind w:left="6480" w:hanging="180"/>
+      </w:pPr>
+    </w:lvl>
+  </w:abstractNum>
+  <w:abstractNum w:abstractNumId="2" w15:restartNumberingAfterBreak="0">
     <w:nsid w:val="0AB57A14"/>
     <w:multiLevelType w:val="multilevel"/>
     <w:tmpl w:val="80743FCA"/>
@@ -4898,7 +5513,7 @@
       </w:pPr>
     </w:lvl>
   </w:abstractNum>
-  <w:abstractNum w:abstractNumId="2" w15:restartNumberingAfterBreak="0">
+  <w:abstractNum w:abstractNumId="3" w15:restartNumberingAfterBreak="0">
     <w:nsid w:val="41A63CC0"/>
     <w:multiLevelType w:val="multilevel"/>
     <w:tmpl w:val="80743FCA"/>
@@ -4984,7 +5599,7 @@
       </w:pPr>
     </w:lvl>
   </w:abstractNum>
-  <w:abstractNum w:abstractNumId="3" w15:restartNumberingAfterBreak="0">
+  <w:abstractNum w:abstractNumId="4" w15:restartNumberingAfterBreak="0">
     <w:nsid w:val="4E3D3F9B"/>
     <w:multiLevelType w:val="multilevel"/>
     <w:tmpl w:val="80743FCA"/>
@@ -5070,7 +5685,7 @@
       </w:pPr>
     </w:lvl>
   </w:abstractNum>
-  <w:abstractNum w:abstractNumId="4" w15:restartNumberingAfterBreak="0">
+  <w:abstractNum w:abstractNumId="5" w15:restartNumberingAfterBreak="0">
     <w:nsid w:val="4EDA4370"/>
     <w:multiLevelType w:val="multilevel"/>
     <w:tmpl w:val="BDA64212"/>
@@ -5156,7 +5771,7 @@
       </w:pPr>
     </w:lvl>
   </w:abstractNum>
-  <w:abstractNum w:abstractNumId="5" w15:restartNumberingAfterBreak="0">
+  <w:abstractNum w:abstractNumId="6" w15:restartNumberingAfterBreak="0">
     <w:nsid w:val="56176651"/>
     <w:multiLevelType w:val="multilevel"/>
     <w:tmpl w:val="80743FCA"/>
@@ -5242,7 +5857,7 @@
       </w:pPr>
     </w:lvl>
   </w:abstractNum>
-  <w:abstractNum w:abstractNumId="6" w15:restartNumberingAfterBreak="0">
+  <w:abstractNum w:abstractNumId="7" w15:restartNumberingAfterBreak="0">
     <w:nsid w:val="6B8C29CD"/>
     <w:multiLevelType w:val="multilevel"/>
     <w:tmpl w:val="80743FCA"/>
@@ -5328,7 +5943,7 @@
       </w:pPr>
     </w:lvl>
   </w:abstractNum>
-  <w:abstractNum w:abstractNumId="7" w15:restartNumberingAfterBreak="0">
+  <w:abstractNum w:abstractNumId="8" w15:restartNumberingAfterBreak="0">
     <w:nsid w:val="77C16B0E"/>
     <w:multiLevelType w:val="multilevel"/>
     <w:tmpl w:val="80743FCA"/>
@@ -5415,28 +6030,31 @@
     </w:lvl>
   </w:abstractNum>
   <w:num w:numId="1" w16cid:durableId="1900090491">
-    <w:abstractNumId w:val="4"/>
+    <w:abstractNumId w:val="5"/>
   </w:num>
   <w:num w:numId="2" w16cid:durableId="1223562912">
-    <w:abstractNumId w:val="2"/>
+    <w:abstractNumId w:val="3"/>
   </w:num>
   <w:num w:numId="3" w16cid:durableId="609318374">
     <w:abstractNumId w:val="0"/>
   </w:num>
   <w:num w:numId="4" w16cid:durableId="848787411">
-    <w:abstractNumId w:val="1"/>
+    <w:abstractNumId w:val="2"/>
   </w:num>
   <w:num w:numId="5" w16cid:durableId="1262027098">
+    <w:abstractNumId w:val="8"/>
+  </w:num>
+  <w:num w:numId="6" w16cid:durableId="1545167862">
+    <w:abstractNumId w:val="4"/>
+  </w:num>
+  <w:num w:numId="7" w16cid:durableId="100997097">
+    <w:abstractNumId w:val="6"/>
+  </w:num>
+  <w:num w:numId="8" w16cid:durableId="1238393589">
     <w:abstractNumId w:val="7"/>
   </w:num>
-  <w:num w:numId="6" w16cid:durableId="1545167862">
-    <w:abstractNumId w:val="3"/>
-  </w:num>
-  <w:num w:numId="7" w16cid:durableId="100997097">
-    <w:abstractNumId w:val="5"/>
-  </w:num>
-  <w:num w:numId="8" w16cid:durableId="1238393589">
-    <w:abstractNumId w:val="6"/>
+  <w:num w:numId="9" w16cid:durableId="1154686881">
+    <w:abstractNumId w:val="1"/>
   </w:num>
 </w:numbering>
 </file>

</xml_diff>

<commit_message>
Correção do Caso de uso
</commit_message>
<xml_diff>
--- a/analise e projeto/Casos de Uso Expandidos.docx
+++ b/analise e projeto/Casos de Uso Expandidos.docx
@@ -163,14 +163,7 @@
                 <w:rFonts w:ascii="Calibri" w:eastAsia="Calibri" w:hAnsi="Calibri" w:cs="Calibri"/>
                 <w:sz w:val="24"/>
               </w:rPr>
-              <w:t xml:space="preserve">Visão geral: Um usuário administrador precisa adicionar um novo usuário ao sistema. Ele insere os dados do usuário a ser </w:t>
-            </w:r>
-            <w:r>
-              <w:rPr>
-                <w:rFonts w:ascii="Calibri" w:eastAsia="Calibri" w:hAnsi="Calibri" w:cs="Calibri"/>
-                <w:sz w:val="24"/>
-              </w:rPr>
-              <w:t>adicionado. O sistema realiza persistência do usuário.</w:t>
+              <w:t>Visão geral: Um usuário administrador precisa adicionar um novo usuário ao sistema. Ele insere os dados do usuário a ser adicionado. O sistema realiza persistência do usuário.</w:t>
             </w:r>
           </w:p>
         </w:tc>
@@ -540,15 +533,7 @@
                 <w:color w:val="000000"/>
                 <w:sz w:val="24"/>
               </w:rPr>
-              <w:t>admin</w:t>
-            </w:r>
-            <w:r>
-              <w:rPr>
-                <w:rFonts w:ascii="Calibri" w:eastAsia="Calibri" w:hAnsi="Calibri" w:cs="Calibri"/>
-                <w:color w:val="000000"/>
-                <w:sz w:val="24"/>
-              </w:rPr>
-              <w:t>istrador).</w:t>
+              <w:t>administrador).</w:t>
             </w:r>
           </w:p>
         </w:tc>
@@ -696,14 +681,7 @@
           <w:rFonts w:ascii="Calibri" w:eastAsia="Calibri" w:hAnsi="Calibri" w:cs="Calibri"/>
           <w:sz w:val="24"/>
         </w:rPr>
-        <w:t xml:space="preserve">Evento 1: Não há um usuário administrador. O sistema indica que é necessária a criação de um </w:t>
-      </w:r>
-      <w:r>
-        <w:rPr>
-          <w:rFonts w:ascii="Calibri" w:eastAsia="Calibri" w:hAnsi="Calibri" w:cs="Calibri"/>
-          <w:sz w:val="24"/>
-        </w:rPr>
-        <w:t>administrador. Assim, o primeiro usuário a ser adicionado deve, necessariamente, ser um administrador.</w:t>
+        <w:t>Evento 1: Não há um usuário administrador. O sistema indica que é necessária a criação de um administrador. Assim, o primeiro usuário a ser adicionado deve, necessariamente, ser um administrador.</w:t>
       </w:r>
     </w:p>
     <w:p>
@@ -735,14 +713,7 @@
           <w:rFonts w:ascii="Calibri" w:eastAsia="Calibri" w:hAnsi="Calibri" w:cs="Calibri"/>
           <w:sz w:val="24"/>
         </w:rPr>
-        <w:t>Ev</w:t>
-      </w:r>
-      <w:r>
-        <w:rPr>
-          <w:rFonts w:ascii="Calibri" w:eastAsia="Calibri" w:hAnsi="Calibri" w:cs="Calibri"/>
-          <w:sz w:val="24"/>
-        </w:rPr>
-        <w:t>ento 2: O novo usuário é do tipo “juiz”.  O administrador insere CPF, nome completo, senha de entrada, e a comarca do juiz.</w:t>
+        <w:t>Evento 2: O novo usuário é do tipo “juiz”.  O administrador insere CPF, nome completo, senha de entrada, e a comarca do juiz.</w:t>
       </w:r>
     </w:p>
     <w:p>
@@ -758,14 +729,7 @@
           <w:rFonts w:ascii="Calibri" w:eastAsia="Calibri" w:hAnsi="Calibri" w:cs="Calibri"/>
           <w:sz w:val="24"/>
         </w:rPr>
-        <w:t>Evento 3: Já existe um usuário com o CPF inserido. O sistema informa que já existe um usuário com o CPF inserido, e não realiza pers</w:t>
-      </w:r>
-      <w:r>
-        <w:rPr>
-          <w:rFonts w:ascii="Calibri" w:eastAsia="Calibri" w:hAnsi="Calibri" w:cs="Calibri"/>
-          <w:sz w:val="24"/>
-        </w:rPr>
-        <w:t>istência do novo usuário.</w:t>
+        <w:t>Evento 3: Já existe um usuário com o CPF inserido. O sistema informa que já existe um usuário com o CPF inserido, e não realiza persistência do novo usuário.</w:t>
       </w:r>
     </w:p>
     <w:p>
@@ -909,14 +873,7 @@
                 <w:rFonts w:ascii="Calibri" w:eastAsia="Calibri" w:hAnsi="Calibri" w:cs="Calibri"/>
                 <w:sz w:val="24"/>
               </w:rPr>
-              <w:t xml:space="preserve">Visão geral: O usuário administrador adiciona os dados de um novo usuário que </w:t>
-            </w:r>
-            <w:r>
-              <w:rPr>
-                <w:rFonts w:ascii="Calibri" w:eastAsia="Calibri" w:hAnsi="Calibri" w:cs="Calibri"/>
-                <w:sz w:val="24"/>
-              </w:rPr>
-              <w:t>será registrado no sistema</w:t>
+              <w:t>Visão geral: O usuário administrador adiciona os dados de um novo usuário que será registrado no sistema</w:t>
             </w:r>
           </w:p>
         </w:tc>
@@ -1203,15 +1160,7 @@
                 <w:color w:val="000000"/>
                 <w:sz w:val="24"/>
               </w:rPr>
-              <w:t xml:space="preserve">O usuário insere seus </w:t>
-            </w:r>
-            <w:r>
-              <w:rPr>
-                <w:rFonts w:ascii="Calibri" w:eastAsia="Calibri" w:hAnsi="Calibri" w:cs="Calibri"/>
-                <w:color w:val="000000"/>
-                <w:sz w:val="24"/>
-              </w:rPr>
-              <w:t>dados (CPF e senha) para autenticação no sistema</w:t>
+              <w:t>O usuário insere seus dados (CPF e senha) para autenticação no sistema</w:t>
             </w:r>
           </w:p>
         </w:tc>
@@ -1374,14 +1323,7 @@
           <w:rFonts w:ascii="Calibri" w:eastAsia="Calibri" w:hAnsi="Calibri" w:cs="Calibri"/>
           <w:sz w:val="24"/>
         </w:rPr>
-        <w:t xml:space="preserve">Evento 3: Não há usuários </w:t>
-      </w:r>
-      <w:r>
-        <w:rPr>
-          <w:rFonts w:ascii="Calibri" w:eastAsia="Calibri" w:hAnsi="Calibri" w:cs="Calibri"/>
-          <w:sz w:val="24"/>
-        </w:rPr>
-        <w:t>compatíveis com os dados inseridos em (2). O sistema informa que não foi possível autenticar o usuário, pois algum dos dados está incorreto.</w:t>
+        <w:t>Evento 3: Não há usuários compatíveis com os dados inseridos em (2). O sistema informa que não foi possível autenticar o usuário, pois algum dos dados está incorreto.</w:t>
       </w:r>
     </w:p>
     <w:p>
@@ -1543,14 +1485,7 @@
                 <w:rFonts w:ascii="Calibri" w:eastAsia="Calibri" w:hAnsi="Calibri" w:cs="Calibri"/>
                 <w:sz w:val="24"/>
               </w:rPr>
-              <w:t xml:space="preserve">Visão geral: O </w:t>
-            </w:r>
-            <w:r>
-              <w:rPr>
-                <w:rFonts w:ascii="Calibri" w:eastAsia="Calibri" w:hAnsi="Calibri" w:cs="Calibri"/>
-                <w:sz w:val="24"/>
-              </w:rPr>
-              <w:t>Advogado ou Promotor deseja criar um processo. Insere os dados necessários para a criação do processo. Redige uma petição inicial para o processo. O sistema cria o processo.</w:t>
+              <w:t>Visão geral: O Advogado ou Promotor deseja criar um processo. Insere os dados necessários para a criação do processo. Redige uma petição inicial para o processo. O sistema cria o processo.</w:t>
             </w:r>
           </w:p>
         </w:tc>
@@ -1655,15 +1590,7 @@
           <w:b/>
           <w:sz w:val="28"/>
         </w:rPr>
-        <w:t xml:space="preserve">Sequência típica </w:t>
-      </w:r>
-      <w:r>
-        <w:rPr>
-          <w:rFonts w:ascii="Calibri Light" w:eastAsia="Calibri Light" w:hAnsi="Calibri Light" w:cs="Calibri Light"/>
-          <w:b/>
-          <w:sz w:val="28"/>
-        </w:rPr>
-        <w:t>de eventos</w:t>
+        <w:t>Sequência típica de eventos</w:t>
       </w:r>
     </w:p>
     <w:tbl>
@@ -1857,15 +1784,7 @@
                 <w:color w:val="000000"/>
                 <w:sz w:val="24"/>
               </w:rPr>
-              <w:t xml:space="preserve">O Advogado insere os dados do requerente (CPF/CNPJ e nome completo) e os dados do requerido (CPF/CNPJ e nome </w:t>
-            </w:r>
-            <w:r>
-              <w:rPr>
-                <w:rFonts w:ascii="Calibri" w:eastAsia="Calibri" w:hAnsi="Calibri" w:cs="Calibri"/>
-                <w:color w:val="000000"/>
-                <w:sz w:val="24"/>
-              </w:rPr>
-              <w:t>completo).</w:t>
+              <w:t>O Advogado insere os dados do requerente (CPF/CNPJ e nome completo) e os dados do requerido (CPF/CNPJ e nome completo).</w:t>
             </w:r>
           </w:p>
         </w:tc>
@@ -2072,14 +1991,7 @@
           <w:rFonts w:ascii="Calibri" w:eastAsia="Calibri" w:hAnsi="Calibri" w:cs="Calibri"/>
           <w:sz w:val="24"/>
         </w:rPr>
-        <w:t xml:space="preserve">Evento 2: o usuário é um </w:t>
-      </w:r>
-      <w:r>
-        <w:rPr>
-          <w:rFonts w:ascii="Calibri" w:eastAsia="Calibri" w:hAnsi="Calibri" w:cs="Calibri"/>
-          <w:sz w:val="24"/>
-        </w:rPr>
-        <w:t>Promotor. O Promotor insere os dados do requerido (CPF/CNPJ e nome completo).</w:t>
+        <w:t>Evento 2: o usuário é um Promotor. O Promotor insere os dados do requerido (CPF/CNPJ e nome completo).</w:t>
       </w:r>
     </w:p>
     <w:p>
@@ -2241,14 +2153,7 @@
                 <w:rFonts w:ascii="Calibri" w:eastAsia="Calibri" w:hAnsi="Calibri" w:cs="Calibri"/>
                 <w:sz w:val="24"/>
               </w:rPr>
-              <w:t xml:space="preserve">Visão geral: Um Advogado ou Promotor deseja criar uma Petição. O Advogado ou </w:t>
-            </w:r>
-            <w:r>
-              <w:rPr>
-                <w:rFonts w:ascii="Calibri" w:eastAsia="Calibri" w:hAnsi="Calibri" w:cs="Calibri"/>
-                <w:sz w:val="24"/>
-              </w:rPr>
-              <w:t>Promotor redige nova Petição. O sistema anexa a Petição ao Processo.</w:t>
+              <w:t>Visão geral: Um Advogado ou Promotor deseja criar uma Petição. O Advogado ou Promotor redige nova Petição. O sistema anexa a Petição ao Processo.</w:t>
             </w:r>
           </w:p>
         </w:tc>
@@ -2473,14 +2378,7 @@
                 <w:rFonts w:ascii="Calibri" w:eastAsia="Calibri" w:hAnsi="Calibri" w:cs="Calibri"/>
                 <w:sz w:val="24"/>
               </w:rPr>
-              <w:t xml:space="preserve">Este caso de uso começa quando um Advogado ou Promotor </w:t>
-            </w:r>
-            <w:r>
-              <w:rPr>
-                <w:rFonts w:ascii="Calibri" w:eastAsia="Calibri" w:hAnsi="Calibri" w:cs="Calibri"/>
-                <w:sz w:val="24"/>
-              </w:rPr>
-              <w:t>deseja criar uma nova Petição para o Processo</w:t>
+              <w:t>Este caso de uso começa quando um Advogado ou Promotor deseja criar uma nova Petição para o Processo</w:t>
             </w:r>
             <w:r>
               <w:rPr>
@@ -2727,14 +2625,7 @@
                 <w:rFonts w:ascii="Calibri" w:eastAsia="Calibri" w:hAnsi="Calibri" w:cs="Calibri"/>
                 <w:sz w:val="24"/>
               </w:rPr>
-              <w:t xml:space="preserve">Ator: </w:t>
-            </w:r>
-            <w:r>
-              <w:rPr>
-                <w:rFonts w:ascii="Calibri" w:eastAsia="Calibri" w:hAnsi="Calibri" w:cs="Calibri"/>
-                <w:sz w:val="24"/>
-              </w:rPr>
-              <w:t>Diretor</w:t>
+              <w:t>Ator: Diretor</w:t>
             </w:r>
           </w:p>
         </w:tc>
@@ -2879,631 +2770,6 @@
                 <w:sz w:val="24"/>
               </w:rPr>
               <w:t>Referências Cruzadas: RF2.11 a 2.12.</w:t>
-            </w:r>
-          </w:p>
-        </w:tc>
-      </w:tr>
-    </w:tbl>
-    <w:p>
-      <w:pPr>
-        <w:rPr>
-          <w:rFonts w:ascii="Calibri" w:eastAsia="Calibri" w:hAnsi="Calibri" w:cs="Calibri"/>
-          <w:sz w:val="28"/>
-        </w:rPr>
-      </w:pPr>
-    </w:p>
-    <w:p>
-      <w:pPr>
-        <w:keepNext/>
-        <w:keepLines/>
-        <w:spacing w:before="280" w:after="80"/>
-        <w:jc w:val="both"/>
-        <w:rPr>
-          <w:rFonts w:ascii="Calibri Light" w:eastAsia="Calibri Light" w:hAnsi="Calibri Light" w:cs="Calibri Light"/>
-          <w:b/>
-          <w:sz w:val="28"/>
-        </w:rPr>
-      </w:pPr>
-      <w:r>
-        <w:rPr>
-          <w:rFonts w:ascii="Calibri Light" w:eastAsia="Calibri Light" w:hAnsi="Calibri Light" w:cs="Calibri Light"/>
-          <w:b/>
-          <w:sz w:val="28"/>
-        </w:rPr>
-        <w:t xml:space="preserve">Sequência </w:t>
-      </w:r>
-      <w:r>
-        <w:rPr>
-          <w:rFonts w:ascii="Calibri Light" w:eastAsia="Calibri Light" w:hAnsi="Calibri Light" w:cs="Calibri Light"/>
-          <w:b/>
-          <w:sz w:val="28"/>
-        </w:rPr>
-        <w:t>típica de eventos</w:t>
-      </w:r>
-    </w:p>
-    <w:tbl>
-      <w:tblPr>
-        <w:tblW w:w="0" w:type="auto"/>
-        <w:tblInd w:w="108" w:type="dxa"/>
-        <w:tblCellMar>
-          <w:left w:w="10" w:type="dxa"/>
-          <w:right w:w="10" w:type="dxa"/>
-        </w:tblCellMar>
-        <w:tblLook w:val="0000" w:firstRow="0" w:lastRow="0" w:firstColumn="0" w:lastColumn="0" w:noHBand="0" w:noVBand="0"/>
-      </w:tblPr>
-      <w:tblGrid>
-        <w:gridCol w:w="4247"/>
-        <w:gridCol w:w="4247"/>
-      </w:tblGrid>
-      <w:tr>
-        <w:trPr>
-          <w:trHeight w:val="1"/>
-        </w:trPr>
-        <w:tc>
-          <w:tcPr>
-            <w:tcW w:w="4247" w:type="dxa"/>
-            <w:tcBorders>
-              <w:top w:val="single" w:sz="4" w:space="0" w:color="000000"/>
-              <w:left w:val="single" w:sz="4" w:space="0" w:color="000000"/>
-              <w:bottom w:val="single" w:sz="4" w:space="0" w:color="000000"/>
-              <w:right w:val="single" w:sz="4" w:space="0" w:color="000000"/>
-            </w:tcBorders>
-            <w:shd w:val="clear" w:color="000000" w:fill="FFFFFF"/>
-            <w:tcMar>
-              <w:left w:w="108" w:type="dxa"/>
-              <w:right w:w="108" w:type="dxa"/>
-            </w:tcMar>
-          </w:tcPr>
-          <w:p>
-            <w:pPr>
-              <w:jc w:val="both"/>
-              <w:rPr>
-                <w:rFonts w:ascii="Calibri" w:eastAsia="Calibri" w:hAnsi="Calibri" w:cs="Calibri"/>
-              </w:rPr>
-            </w:pPr>
-            <w:r>
-              <w:rPr>
-                <w:rFonts w:ascii="Calibri" w:eastAsia="Calibri" w:hAnsi="Calibri" w:cs="Calibri"/>
-                <w:sz w:val="24"/>
-              </w:rPr>
-              <w:t>Ação do ator</w:t>
-            </w:r>
-          </w:p>
-        </w:tc>
-        <w:tc>
-          <w:tcPr>
-            <w:tcW w:w="4247" w:type="dxa"/>
-            <w:tcBorders>
-              <w:top w:val="single" w:sz="4" w:space="0" w:color="000000"/>
-              <w:left w:val="single" w:sz="4" w:space="0" w:color="000000"/>
-              <w:bottom w:val="single" w:sz="4" w:space="0" w:color="000000"/>
-              <w:right w:val="single" w:sz="4" w:space="0" w:color="000000"/>
-            </w:tcBorders>
-            <w:shd w:val="clear" w:color="000000" w:fill="FFFFFF"/>
-            <w:tcMar>
-              <w:left w:w="108" w:type="dxa"/>
-              <w:right w:w="108" w:type="dxa"/>
-            </w:tcMar>
-          </w:tcPr>
-          <w:p>
-            <w:pPr>
-              <w:jc w:val="both"/>
-              <w:rPr>
-                <w:rFonts w:ascii="Calibri" w:eastAsia="Calibri" w:hAnsi="Calibri" w:cs="Calibri"/>
-              </w:rPr>
-            </w:pPr>
-            <w:r>
-              <w:rPr>
-                <w:rFonts w:ascii="Calibri" w:eastAsia="Calibri" w:hAnsi="Calibri" w:cs="Calibri"/>
-                <w:sz w:val="24"/>
-              </w:rPr>
-              <w:t>Resposta do sistema</w:t>
-            </w:r>
-          </w:p>
-        </w:tc>
-      </w:tr>
-      <w:tr>
-        <w:trPr>
-          <w:trHeight w:val="1"/>
-        </w:trPr>
-        <w:tc>
-          <w:tcPr>
-            <w:tcW w:w="4247" w:type="dxa"/>
-            <w:tcBorders>
-              <w:top w:val="single" w:sz="4" w:space="0" w:color="000000"/>
-              <w:left w:val="single" w:sz="4" w:space="0" w:color="000000"/>
-              <w:bottom w:val="single" w:sz="4" w:space="0" w:color="000000"/>
-              <w:right w:val="single" w:sz="4" w:space="0" w:color="000000"/>
-            </w:tcBorders>
-            <w:shd w:val="clear" w:color="000000" w:fill="FFFFFF"/>
-            <w:tcMar>
-              <w:left w:w="108" w:type="dxa"/>
-              <w:right w:w="108" w:type="dxa"/>
-            </w:tcMar>
-          </w:tcPr>
-          <w:p>
-            <w:pPr>
-              <w:numPr>
-                <w:ilvl w:val="0"/>
-                <w:numId w:val="13"/>
-              </w:numPr>
-              <w:ind w:left="720" w:hanging="360"/>
-              <w:jc w:val="both"/>
-              <w:rPr>
-                <w:rFonts w:ascii="Calibri" w:eastAsia="Calibri" w:hAnsi="Calibri" w:cs="Calibri"/>
-              </w:rPr>
-            </w:pPr>
-            <w:r>
-              <w:rPr>
-                <w:rFonts w:ascii="Calibri" w:eastAsia="Calibri" w:hAnsi="Calibri" w:cs="Calibri"/>
-                <w:sz w:val="24"/>
-              </w:rPr>
-              <w:t>Este caso de uso começa quando um Diretor</w:t>
-            </w:r>
-            <w:r>
-              <w:rPr>
-                <w:rFonts w:ascii="Calibri" w:eastAsia="Calibri" w:hAnsi="Calibri" w:cs="Calibri"/>
-                <w:color w:val="000000"/>
-                <w:sz w:val="24"/>
-              </w:rPr>
-              <w:t xml:space="preserve"> deseja criar uma minuta em Processo.</w:t>
-            </w:r>
-          </w:p>
-        </w:tc>
-        <w:tc>
-          <w:tcPr>
-            <w:tcW w:w="4247" w:type="dxa"/>
-            <w:tcBorders>
-              <w:top w:val="single" w:sz="4" w:space="0" w:color="000000"/>
-              <w:left w:val="single" w:sz="4" w:space="0" w:color="000000"/>
-              <w:bottom w:val="single" w:sz="4" w:space="0" w:color="000000"/>
-              <w:right w:val="single" w:sz="4" w:space="0" w:color="000000"/>
-            </w:tcBorders>
-            <w:shd w:val="clear" w:color="000000" w:fill="FFFFFF"/>
-            <w:tcMar>
-              <w:left w:w="108" w:type="dxa"/>
-              <w:right w:w="108" w:type="dxa"/>
-            </w:tcMar>
-          </w:tcPr>
-          <w:p>
-            <w:pPr>
-              <w:jc w:val="both"/>
-              <w:rPr>
-                <w:rFonts w:ascii="Calibri" w:eastAsia="Calibri" w:hAnsi="Calibri" w:cs="Calibri"/>
-              </w:rPr>
-            </w:pPr>
-          </w:p>
-        </w:tc>
-      </w:tr>
-      <w:tr>
-        <w:trPr>
-          <w:trHeight w:val="1"/>
-        </w:trPr>
-        <w:tc>
-          <w:tcPr>
-            <w:tcW w:w="4247" w:type="dxa"/>
-            <w:tcBorders>
-              <w:top w:val="single" w:sz="4" w:space="0" w:color="000000"/>
-              <w:left w:val="single" w:sz="4" w:space="0" w:color="000000"/>
-              <w:bottom w:val="single" w:sz="4" w:space="0" w:color="000000"/>
-              <w:right w:val="single" w:sz="4" w:space="0" w:color="000000"/>
-            </w:tcBorders>
-            <w:shd w:val="clear" w:color="000000" w:fill="FFFFFF"/>
-            <w:tcMar>
-              <w:left w:w="108" w:type="dxa"/>
-              <w:right w:w="108" w:type="dxa"/>
-            </w:tcMar>
-          </w:tcPr>
-          <w:p>
-            <w:pPr>
-              <w:numPr>
-                <w:ilvl w:val="0"/>
-                <w:numId w:val="14"/>
-              </w:numPr>
-              <w:ind w:left="720" w:hanging="360"/>
-              <w:jc w:val="both"/>
-              <w:rPr>
-                <w:rFonts w:ascii="Calibri" w:eastAsia="Calibri" w:hAnsi="Calibri" w:cs="Calibri"/>
-              </w:rPr>
-            </w:pPr>
-            <w:r>
-              <w:rPr>
-                <w:rFonts w:ascii="Calibri" w:eastAsia="Calibri" w:hAnsi="Calibri" w:cs="Calibri"/>
-                <w:color w:val="000000"/>
-                <w:sz w:val="24"/>
-              </w:rPr>
-              <w:t>O Diretor seleciona o tipo de minuta: despacho, decisão ou sentença.</w:t>
-            </w:r>
-          </w:p>
-        </w:tc>
-        <w:tc>
-          <w:tcPr>
-            <w:tcW w:w="4247" w:type="dxa"/>
-            <w:tcBorders>
-              <w:top w:val="single" w:sz="4" w:space="0" w:color="000000"/>
-              <w:left w:val="single" w:sz="4" w:space="0" w:color="000000"/>
-              <w:bottom w:val="single" w:sz="4" w:space="0" w:color="000000"/>
-              <w:right w:val="single" w:sz="4" w:space="0" w:color="000000"/>
-            </w:tcBorders>
-            <w:shd w:val="clear" w:color="000000" w:fill="FFFFFF"/>
-            <w:tcMar>
-              <w:left w:w="108" w:type="dxa"/>
-              <w:right w:w="108" w:type="dxa"/>
-            </w:tcMar>
-          </w:tcPr>
-          <w:p>
-            <w:pPr>
-              <w:jc w:val="both"/>
-              <w:rPr>
-                <w:rFonts w:ascii="Calibri" w:eastAsia="Calibri" w:hAnsi="Calibri" w:cs="Calibri"/>
-              </w:rPr>
-            </w:pPr>
-          </w:p>
-        </w:tc>
-      </w:tr>
-      <w:tr>
-        <w:trPr>
-          <w:trHeight w:val="1"/>
-        </w:trPr>
-        <w:tc>
-          <w:tcPr>
-            <w:tcW w:w="4247" w:type="dxa"/>
-            <w:tcBorders>
-              <w:top w:val="single" w:sz="4" w:space="0" w:color="000000"/>
-              <w:left w:val="single" w:sz="4" w:space="0" w:color="000000"/>
-              <w:bottom w:val="single" w:sz="4" w:space="0" w:color="000000"/>
-              <w:right w:val="single" w:sz="4" w:space="0" w:color="000000"/>
-            </w:tcBorders>
-            <w:shd w:val="clear" w:color="000000" w:fill="FFFFFF"/>
-            <w:tcMar>
-              <w:left w:w="108" w:type="dxa"/>
-              <w:right w:w="108" w:type="dxa"/>
-            </w:tcMar>
-          </w:tcPr>
-          <w:p>
-            <w:pPr>
-              <w:numPr>
-                <w:ilvl w:val="0"/>
-                <w:numId w:val="15"/>
-              </w:numPr>
-              <w:ind w:left="720" w:hanging="360"/>
-              <w:jc w:val="both"/>
-              <w:rPr>
-                <w:rFonts w:ascii="Calibri" w:eastAsia="Calibri" w:hAnsi="Calibri" w:cs="Calibri"/>
-              </w:rPr>
-            </w:pPr>
-            <w:r>
-              <w:rPr>
-                <w:rFonts w:ascii="Calibri" w:eastAsia="Calibri" w:hAnsi="Calibri" w:cs="Calibri"/>
-                <w:color w:val="000000"/>
-                <w:sz w:val="24"/>
-              </w:rPr>
-              <w:t>O Diretor redige a minuta.</w:t>
-            </w:r>
-          </w:p>
-        </w:tc>
-        <w:tc>
-          <w:tcPr>
-            <w:tcW w:w="4247" w:type="dxa"/>
-            <w:tcBorders>
-              <w:top w:val="single" w:sz="4" w:space="0" w:color="000000"/>
-              <w:left w:val="single" w:sz="4" w:space="0" w:color="000000"/>
-              <w:bottom w:val="single" w:sz="4" w:space="0" w:color="000000"/>
-              <w:right w:val="single" w:sz="4" w:space="0" w:color="000000"/>
-            </w:tcBorders>
-            <w:shd w:val="clear" w:color="000000" w:fill="FFFFFF"/>
-            <w:tcMar>
-              <w:left w:w="108" w:type="dxa"/>
-              <w:right w:w="108" w:type="dxa"/>
-            </w:tcMar>
-          </w:tcPr>
-          <w:p>
-            <w:pPr>
-              <w:numPr>
-                <w:ilvl w:val="0"/>
-                <w:numId w:val="15"/>
-              </w:numPr>
-              <w:ind w:left="720" w:hanging="360"/>
-              <w:jc w:val="both"/>
-              <w:rPr>
-                <w:rFonts w:ascii="Calibri" w:eastAsia="Calibri" w:hAnsi="Calibri" w:cs="Calibri"/>
-              </w:rPr>
-            </w:pPr>
-            <w:r>
-              <w:rPr>
-                <w:rFonts w:ascii="Calibri" w:eastAsia="Calibri" w:hAnsi="Calibri" w:cs="Calibri"/>
-                <w:sz w:val="24"/>
-              </w:rPr>
-              <w:t xml:space="preserve">O sistema anexa a minuta ao </w:t>
-            </w:r>
-            <w:r>
-              <w:rPr>
-                <w:rFonts w:ascii="Calibri" w:eastAsia="Calibri" w:hAnsi="Calibri" w:cs="Calibri"/>
-                <w:sz w:val="24"/>
-              </w:rPr>
-              <w:lastRenderedPageBreak/>
-              <w:t>Processo.</w:t>
-            </w:r>
-          </w:p>
-        </w:tc>
-      </w:tr>
-    </w:tbl>
-    <w:p>
-      <w:pPr>
-        <w:keepNext/>
-        <w:keepLines/>
-        <w:spacing w:before="280" w:after="80"/>
-        <w:jc w:val="both"/>
-        <w:rPr>
-          <w:rFonts w:ascii="Calibri Light" w:eastAsia="Calibri Light" w:hAnsi="Calibri Light" w:cs="Calibri Light"/>
-          <w:b/>
-          <w:sz w:val="28"/>
-        </w:rPr>
-      </w:pPr>
-      <w:r>
-        <w:rPr>
-          <w:rFonts w:ascii="Calibri Light" w:eastAsia="Calibri Light" w:hAnsi="Calibri Light" w:cs="Calibri Light"/>
-          <w:b/>
-          <w:sz w:val="28"/>
-        </w:rPr>
-        <w:lastRenderedPageBreak/>
-        <w:t>Sequência alternativa de evento</w:t>
-      </w:r>
-    </w:p>
-    <w:p>
-      <w:pPr>
-        <w:rPr>
-          <w:rFonts w:ascii="Calibri" w:eastAsia="Calibri" w:hAnsi="Calibri" w:cs="Calibri"/>
-          <w:sz w:val="24"/>
-        </w:rPr>
-      </w:pPr>
-      <w:r>
-        <w:rPr>
-          <w:rFonts w:ascii="Calibri" w:eastAsia="Calibri" w:hAnsi="Calibri" w:cs="Calibri"/>
-          <w:sz w:val="24"/>
-        </w:rPr>
-        <w:t>Esse caso de uso não possui sequência alternativa de eventos.</w:t>
-      </w:r>
-    </w:p>
-    <w:p>
-      <w:pPr>
-        <w:rPr>
-          <w:rFonts w:ascii="Calibri" w:eastAsia="Calibri" w:hAnsi="Calibri" w:cs="Calibri"/>
-          <w:sz w:val="24"/>
-        </w:rPr>
-      </w:pPr>
-      <w:r>
-        <w:rPr>
-          <w:rFonts w:ascii="Calibri" w:eastAsia="Calibri" w:hAnsi="Calibri" w:cs="Calibri"/>
-          <w:sz w:val="24"/>
-        </w:rPr>
-        <w:t xml:space="preserve"> </w:t>
-      </w:r>
-    </w:p>
-    <w:p>
-      <w:pPr>
-        <w:rPr>
-          <w:rFonts w:ascii="Calibri" w:eastAsia="Calibri" w:hAnsi="Calibri" w:cs="Calibri"/>
-          <w:sz w:val="24"/>
-        </w:rPr>
-      </w:pPr>
-    </w:p>
-    <w:p>
-      <w:pPr>
-        <w:keepNext/>
-        <w:keepLines/>
-        <w:spacing w:before="480" w:after="120"/>
-        <w:rPr>
-          <w:rFonts w:ascii="Calibri Light" w:eastAsia="Calibri Light" w:hAnsi="Calibri Light" w:cs="Calibri Light"/>
-          <w:b/>
-          <w:sz w:val="48"/>
-        </w:rPr>
-      </w:pPr>
-      <w:r>
-        <w:rPr>
-          <w:rFonts w:ascii="Calibri Light" w:eastAsia="Calibri Light" w:hAnsi="Calibri Light" w:cs="Calibri Light"/>
-          <w:b/>
-          <w:sz w:val="48"/>
-        </w:rPr>
-        <w:t>Alterar Minuta</w:t>
-      </w:r>
-    </w:p>
-    <w:tbl>
-      <w:tblPr>
-        <w:tblW w:w="0" w:type="auto"/>
-        <w:tblInd w:w="108" w:type="dxa"/>
-        <w:tblCellMar>
-          <w:left w:w="10" w:type="dxa"/>
-          <w:right w:w="10" w:type="dxa"/>
-        </w:tblCellMar>
-        <w:tblLook w:val="0000" w:firstRow="0" w:lastRow="0" w:firstColumn="0" w:lastColumn="0" w:noHBand="0" w:noVBand="0"/>
-      </w:tblPr>
-      <w:tblGrid>
-        <w:gridCol w:w="8494"/>
-      </w:tblGrid>
-      <w:tr>
-        <w:trPr>
-          <w:trHeight w:val="1"/>
-        </w:trPr>
-        <w:tc>
-          <w:tcPr>
-            <w:tcW w:w="8494" w:type="dxa"/>
-            <w:tcBorders>
-              <w:top w:val="single" w:sz="4" w:space="0" w:color="000000"/>
-              <w:left w:val="single" w:sz="4" w:space="0" w:color="000000"/>
-              <w:bottom w:val="single" w:sz="4" w:space="0" w:color="000000"/>
-              <w:right w:val="single" w:sz="4" w:space="0" w:color="000000"/>
-            </w:tcBorders>
-            <w:shd w:val="clear" w:color="000000" w:fill="FFFFFF"/>
-            <w:tcMar>
-              <w:left w:w="108" w:type="dxa"/>
-              <w:right w:w="108" w:type="dxa"/>
-            </w:tcMar>
-          </w:tcPr>
-          <w:p>
-            <w:pPr>
-              <w:jc w:val="both"/>
-              <w:rPr>
-                <w:rFonts w:ascii="Calibri" w:eastAsia="Calibri" w:hAnsi="Calibri" w:cs="Calibri"/>
-              </w:rPr>
-            </w:pPr>
-            <w:r>
-              <w:rPr>
-                <w:rFonts w:ascii="Calibri" w:eastAsia="Calibri" w:hAnsi="Calibri" w:cs="Calibri"/>
-                <w:sz w:val="24"/>
-              </w:rPr>
-              <w:t>Ator: Diretor ou Juiz</w:t>
-            </w:r>
-          </w:p>
-        </w:tc>
-      </w:tr>
-      <w:tr>
-        <w:trPr>
-          <w:trHeight w:val="1"/>
-        </w:trPr>
-        <w:tc>
-          <w:tcPr>
-            <w:tcW w:w="8494" w:type="dxa"/>
-            <w:tcBorders>
-              <w:top w:val="single" w:sz="4" w:space="0" w:color="000000"/>
-              <w:left w:val="single" w:sz="4" w:space="0" w:color="000000"/>
-              <w:bottom w:val="single" w:sz="4" w:space="0" w:color="000000"/>
-              <w:right w:val="single" w:sz="4" w:space="0" w:color="000000"/>
-            </w:tcBorders>
-            <w:shd w:val="clear" w:color="000000" w:fill="FFFFFF"/>
-            <w:tcMar>
-              <w:left w:w="108" w:type="dxa"/>
-              <w:right w:w="108" w:type="dxa"/>
-            </w:tcMar>
-          </w:tcPr>
-          <w:p>
-            <w:pPr>
-              <w:jc w:val="both"/>
-              <w:rPr>
-                <w:rFonts w:ascii="Calibri" w:eastAsia="Calibri" w:hAnsi="Calibri" w:cs="Calibri"/>
-              </w:rPr>
-            </w:pPr>
-            <w:r>
-              <w:rPr>
-                <w:rFonts w:ascii="Calibri" w:eastAsia="Calibri" w:hAnsi="Calibri" w:cs="Calibri"/>
-                <w:sz w:val="24"/>
-              </w:rPr>
-              <w:t>Finalidade: Alterar o texto de uma Minuta.</w:t>
-            </w:r>
-          </w:p>
-        </w:tc>
-      </w:tr>
-      <w:tr>
-        <w:trPr>
-          <w:trHeight w:val="1"/>
-        </w:trPr>
-        <w:tc>
-          <w:tcPr>
-            <w:tcW w:w="8494" w:type="dxa"/>
-            <w:tcBorders>
-              <w:top w:val="single" w:sz="4" w:space="0" w:color="000000"/>
-              <w:left w:val="single" w:sz="4" w:space="0" w:color="000000"/>
-              <w:bottom w:val="single" w:sz="4" w:space="0" w:color="000000"/>
-              <w:right w:val="single" w:sz="4" w:space="0" w:color="000000"/>
-            </w:tcBorders>
-            <w:shd w:val="clear" w:color="000000" w:fill="FFFFFF"/>
-            <w:tcMar>
-              <w:left w:w="108" w:type="dxa"/>
-              <w:right w:w="108" w:type="dxa"/>
-            </w:tcMar>
-          </w:tcPr>
-          <w:p>
-            <w:pPr>
-              <w:jc w:val="both"/>
-              <w:rPr>
-                <w:rFonts w:ascii="Calibri" w:eastAsia="Calibri" w:hAnsi="Calibri" w:cs="Calibri"/>
-              </w:rPr>
-            </w:pPr>
-            <w:r>
-              <w:rPr>
-                <w:rFonts w:ascii="Calibri" w:eastAsia="Calibri" w:hAnsi="Calibri" w:cs="Calibri"/>
-                <w:sz w:val="24"/>
-              </w:rPr>
-              <w:t xml:space="preserve">Visão geral: Um Diretor ou Juiz </w:t>
-            </w:r>
-            <w:r>
-              <w:rPr>
-                <w:rFonts w:ascii="Calibri" w:eastAsia="Calibri" w:hAnsi="Calibri" w:cs="Calibri"/>
-                <w:sz w:val="24"/>
-              </w:rPr>
-              <w:t>deseja alterar uma minuta. O Diretor Ou Juiz altera o texto da minuta. O sistema altera a minuta anexa ao Processo.</w:t>
-            </w:r>
-          </w:p>
-        </w:tc>
-      </w:tr>
-      <w:tr>
-        <w:trPr>
-          <w:trHeight w:val="1"/>
-        </w:trPr>
-        <w:tc>
-          <w:tcPr>
-            <w:tcW w:w="8494" w:type="dxa"/>
-            <w:tcBorders>
-              <w:top w:val="single" w:sz="4" w:space="0" w:color="000000"/>
-              <w:left w:val="single" w:sz="4" w:space="0" w:color="000000"/>
-              <w:bottom w:val="single" w:sz="4" w:space="0" w:color="000000"/>
-              <w:right w:val="single" w:sz="4" w:space="0" w:color="000000"/>
-            </w:tcBorders>
-            <w:shd w:val="clear" w:color="000000" w:fill="FFFFFF"/>
-            <w:tcMar>
-              <w:left w:w="108" w:type="dxa"/>
-              <w:right w:w="108" w:type="dxa"/>
-            </w:tcMar>
-          </w:tcPr>
-          <w:p>
-            <w:pPr>
-              <w:jc w:val="both"/>
-              <w:rPr>
-                <w:rFonts w:ascii="Calibri" w:eastAsia="Calibri" w:hAnsi="Calibri" w:cs="Calibri"/>
-              </w:rPr>
-            </w:pPr>
-            <w:r>
-              <w:rPr>
-                <w:rFonts w:ascii="Calibri" w:eastAsia="Calibri" w:hAnsi="Calibri" w:cs="Calibri"/>
-                <w:sz w:val="24"/>
-              </w:rPr>
-              <w:t>Tipo: Primário, essencial</w:t>
-            </w:r>
-          </w:p>
-        </w:tc>
-      </w:tr>
-      <w:tr>
-        <w:trPr>
-          <w:trHeight w:val="1"/>
-        </w:trPr>
-        <w:tc>
-          <w:tcPr>
-            <w:tcW w:w="8494" w:type="dxa"/>
-            <w:tcBorders>
-              <w:top w:val="single" w:sz="4" w:space="0" w:color="000000"/>
-              <w:left w:val="single" w:sz="4" w:space="0" w:color="000000"/>
-              <w:bottom w:val="single" w:sz="4" w:space="0" w:color="000000"/>
-              <w:right w:val="single" w:sz="4" w:space="0" w:color="000000"/>
-            </w:tcBorders>
-            <w:shd w:val="clear" w:color="000000" w:fill="FFFFFF"/>
-            <w:tcMar>
-              <w:left w:w="108" w:type="dxa"/>
-              <w:right w:w="108" w:type="dxa"/>
-            </w:tcMar>
-          </w:tcPr>
-          <w:p>
-            <w:pPr>
-              <w:jc w:val="both"/>
-              <w:rPr>
-                <w:rFonts w:ascii="Calibri" w:eastAsia="Calibri" w:hAnsi="Calibri" w:cs="Calibri"/>
-              </w:rPr>
-            </w:pPr>
-            <w:r>
-              <w:rPr>
-                <w:rFonts w:ascii="Calibri" w:eastAsia="Calibri" w:hAnsi="Calibri" w:cs="Calibri"/>
-                <w:sz w:val="24"/>
-              </w:rPr>
-              <w:t>Referências Cruzadas: RF2.15.</w:t>
             </w:r>
           </w:p>
         </w:tc>
@@ -3642,7 +2908,7 @@
             <w:pPr>
               <w:numPr>
                 <w:ilvl w:val="0"/>
-                <w:numId w:val="16"/>
+                <w:numId w:val="13"/>
               </w:numPr>
               <w:ind w:left="720" w:hanging="360"/>
               <w:jc w:val="both"/>
@@ -3655,14 +2921,7 @@
                 <w:rFonts w:ascii="Calibri" w:eastAsia="Calibri" w:hAnsi="Calibri" w:cs="Calibri"/>
                 <w:sz w:val="24"/>
               </w:rPr>
-              <w:t xml:space="preserve">Este caso de </w:t>
-            </w:r>
-            <w:r>
-              <w:rPr>
-                <w:rFonts w:ascii="Calibri" w:eastAsia="Calibri" w:hAnsi="Calibri" w:cs="Calibri"/>
-                <w:sz w:val="24"/>
-              </w:rPr>
-              <w:t>uso começa quando um Diretor</w:t>
+              <w:t>Este caso de uso começa quando um Diretor</w:t>
             </w:r>
             <w:r>
               <w:rPr>
@@ -3670,7 +2929,7 @@
                 <w:color w:val="000000"/>
                 <w:sz w:val="24"/>
               </w:rPr>
-              <w:t xml:space="preserve"> ou Juiz deseja alterar uma Minuta.</w:t>
+              <w:t xml:space="preserve"> deseja criar uma minuta em Processo.</w:t>
             </w:r>
           </w:p>
         </w:tc>
@@ -3722,7 +2981,7 @@
             <w:pPr>
               <w:numPr>
                 <w:ilvl w:val="0"/>
-                <w:numId w:val="17"/>
+                <w:numId w:val="14"/>
               </w:numPr>
               <w:ind w:left="720" w:hanging="360"/>
               <w:jc w:val="both"/>
@@ -3736,10 +2995,39 @@
                 <w:color w:val="000000"/>
                 <w:sz w:val="24"/>
               </w:rPr>
-              <w:t>O Diretor ou Juiz altera o texto da Minuta.</w:t>
-            </w:r>
-          </w:p>
-        </w:tc>
+              <w:t>O Diretor seleciona o tipo de minuta: despacho, decisão ou sentença.</w:t>
+            </w:r>
+          </w:p>
+        </w:tc>
+        <w:tc>
+          <w:tcPr>
+            <w:tcW w:w="4247" w:type="dxa"/>
+            <w:tcBorders>
+              <w:top w:val="single" w:sz="4" w:space="0" w:color="000000"/>
+              <w:left w:val="single" w:sz="4" w:space="0" w:color="000000"/>
+              <w:bottom w:val="single" w:sz="4" w:space="0" w:color="000000"/>
+              <w:right w:val="single" w:sz="4" w:space="0" w:color="000000"/>
+            </w:tcBorders>
+            <w:shd w:val="clear" w:color="000000" w:fill="FFFFFF"/>
+            <w:tcMar>
+              <w:left w:w="108" w:type="dxa"/>
+              <w:right w:w="108" w:type="dxa"/>
+            </w:tcMar>
+          </w:tcPr>
+          <w:p>
+            <w:pPr>
+              <w:jc w:val="both"/>
+              <w:rPr>
+                <w:rFonts w:ascii="Calibri" w:eastAsia="Calibri" w:hAnsi="Calibri" w:cs="Calibri"/>
+              </w:rPr>
+            </w:pPr>
+          </w:p>
+        </w:tc>
+      </w:tr>
+      <w:tr>
+        <w:trPr>
+          <w:trHeight w:val="1"/>
+        </w:trPr>
         <w:tc>
           <w:tcPr>
             <w:tcW w:w="4247" w:type="dxa"/>
@@ -3759,7 +3047,7 @@
             <w:pPr>
               <w:numPr>
                 <w:ilvl w:val="0"/>
-                <w:numId w:val="17"/>
+                <w:numId w:val="15"/>
               </w:numPr>
               <w:ind w:left="720" w:hanging="360"/>
               <w:jc w:val="both"/>
@@ -3770,9 +3058,54 @@
             <w:r>
               <w:rPr>
                 <w:rFonts w:ascii="Calibri" w:eastAsia="Calibri" w:hAnsi="Calibri" w:cs="Calibri"/>
-                <w:sz w:val="24"/>
-              </w:rPr>
-              <w:t>O sistema persiste a alteração na minuta anexa ao Processo.</w:t>
+                <w:color w:val="000000"/>
+                <w:sz w:val="24"/>
+              </w:rPr>
+              <w:t>O Diretor redige a minuta.</w:t>
+            </w:r>
+          </w:p>
+        </w:tc>
+        <w:tc>
+          <w:tcPr>
+            <w:tcW w:w="4247" w:type="dxa"/>
+            <w:tcBorders>
+              <w:top w:val="single" w:sz="4" w:space="0" w:color="000000"/>
+              <w:left w:val="single" w:sz="4" w:space="0" w:color="000000"/>
+              <w:bottom w:val="single" w:sz="4" w:space="0" w:color="000000"/>
+              <w:right w:val="single" w:sz="4" w:space="0" w:color="000000"/>
+            </w:tcBorders>
+            <w:shd w:val="clear" w:color="000000" w:fill="FFFFFF"/>
+            <w:tcMar>
+              <w:left w:w="108" w:type="dxa"/>
+              <w:right w:w="108" w:type="dxa"/>
+            </w:tcMar>
+          </w:tcPr>
+          <w:p>
+            <w:pPr>
+              <w:numPr>
+                <w:ilvl w:val="0"/>
+                <w:numId w:val="15"/>
+              </w:numPr>
+              <w:ind w:left="720" w:hanging="360"/>
+              <w:jc w:val="both"/>
+              <w:rPr>
+                <w:rFonts w:ascii="Calibri" w:eastAsia="Calibri" w:hAnsi="Calibri" w:cs="Calibri"/>
+              </w:rPr>
+            </w:pPr>
+            <w:r>
+              <w:rPr>
+                <w:rFonts w:ascii="Calibri" w:eastAsia="Calibri" w:hAnsi="Calibri" w:cs="Calibri"/>
+                <w:sz w:val="24"/>
+              </w:rPr>
+              <w:t xml:space="preserve">O sistema anexa a minuta ao </w:t>
+            </w:r>
+            <w:r>
+              <w:rPr>
+                <w:rFonts w:ascii="Calibri" w:eastAsia="Calibri" w:hAnsi="Calibri" w:cs="Calibri"/>
+                <w:sz w:val="24"/>
+              </w:rPr>
+              <w:lastRenderedPageBreak/>
+              <w:t>Processo.</w:t>
             </w:r>
           </w:p>
         </w:tc>
@@ -3796,6 +3129,7 @@
           <w:b/>
           <w:sz w:val="28"/>
         </w:rPr>
+        <w:lastRenderedPageBreak/>
         <w:t>Sequência alternativa de evento</w:t>
       </w:r>
     </w:p>
@@ -3811,14 +3145,542 @@
           <w:rFonts w:ascii="Calibri" w:eastAsia="Calibri" w:hAnsi="Calibri" w:cs="Calibri"/>
           <w:sz w:val="24"/>
         </w:rPr>
-        <w:t>Evento 1: a Minuta já foi assinada por um Juiz. O sis</w:t>
+        <w:t>Esse caso de uso não possui sequência alternativa de eventos.</w:t>
       </w:r>
-      <w:r>
+    </w:p>
+    <w:p>
+      <w:pPr>
         <w:rPr>
           <w:rFonts w:ascii="Calibri" w:eastAsia="Calibri" w:hAnsi="Calibri" w:cs="Calibri"/>
           <w:sz w:val="24"/>
         </w:rPr>
-        <w:t>tema impede a alteração da Minuta.</w:t>
+      </w:pPr>
+      <w:r>
+        <w:rPr>
+          <w:rFonts w:ascii="Calibri" w:eastAsia="Calibri" w:hAnsi="Calibri" w:cs="Calibri"/>
+          <w:sz w:val="24"/>
+        </w:rPr>
+        <w:t xml:space="preserve"> </w:t>
+      </w:r>
+    </w:p>
+    <w:p>
+      <w:pPr>
+        <w:rPr>
+          <w:rFonts w:ascii="Calibri" w:eastAsia="Calibri" w:hAnsi="Calibri" w:cs="Calibri"/>
+          <w:sz w:val="24"/>
+        </w:rPr>
+      </w:pPr>
+    </w:p>
+    <w:p>
+      <w:pPr>
+        <w:keepNext/>
+        <w:keepLines/>
+        <w:spacing w:before="480" w:after="120"/>
+        <w:rPr>
+          <w:rFonts w:ascii="Calibri Light" w:eastAsia="Calibri Light" w:hAnsi="Calibri Light" w:cs="Calibri Light"/>
+          <w:b/>
+          <w:sz w:val="48"/>
+        </w:rPr>
+      </w:pPr>
+      <w:r>
+        <w:rPr>
+          <w:rFonts w:ascii="Calibri Light" w:eastAsia="Calibri Light" w:hAnsi="Calibri Light" w:cs="Calibri Light"/>
+          <w:b/>
+          <w:sz w:val="48"/>
+        </w:rPr>
+        <w:t>Alterar Minuta</w:t>
+      </w:r>
+    </w:p>
+    <w:tbl>
+      <w:tblPr>
+        <w:tblW w:w="0" w:type="auto"/>
+        <w:tblInd w:w="108" w:type="dxa"/>
+        <w:tblCellMar>
+          <w:left w:w="10" w:type="dxa"/>
+          <w:right w:w="10" w:type="dxa"/>
+        </w:tblCellMar>
+        <w:tblLook w:val="0000" w:firstRow="0" w:lastRow="0" w:firstColumn="0" w:lastColumn="0" w:noHBand="0" w:noVBand="0"/>
+      </w:tblPr>
+      <w:tblGrid>
+        <w:gridCol w:w="8494"/>
+      </w:tblGrid>
+      <w:tr>
+        <w:trPr>
+          <w:trHeight w:val="1"/>
+        </w:trPr>
+        <w:tc>
+          <w:tcPr>
+            <w:tcW w:w="8494" w:type="dxa"/>
+            <w:tcBorders>
+              <w:top w:val="single" w:sz="4" w:space="0" w:color="000000"/>
+              <w:left w:val="single" w:sz="4" w:space="0" w:color="000000"/>
+              <w:bottom w:val="single" w:sz="4" w:space="0" w:color="000000"/>
+              <w:right w:val="single" w:sz="4" w:space="0" w:color="000000"/>
+            </w:tcBorders>
+            <w:shd w:val="clear" w:color="000000" w:fill="FFFFFF"/>
+            <w:tcMar>
+              <w:left w:w="108" w:type="dxa"/>
+              <w:right w:w="108" w:type="dxa"/>
+            </w:tcMar>
+          </w:tcPr>
+          <w:p>
+            <w:pPr>
+              <w:jc w:val="both"/>
+              <w:rPr>
+                <w:rFonts w:ascii="Calibri" w:eastAsia="Calibri" w:hAnsi="Calibri" w:cs="Calibri"/>
+              </w:rPr>
+            </w:pPr>
+            <w:r>
+              <w:rPr>
+                <w:rFonts w:ascii="Calibri" w:eastAsia="Calibri" w:hAnsi="Calibri" w:cs="Calibri"/>
+                <w:sz w:val="24"/>
+              </w:rPr>
+              <w:t>Ator: Diretor ou Juiz</w:t>
+            </w:r>
+          </w:p>
+        </w:tc>
+      </w:tr>
+      <w:tr>
+        <w:trPr>
+          <w:trHeight w:val="1"/>
+        </w:trPr>
+        <w:tc>
+          <w:tcPr>
+            <w:tcW w:w="8494" w:type="dxa"/>
+            <w:tcBorders>
+              <w:top w:val="single" w:sz="4" w:space="0" w:color="000000"/>
+              <w:left w:val="single" w:sz="4" w:space="0" w:color="000000"/>
+              <w:bottom w:val="single" w:sz="4" w:space="0" w:color="000000"/>
+              <w:right w:val="single" w:sz="4" w:space="0" w:color="000000"/>
+            </w:tcBorders>
+            <w:shd w:val="clear" w:color="000000" w:fill="FFFFFF"/>
+            <w:tcMar>
+              <w:left w:w="108" w:type="dxa"/>
+              <w:right w:w="108" w:type="dxa"/>
+            </w:tcMar>
+          </w:tcPr>
+          <w:p>
+            <w:pPr>
+              <w:jc w:val="both"/>
+              <w:rPr>
+                <w:rFonts w:ascii="Calibri" w:eastAsia="Calibri" w:hAnsi="Calibri" w:cs="Calibri"/>
+              </w:rPr>
+            </w:pPr>
+            <w:r>
+              <w:rPr>
+                <w:rFonts w:ascii="Calibri" w:eastAsia="Calibri" w:hAnsi="Calibri" w:cs="Calibri"/>
+                <w:sz w:val="24"/>
+              </w:rPr>
+              <w:t>Finalidade: Alterar o texto de uma Minuta.</w:t>
+            </w:r>
+          </w:p>
+        </w:tc>
+      </w:tr>
+      <w:tr>
+        <w:trPr>
+          <w:trHeight w:val="1"/>
+        </w:trPr>
+        <w:tc>
+          <w:tcPr>
+            <w:tcW w:w="8494" w:type="dxa"/>
+            <w:tcBorders>
+              <w:top w:val="single" w:sz="4" w:space="0" w:color="000000"/>
+              <w:left w:val="single" w:sz="4" w:space="0" w:color="000000"/>
+              <w:bottom w:val="single" w:sz="4" w:space="0" w:color="000000"/>
+              <w:right w:val="single" w:sz="4" w:space="0" w:color="000000"/>
+            </w:tcBorders>
+            <w:shd w:val="clear" w:color="000000" w:fill="FFFFFF"/>
+            <w:tcMar>
+              <w:left w:w="108" w:type="dxa"/>
+              <w:right w:w="108" w:type="dxa"/>
+            </w:tcMar>
+          </w:tcPr>
+          <w:p>
+            <w:pPr>
+              <w:jc w:val="both"/>
+              <w:rPr>
+                <w:rFonts w:ascii="Calibri" w:eastAsia="Calibri" w:hAnsi="Calibri" w:cs="Calibri"/>
+              </w:rPr>
+            </w:pPr>
+            <w:r>
+              <w:rPr>
+                <w:rFonts w:ascii="Calibri" w:eastAsia="Calibri" w:hAnsi="Calibri" w:cs="Calibri"/>
+                <w:sz w:val="24"/>
+              </w:rPr>
+              <w:t>Visão geral: Um Diretor ou Juiz deseja alterar uma minuta. O Diretor Ou Juiz altera o texto da minuta. O sistema altera a minuta anexa ao Processo.</w:t>
+            </w:r>
+          </w:p>
+        </w:tc>
+      </w:tr>
+      <w:tr>
+        <w:trPr>
+          <w:trHeight w:val="1"/>
+        </w:trPr>
+        <w:tc>
+          <w:tcPr>
+            <w:tcW w:w="8494" w:type="dxa"/>
+            <w:tcBorders>
+              <w:top w:val="single" w:sz="4" w:space="0" w:color="000000"/>
+              <w:left w:val="single" w:sz="4" w:space="0" w:color="000000"/>
+              <w:bottom w:val="single" w:sz="4" w:space="0" w:color="000000"/>
+              <w:right w:val="single" w:sz="4" w:space="0" w:color="000000"/>
+            </w:tcBorders>
+            <w:shd w:val="clear" w:color="000000" w:fill="FFFFFF"/>
+            <w:tcMar>
+              <w:left w:w="108" w:type="dxa"/>
+              <w:right w:w="108" w:type="dxa"/>
+            </w:tcMar>
+          </w:tcPr>
+          <w:p>
+            <w:pPr>
+              <w:jc w:val="both"/>
+              <w:rPr>
+                <w:rFonts w:ascii="Calibri" w:eastAsia="Calibri" w:hAnsi="Calibri" w:cs="Calibri"/>
+              </w:rPr>
+            </w:pPr>
+            <w:r>
+              <w:rPr>
+                <w:rFonts w:ascii="Calibri" w:eastAsia="Calibri" w:hAnsi="Calibri" w:cs="Calibri"/>
+                <w:sz w:val="24"/>
+              </w:rPr>
+              <w:t>Tipo: Primário, essencial</w:t>
+            </w:r>
+          </w:p>
+        </w:tc>
+      </w:tr>
+      <w:tr>
+        <w:trPr>
+          <w:trHeight w:val="1"/>
+        </w:trPr>
+        <w:tc>
+          <w:tcPr>
+            <w:tcW w:w="8494" w:type="dxa"/>
+            <w:tcBorders>
+              <w:top w:val="single" w:sz="4" w:space="0" w:color="000000"/>
+              <w:left w:val="single" w:sz="4" w:space="0" w:color="000000"/>
+              <w:bottom w:val="single" w:sz="4" w:space="0" w:color="000000"/>
+              <w:right w:val="single" w:sz="4" w:space="0" w:color="000000"/>
+            </w:tcBorders>
+            <w:shd w:val="clear" w:color="000000" w:fill="FFFFFF"/>
+            <w:tcMar>
+              <w:left w:w="108" w:type="dxa"/>
+              <w:right w:w="108" w:type="dxa"/>
+            </w:tcMar>
+          </w:tcPr>
+          <w:p>
+            <w:pPr>
+              <w:jc w:val="both"/>
+              <w:rPr>
+                <w:rFonts w:ascii="Calibri" w:eastAsia="Calibri" w:hAnsi="Calibri" w:cs="Calibri"/>
+              </w:rPr>
+            </w:pPr>
+            <w:r>
+              <w:rPr>
+                <w:rFonts w:ascii="Calibri" w:eastAsia="Calibri" w:hAnsi="Calibri" w:cs="Calibri"/>
+                <w:sz w:val="24"/>
+              </w:rPr>
+              <w:t>Referências Cruzadas: RF2.15.</w:t>
+            </w:r>
+          </w:p>
+        </w:tc>
+      </w:tr>
+    </w:tbl>
+    <w:p>
+      <w:pPr>
+        <w:rPr>
+          <w:rFonts w:ascii="Calibri" w:eastAsia="Calibri" w:hAnsi="Calibri" w:cs="Calibri"/>
+          <w:sz w:val="28"/>
+        </w:rPr>
+      </w:pPr>
+    </w:p>
+    <w:p>
+      <w:pPr>
+        <w:keepNext/>
+        <w:keepLines/>
+        <w:spacing w:before="280" w:after="80"/>
+        <w:jc w:val="both"/>
+        <w:rPr>
+          <w:rFonts w:ascii="Calibri Light" w:eastAsia="Calibri Light" w:hAnsi="Calibri Light" w:cs="Calibri Light"/>
+          <w:b/>
+          <w:sz w:val="28"/>
+        </w:rPr>
+      </w:pPr>
+      <w:r>
+        <w:rPr>
+          <w:rFonts w:ascii="Calibri Light" w:eastAsia="Calibri Light" w:hAnsi="Calibri Light" w:cs="Calibri Light"/>
+          <w:b/>
+          <w:sz w:val="28"/>
+        </w:rPr>
+        <w:t>Sequência típica de eventos</w:t>
+      </w:r>
+    </w:p>
+    <w:tbl>
+      <w:tblPr>
+        <w:tblW w:w="0" w:type="auto"/>
+        <w:tblInd w:w="108" w:type="dxa"/>
+        <w:tblCellMar>
+          <w:left w:w="10" w:type="dxa"/>
+          <w:right w:w="10" w:type="dxa"/>
+        </w:tblCellMar>
+        <w:tblLook w:val="0000" w:firstRow="0" w:lastRow="0" w:firstColumn="0" w:lastColumn="0" w:noHBand="0" w:noVBand="0"/>
+      </w:tblPr>
+      <w:tblGrid>
+        <w:gridCol w:w="4247"/>
+        <w:gridCol w:w="4247"/>
+      </w:tblGrid>
+      <w:tr>
+        <w:trPr>
+          <w:trHeight w:val="1"/>
+        </w:trPr>
+        <w:tc>
+          <w:tcPr>
+            <w:tcW w:w="4247" w:type="dxa"/>
+            <w:tcBorders>
+              <w:top w:val="single" w:sz="4" w:space="0" w:color="000000"/>
+              <w:left w:val="single" w:sz="4" w:space="0" w:color="000000"/>
+              <w:bottom w:val="single" w:sz="4" w:space="0" w:color="000000"/>
+              <w:right w:val="single" w:sz="4" w:space="0" w:color="000000"/>
+            </w:tcBorders>
+            <w:shd w:val="clear" w:color="000000" w:fill="FFFFFF"/>
+            <w:tcMar>
+              <w:left w:w="108" w:type="dxa"/>
+              <w:right w:w="108" w:type="dxa"/>
+            </w:tcMar>
+          </w:tcPr>
+          <w:p>
+            <w:pPr>
+              <w:jc w:val="both"/>
+              <w:rPr>
+                <w:rFonts w:ascii="Calibri" w:eastAsia="Calibri" w:hAnsi="Calibri" w:cs="Calibri"/>
+              </w:rPr>
+            </w:pPr>
+            <w:r>
+              <w:rPr>
+                <w:rFonts w:ascii="Calibri" w:eastAsia="Calibri" w:hAnsi="Calibri" w:cs="Calibri"/>
+                <w:sz w:val="24"/>
+              </w:rPr>
+              <w:t>Ação do ator</w:t>
+            </w:r>
+          </w:p>
+        </w:tc>
+        <w:tc>
+          <w:tcPr>
+            <w:tcW w:w="4247" w:type="dxa"/>
+            <w:tcBorders>
+              <w:top w:val="single" w:sz="4" w:space="0" w:color="000000"/>
+              <w:left w:val="single" w:sz="4" w:space="0" w:color="000000"/>
+              <w:bottom w:val="single" w:sz="4" w:space="0" w:color="000000"/>
+              <w:right w:val="single" w:sz="4" w:space="0" w:color="000000"/>
+            </w:tcBorders>
+            <w:shd w:val="clear" w:color="000000" w:fill="FFFFFF"/>
+            <w:tcMar>
+              <w:left w:w="108" w:type="dxa"/>
+              <w:right w:w="108" w:type="dxa"/>
+            </w:tcMar>
+          </w:tcPr>
+          <w:p>
+            <w:pPr>
+              <w:jc w:val="both"/>
+              <w:rPr>
+                <w:rFonts w:ascii="Calibri" w:eastAsia="Calibri" w:hAnsi="Calibri" w:cs="Calibri"/>
+              </w:rPr>
+            </w:pPr>
+            <w:r>
+              <w:rPr>
+                <w:rFonts w:ascii="Calibri" w:eastAsia="Calibri" w:hAnsi="Calibri" w:cs="Calibri"/>
+                <w:sz w:val="24"/>
+              </w:rPr>
+              <w:t>Resposta do sistema</w:t>
+            </w:r>
+          </w:p>
+        </w:tc>
+      </w:tr>
+      <w:tr>
+        <w:trPr>
+          <w:trHeight w:val="1"/>
+        </w:trPr>
+        <w:tc>
+          <w:tcPr>
+            <w:tcW w:w="4247" w:type="dxa"/>
+            <w:tcBorders>
+              <w:top w:val="single" w:sz="4" w:space="0" w:color="000000"/>
+              <w:left w:val="single" w:sz="4" w:space="0" w:color="000000"/>
+              <w:bottom w:val="single" w:sz="4" w:space="0" w:color="000000"/>
+              <w:right w:val="single" w:sz="4" w:space="0" w:color="000000"/>
+            </w:tcBorders>
+            <w:shd w:val="clear" w:color="000000" w:fill="FFFFFF"/>
+            <w:tcMar>
+              <w:left w:w="108" w:type="dxa"/>
+              <w:right w:w="108" w:type="dxa"/>
+            </w:tcMar>
+          </w:tcPr>
+          <w:p>
+            <w:pPr>
+              <w:numPr>
+                <w:ilvl w:val="0"/>
+                <w:numId w:val="16"/>
+              </w:numPr>
+              <w:ind w:left="720" w:hanging="360"/>
+              <w:jc w:val="both"/>
+              <w:rPr>
+                <w:rFonts w:ascii="Calibri" w:eastAsia="Calibri" w:hAnsi="Calibri" w:cs="Calibri"/>
+              </w:rPr>
+            </w:pPr>
+            <w:r>
+              <w:rPr>
+                <w:rFonts w:ascii="Calibri" w:eastAsia="Calibri" w:hAnsi="Calibri" w:cs="Calibri"/>
+                <w:sz w:val="24"/>
+              </w:rPr>
+              <w:t>Este caso de uso começa quando um Diretor</w:t>
+            </w:r>
+            <w:r>
+              <w:rPr>
+                <w:rFonts w:ascii="Calibri" w:eastAsia="Calibri" w:hAnsi="Calibri" w:cs="Calibri"/>
+                <w:color w:val="000000"/>
+                <w:sz w:val="24"/>
+              </w:rPr>
+              <w:t xml:space="preserve"> ou Juiz deseja alterar uma Minuta.</w:t>
+            </w:r>
+          </w:p>
+        </w:tc>
+        <w:tc>
+          <w:tcPr>
+            <w:tcW w:w="4247" w:type="dxa"/>
+            <w:tcBorders>
+              <w:top w:val="single" w:sz="4" w:space="0" w:color="000000"/>
+              <w:left w:val="single" w:sz="4" w:space="0" w:color="000000"/>
+              <w:bottom w:val="single" w:sz="4" w:space="0" w:color="000000"/>
+              <w:right w:val="single" w:sz="4" w:space="0" w:color="000000"/>
+            </w:tcBorders>
+            <w:shd w:val="clear" w:color="000000" w:fill="FFFFFF"/>
+            <w:tcMar>
+              <w:left w:w="108" w:type="dxa"/>
+              <w:right w:w="108" w:type="dxa"/>
+            </w:tcMar>
+          </w:tcPr>
+          <w:p>
+            <w:pPr>
+              <w:jc w:val="both"/>
+              <w:rPr>
+                <w:rFonts w:ascii="Calibri" w:eastAsia="Calibri" w:hAnsi="Calibri" w:cs="Calibri"/>
+              </w:rPr>
+            </w:pPr>
+          </w:p>
+        </w:tc>
+      </w:tr>
+      <w:tr>
+        <w:trPr>
+          <w:trHeight w:val="1"/>
+        </w:trPr>
+        <w:tc>
+          <w:tcPr>
+            <w:tcW w:w="4247" w:type="dxa"/>
+            <w:tcBorders>
+              <w:top w:val="single" w:sz="4" w:space="0" w:color="000000"/>
+              <w:left w:val="single" w:sz="4" w:space="0" w:color="000000"/>
+              <w:bottom w:val="single" w:sz="4" w:space="0" w:color="000000"/>
+              <w:right w:val="single" w:sz="4" w:space="0" w:color="000000"/>
+            </w:tcBorders>
+            <w:shd w:val="clear" w:color="000000" w:fill="FFFFFF"/>
+            <w:tcMar>
+              <w:left w:w="108" w:type="dxa"/>
+              <w:right w:w="108" w:type="dxa"/>
+            </w:tcMar>
+          </w:tcPr>
+          <w:p>
+            <w:pPr>
+              <w:numPr>
+                <w:ilvl w:val="0"/>
+                <w:numId w:val="17"/>
+              </w:numPr>
+              <w:ind w:left="720" w:hanging="360"/>
+              <w:jc w:val="both"/>
+              <w:rPr>
+                <w:rFonts w:ascii="Calibri" w:eastAsia="Calibri" w:hAnsi="Calibri" w:cs="Calibri"/>
+              </w:rPr>
+            </w:pPr>
+            <w:r>
+              <w:rPr>
+                <w:rFonts w:ascii="Calibri" w:eastAsia="Calibri" w:hAnsi="Calibri" w:cs="Calibri"/>
+                <w:color w:val="000000"/>
+                <w:sz w:val="24"/>
+              </w:rPr>
+              <w:t>O Diretor ou Juiz altera o texto da Minuta.</w:t>
+            </w:r>
+          </w:p>
+        </w:tc>
+        <w:tc>
+          <w:tcPr>
+            <w:tcW w:w="4247" w:type="dxa"/>
+            <w:tcBorders>
+              <w:top w:val="single" w:sz="4" w:space="0" w:color="000000"/>
+              <w:left w:val="single" w:sz="4" w:space="0" w:color="000000"/>
+              <w:bottom w:val="single" w:sz="4" w:space="0" w:color="000000"/>
+              <w:right w:val="single" w:sz="4" w:space="0" w:color="000000"/>
+            </w:tcBorders>
+            <w:shd w:val="clear" w:color="000000" w:fill="FFFFFF"/>
+            <w:tcMar>
+              <w:left w:w="108" w:type="dxa"/>
+              <w:right w:w="108" w:type="dxa"/>
+            </w:tcMar>
+          </w:tcPr>
+          <w:p>
+            <w:pPr>
+              <w:numPr>
+                <w:ilvl w:val="0"/>
+                <w:numId w:val="17"/>
+              </w:numPr>
+              <w:ind w:left="720" w:hanging="360"/>
+              <w:jc w:val="both"/>
+              <w:rPr>
+                <w:rFonts w:ascii="Calibri" w:eastAsia="Calibri" w:hAnsi="Calibri" w:cs="Calibri"/>
+              </w:rPr>
+            </w:pPr>
+            <w:r>
+              <w:rPr>
+                <w:rFonts w:ascii="Calibri" w:eastAsia="Calibri" w:hAnsi="Calibri" w:cs="Calibri"/>
+                <w:sz w:val="24"/>
+              </w:rPr>
+              <w:t>O sistema persiste a alteração na minuta anexa ao Processo.</w:t>
+            </w:r>
+          </w:p>
+        </w:tc>
+      </w:tr>
+    </w:tbl>
+    <w:p>
+      <w:pPr>
+        <w:keepNext/>
+        <w:keepLines/>
+        <w:spacing w:before="280" w:after="80"/>
+        <w:jc w:val="both"/>
+        <w:rPr>
+          <w:rFonts w:ascii="Calibri Light" w:eastAsia="Calibri Light" w:hAnsi="Calibri Light" w:cs="Calibri Light"/>
+          <w:b/>
+          <w:sz w:val="28"/>
+        </w:rPr>
+      </w:pPr>
+      <w:r>
+        <w:rPr>
+          <w:rFonts w:ascii="Calibri Light" w:eastAsia="Calibri Light" w:hAnsi="Calibri Light" w:cs="Calibri Light"/>
+          <w:b/>
+          <w:sz w:val="28"/>
+        </w:rPr>
+        <w:t>Sequência alternativa de evento</w:t>
+      </w:r>
+    </w:p>
+    <w:p>
+      <w:pPr>
+        <w:rPr>
+          <w:rFonts w:ascii="Calibri" w:eastAsia="Calibri" w:hAnsi="Calibri" w:cs="Calibri"/>
+          <w:sz w:val="24"/>
+        </w:rPr>
+      </w:pPr>
+      <w:r>
+        <w:rPr>
+          <w:rFonts w:ascii="Calibri" w:eastAsia="Calibri" w:hAnsi="Calibri" w:cs="Calibri"/>
+          <w:sz w:val="24"/>
+        </w:rPr>
+        <w:t>Evento 1: a Minuta já foi assinada por um Juiz. O sistema impede a alteração da Minuta.</w:t>
       </w:r>
     </w:p>
     <w:p>
@@ -4339,15 +4201,7 @@
           <w:b/>
           <w:sz w:val="28"/>
         </w:rPr>
-        <w:t xml:space="preserve">Sequência </w:t>
-      </w:r>
-      <w:r>
-        <w:rPr>
-          <w:rFonts w:ascii="Calibri Light" w:eastAsia="Calibri Light" w:hAnsi="Calibri Light" w:cs="Calibri Light"/>
-          <w:b/>
-          <w:sz w:val="28"/>
-        </w:rPr>
-        <w:t>alternativa de evento</w:t>
+        <w:t>Sequência alternativa de evento</w:t>
       </w:r>
     </w:p>
     <w:p>
@@ -4621,489 +4475,6 @@
           <w:sz w:val="28"/>
         </w:rPr>
         <w:lastRenderedPageBreak/>
-        <w:t>Sequência típica de evento</w:t>
-      </w:r>
-      <w:r>
-        <w:rPr>
-          <w:rFonts w:ascii="Calibri Light" w:eastAsia="Calibri Light" w:hAnsi="Calibri Light" w:cs="Calibri Light"/>
-          <w:b/>
-          <w:sz w:val="28"/>
-        </w:rPr>
-        <w:t>s</w:t>
-      </w:r>
-    </w:p>
-    <w:tbl>
-      <w:tblPr>
-        <w:tblW w:w="0" w:type="auto"/>
-        <w:tblInd w:w="108" w:type="dxa"/>
-        <w:tblCellMar>
-          <w:left w:w="10" w:type="dxa"/>
-          <w:right w:w="10" w:type="dxa"/>
-        </w:tblCellMar>
-        <w:tblLook w:val="0000" w:firstRow="0" w:lastRow="0" w:firstColumn="0" w:lastColumn="0" w:noHBand="0" w:noVBand="0"/>
-      </w:tblPr>
-      <w:tblGrid>
-        <w:gridCol w:w="4247"/>
-        <w:gridCol w:w="4247"/>
-      </w:tblGrid>
-      <w:tr>
-        <w:trPr>
-          <w:trHeight w:val="1"/>
-        </w:trPr>
-        <w:tc>
-          <w:tcPr>
-            <w:tcW w:w="4247" w:type="dxa"/>
-            <w:tcBorders>
-              <w:top w:val="single" w:sz="4" w:space="0" w:color="000000"/>
-              <w:left w:val="single" w:sz="4" w:space="0" w:color="000000"/>
-              <w:bottom w:val="single" w:sz="4" w:space="0" w:color="000000"/>
-              <w:right w:val="single" w:sz="4" w:space="0" w:color="000000"/>
-            </w:tcBorders>
-            <w:shd w:val="clear" w:color="000000" w:fill="FFFFFF"/>
-            <w:tcMar>
-              <w:left w:w="108" w:type="dxa"/>
-              <w:right w:w="108" w:type="dxa"/>
-            </w:tcMar>
-          </w:tcPr>
-          <w:p>
-            <w:pPr>
-              <w:jc w:val="both"/>
-              <w:rPr>
-                <w:rFonts w:ascii="Calibri" w:eastAsia="Calibri" w:hAnsi="Calibri" w:cs="Calibri"/>
-              </w:rPr>
-            </w:pPr>
-            <w:r>
-              <w:rPr>
-                <w:rFonts w:ascii="Calibri" w:eastAsia="Calibri" w:hAnsi="Calibri" w:cs="Calibri"/>
-                <w:sz w:val="24"/>
-              </w:rPr>
-              <w:t>Ação do ator</w:t>
-            </w:r>
-          </w:p>
-        </w:tc>
-        <w:tc>
-          <w:tcPr>
-            <w:tcW w:w="4247" w:type="dxa"/>
-            <w:tcBorders>
-              <w:top w:val="single" w:sz="4" w:space="0" w:color="000000"/>
-              <w:left w:val="single" w:sz="4" w:space="0" w:color="000000"/>
-              <w:bottom w:val="single" w:sz="4" w:space="0" w:color="000000"/>
-              <w:right w:val="single" w:sz="4" w:space="0" w:color="000000"/>
-            </w:tcBorders>
-            <w:shd w:val="clear" w:color="000000" w:fill="FFFFFF"/>
-            <w:tcMar>
-              <w:left w:w="108" w:type="dxa"/>
-              <w:right w:w="108" w:type="dxa"/>
-            </w:tcMar>
-          </w:tcPr>
-          <w:p>
-            <w:pPr>
-              <w:jc w:val="both"/>
-              <w:rPr>
-                <w:rFonts w:ascii="Calibri" w:eastAsia="Calibri" w:hAnsi="Calibri" w:cs="Calibri"/>
-              </w:rPr>
-            </w:pPr>
-            <w:r>
-              <w:rPr>
-                <w:rFonts w:ascii="Calibri" w:eastAsia="Calibri" w:hAnsi="Calibri" w:cs="Calibri"/>
-                <w:sz w:val="24"/>
-              </w:rPr>
-              <w:t>Resposta do sistema</w:t>
-            </w:r>
-          </w:p>
-        </w:tc>
-      </w:tr>
-      <w:tr>
-        <w:trPr>
-          <w:trHeight w:val="1"/>
-        </w:trPr>
-        <w:tc>
-          <w:tcPr>
-            <w:tcW w:w="4247" w:type="dxa"/>
-            <w:tcBorders>
-              <w:top w:val="single" w:sz="4" w:space="0" w:color="000000"/>
-              <w:left w:val="single" w:sz="4" w:space="0" w:color="000000"/>
-              <w:bottom w:val="single" w:sz="4" w:space="0" w:color="000000"/>
-              <w:right w:val="single" w:sz="4" w:space="0" w:color="000000"/>
-            </w:tcBorders>
-            <w:shd w:val="clear" w:color="000000" w:fill="FFFFFF"/>
-            <w:tcMar>
-              <w:left w:w="108" w:type="dxa"/>
-              <w:right w:w="108" w:type="dxa"/>
-            </w:tcMar>
-          </w:tcPr>
-          <w:p>
-            <w:pPr>
-              <w:numPr>
-                <w:ilvl w:val="0"/>
-                <w:numId w:val="20"/>
-              </w:numPr>
-              <w:ind w:left="720" w:hanging="360"/>
-              <w:jc w:val="both"/>
-              <w:rPr>
-                <w:rFonts w:ascii="Calibri" w:eastAsia="Calibri" w:hAnsi="Calibri" w:cs="Calibri"/>
-              </w:rPr>
-            </w:pPr>
-            <w:r>
-              <w:rPr>
-                <w:rFonts w:ascii="Calibri" w:eastAsia="Calibri" w:hAnsi="Calibri" w:cs="Calibri"/>
-                <w:sz w:val="24"/>
-              </w:rPr>
-              <w:t xml:space="preserve">Este caso de uso começa quando um </w:t>
-            </w:r>
-            <w:r>
-              <w:rPr>
-                <w:rFonts w:ascii="Calibri" w:eastAsia="Calibri" w:hAnsi="Calibri" w:cs="Calibri"/>
-                <w:color w:val="000000"/>
-                <w:sz w:val="24"/>
-              </w:rPr>
-              <w:t>Usuário deseja visualizar o histórico de um Processo.</w:t>
-            </w:r>
-          </w:p>
-        </w:tc>
-        <w:tc>
-          <w:tcPr>
-            <w:tcW w:w="4247" w:type="dxa"/>
-            <w:tcBorders>
-              <w:top w:val="single" w:sz="4" w:space="0" w:color="000000"/>
-              <w:left w:val="single" w:sz="4" w:space="0" w:color="000000"/>
-              <w:bottom w:val="single" w:sz="4" w:space="0" w:color="000000"/>
-              <w:right w:val="single" w:sz="4" w:space="0" w:color="000000"/>
-            </w:tcBorders>
-            <w:shd w:val="clear" w:color="000000" w:fill="FFFFFF"/>
-            <w:tcMar>
-              <w:left w:w="108" w:type="dxa"/>
-              <w:right w:w="108" w:type="dxa"/>
-            </w:tcMar>
-          </w:tcPr>
-          <w:p>
-            <w:pPr>
-              <w:numPr>
-                <w:ilvl w:val="0"/>
-                <w:numId w:val="20"/>
-              </w:numPr>
-              <w:ind w:left="720" w:hanging="360"/>
-              <w:jc w:val="both"/>
-              <w:rPr>
-                <w:rFonts w:ascii="Calibri" w:eastAsia="Calibri" w:hAnsi="Calibri" w:cs="Calibri"/>
-              </w:rPr>
-            </w:pPr>
-            <w:r>
-              <w:rPr>
-                <w:rFonts w:ascii="Calibri" w:eastAsia="Calibri" w:hAnsi="Calibri" w:cs="Calibri"/>
-                <w:sz w:val="24"/>
-              </w:rPr>
-              <w:t>O sistema exibe o histórico do Processo.</w:t>
-            </w:r>
-          </w:p>
-        </w:tc>
-      </w:tr>
-    </w:tbl>
-    <w:p>
-      <w:pPr>
-        <w:keepNext/>
-        <w:keepLines/>
-        <w:spacing w:before="280" w:after="80"/>
-        <w:jc w:val="both"/>
-        <w:rPr>
-          <w:rFonts w:ascii="Calibri Light" w:eastAsia="Calibri Light" w:hAnsi="Calibri Light" w:cs="Calibri Light"/>
-          <w:b/>
-          <w:sz w:val="28"/>
-        </w:rPr>
-      </w:pPr>
-      <w:r>
-        <w:rPr>
-          <w:rFonts w:ascii="Calibri Light" w:eastAsia="Calibri Light" w:hAnsi="Calibri Light" w:cs="Calibri Light"/>
-          <w:b/>
-          <w:sz w:val="28"/>
-        </w:rPr>
-        <w:t>Sequência alternativa de evento</w:t>
-      </w:r>
-    </w:p>
-    <w:p>
-      <w:pPr>
-        <w:rPr>
-          <w:rFonts w:ascii="Calibri" w:eastAsia="Calibri" w:hAnsi="Calibri" w:cs="Calibri"/>
-          <w:sz w:val="26"/>
-        </w:rPr>
-      </w:pPr>
-      <w:r>
-        <w:rPr>
-          <w:rFonts w:ascii="Calibri" w:eastAsia="Calibri" w:hAnsi="Calibri" w:cs="Calibri"/>
-          <w:sz w:val="24"/>
-        </w:rPr>
-        <w:t xml:space="preserve">Esse caso de uso não possui sequência </w:t>
-      </w:r>
-      <w:r>
-        <w:rPr>
-          <w:rFonts w:ascii="Calibri" w:eastAsia="Calibri" w:hAnsi="Calibri" w:cs="Calibri"/>
-          <w:sz w:val="24"/>
-        </w:rPr>
-        <w:t>alternativa de eventos.</w:t>
-      </w:r>
-    </w:p>
-    <w:p>
-      <w:pPr>
-        <w:rPr>
-          <w:rFonts w:ascii="Calibri" w:eastAsia="Calibri" w:hAnsi="Calibri" w:cs="Calibri"/>
-          <w:sz w:val="26"/>
-        </w:rPr>
-      </w:pPr>
-      <w:r>
-        <w:rPr>
-          <w:rFonts w:ascii="Calibri" w:eastAsia="Calibri" w:hAnsi="Calibri" w:cs="Calibri"/>
-          <w:sz w:val="26"/>
-        </w:rPr>
-        <w:t xml:space="preserve"> </w:t>
-      </w:r>
-    </w:p>
-    <w:p>
-      <w:pPr>
-        <w:rPr>
-          <w:rFonts w:ascii="Calibri" w:eastAsia="Calibri" w:hAnsi="Calibri" w:cs="Calibri"/>
-          <w:sz w:val="26"/>
-        </w:rPr>
-      </w:pPr>
-    </w:p>
-    <w:p>
-      <w:pPr>
-        <w:keepNext/>
-        <w:keepLines/>
-        <w:spacing w:before="480" w:after="120"/>
-        <w:rPr>
-          <w:rFonts w:ascii="Calibri Light" w:eastAsia="Calibri Light" w:hAnsi="Calibri Light" w:cs="Calibri Light"/>
-          <w:b/>
-          <w:sz w:val="48"/>
-        </w:rPr>
-      </w:pPr>
-      <w:r>
-        <w:rPr>
-          <w:rFonts w:ascii="Calibri Light" w:eastAsia="Calibri Light" w:hAnsi="Calibri Light" w:cs="Calibri Light"/>
-          <w:b/>
-          <w:sz w:val="48"/>
-        </w:rPr>
-        <w:t>Visualizar Anexo de um Processo</w:t>
-      </w:r>
-    </w:p>
-    <w:tbl>
-      <w:tblPr>
-        <w:tblW w:w="0" w:type="auto"/>
-        <w:tblInd w:w="108" w:type="dxa"/>
-        <w:tblCellMar>
-          <w:left w:w="10" w:type="dxa"/>
-          <w:right w:w="10" w:type="dxa"/>
-        </w:tblCellMar>
-        <w:tblLook w:val="0000" w:firstRow="0" w:lastRow="0" w:firstColumn="0" w:lastColumn="0" w:noHBand="0" w:noVBand="0"/>
-      </w:tblPr>
-      <w:tblGrid>
-        <w:gridCol w:w="8494"/>
-      </w:tblGrid>
-      <w:tr>
-        <w:trPr>
-          <w:trHeight w:val="1"/>
-        </w:trPr>
-        <w:tc>
-          <w:tcPr>
-            <w:tcW w:w="8494" w:type="dxa"/>
-            <w:tcBorders>
-              <w:top w:val="single" w:sz="4" w:space="0" w:color="000000"/>
-              <w:left w:val="single" w:sz="4" w:space="0" w:color="000000"/>
-              <w:bottom w:val="single" w:sz="4" w:space="0" w:color="000000"/>
-              <w:right w:val="single" w:sz="4" w:space="0" w:color="000000"/>
-            </w:tcBorders>
-            <w:shd w:val="clear" w:color="000000" w:fill="FFFFFF"/>
-            <w:tcMar>
-              <w:left w:w="108" w:type="dxa"/>
-              <w:right w:w="108" w:type="dxa"/>
-            </w:tcMar>
-          </w:tcPr>
-          <w:p>
-            <w:pPr>
-              <w:jc w:val="both"/>
-              <w:rPr>
-                <w:rFonts w:ascii="Calibri" w:eastAsia="Calibri" w:hAnsi="Calibri" w:cs="Calibri"/>
-              </w:rPr>
-            </w:pPr>
-            <w:r>
-              <w:rPr>
-                <w:rFonts w:ascii="Calibri" w:eastAsia="Calibri" w:hAnsi="Calibri" w:cs="Calibri"/>
-                <w:sz w:val="24"/>
-              </w:rPr>
-              <w:t>Ator: Usuário qualquer</w:t>
-            </w:r>
-          </w:p>
-        </w:tc>
-      </w:tr>
-      <w:tr>
-        <w:trPr>
-          <w:trHeight w:val="1"/>
-        </w:trPr>
-        <w:tc>
-          <w:tcPr>
-            <w:tcW w:w="8494" w:type="dxa"/>
-            <w:tcBorders>
-              <w:top w:val="single" w:sz="4" w:space="0" w:color="000000"/>
-              <w:left w:val="single" w:sz="4" w:space="0" w:color="000000"/>
-              <w:bottom w:val="single" w:sz="4" w:space="0" w:color="000000"/>
-              <w:right w:val="single" w:sz="4" w:space="0" w:color="000000"/>
-            </w:tcBorders>
-            <w:shd w:val="clear" w:color="000000" w:fill="FFFFFF"/>
-            <w:tcMar>
-              <w:left w:w="108" w:type="dxa"/>
-              <w:right w:w="108" w:type="dxa"/>
-            </w:tcMar>
-          </w:tcPr>
-          <w:p>
-            <w:pPr>
-              <w:jc w:val="both"/>
-              <w:rPr>
-                <w:rFonts w:ascii="Calibri" w:eastAsia="Calibri" w:hAnsi="Calibri" w:cs="Calibri"/>
-              </w:rPr>
-            </w:pPr>
-            <w:r>
-              <w:rPr>
-                <w:rFonts w:ascii="Calibri" w:eastAsia="Calibri" w:hAnsi="Calibri" w:cs="Calibri"/>
-                <w:sz w:val="24"/>
-              </w:rPr>
-              <w:t>Finalidade: Visualizar um Anexo de um Processo.</w:t>
-            </w:r>
-          </w:p>
-        </w:tc>
-      </w:tr>
-      <w:tr>
-        <w:trPr>
-          <w:trHeight w:val="1"/>
-        </w:trPr>
-        <w:tc>
-          <w:tcPr>
-            <w:tcW w:w="8494" w:type="dxa"/>
-            <w:tcBorders>
-              <w:top w:val="single" w:sz="4" w:space="0" w:color="000000"/>
-              <w:left w:val="single" w:sz="4" w:space="0" w:color="000000"/>
-              <w:bottom w:val="single" w:sz="4" w:space="0" w:color="000000"/>
-              <w:right w:val="single" w:sz="4" w:space="0" w:color="000000"/>
-            </w:tcBorders>
-            <w:shd w:val="clear" w:color="000000" w:fill="FFFFFF"/>
-            <w:tcMar>
-              <w:left w:w="108" w:type="dxa"/>
-              <w:right w:w="108" w:type="dxa"/>
-            </w:tcMar>
-          </w:tcPr>
-          <w:p>
-            <w:pPr>
-              <w:jc w:val="both"/>
-              <w:rPr>
-                <w:rFonts w:ascii="Calibri" w:eastAsia="Calibri" w:hAnsi="Calibri" w:cs="Calibri"/>
-              </w:rPr>
-            </w:pPr>
-            <w:r>
-              <w:rPr>
-                <w:rFonts w:ascii="Calibri" w:eastAsia="Calibri" w:hAnsi="Calibri" w:cs="Calibri"/>
-                <w:sz w:val="24"/>
-              </w:rPr>
-              <w:t xml:space="preserve">Visão geral: Um usuário deseja visualizar um anexo de um Processo. O Usuário requisita a visualização do Anexo do </w:t>
-            </w:r>
-            <w:r>
-              <w:rPr>
-                <w:rFonts w:ascii="Calibri" w:eastAsia="Calibri" w:hAnsi="Calibri" w:cs="Calibri"/>
-                <w:sz w:val="24"/>
-              </w:rPr>
-              <w:t>Processo a partir do histórico de um Processo. O sistema exibe o Anexo do Processo.</w:t>
-            </w:r>
-          </w:p>
-        </w:tc>
-      </w:tr>
-      <w:tr>
-        <w:trPr>
-          <w:trHeight w:val="1"/>
-        </w:trPr>
-        <w:tc>
-          <w:tcPr>
-            <w:tcW w:w="8494" w:type="dxa"/>
-            <w:tcBorders>
-              <w:top w:val="single" w:sz="4" w:space="0" w:color="000000"/>
-              <w:left w:val="single" w:sz="4" w:space="0" w:color="000000"/>
-              <w:bottom w:val="single" w:sz="4" w:space="0" w:color="000000"/>
-              <w:right w:val="single" w:sz="4" w:space="0" w:color="000000"/>
-            </w:tcBorders>
-            <w:shd w:val="clear" w:color="000000" w:fill="FFFFFF"/>
-            <w:tcMar>
-              <w:left w:w="108" w:type="dxa"/>
-              <w:right w:w="108" w:type="dxa"/>
-            </w:tcMar>
-          </w:tcPr>
-          <w:p>
-            <w:pPr>
-              <w:jc w:val="both"/>
-              <w:rPr>
-                <w:rFonts w:ascii="Calibri" w:eastAsia="Calibri" w:hAnsi="Calibri" w:cs="Calibri"/>
-              </w:rPr>
-            </w:pPr>
-            <w:r>
-              <w:rPr>
-                <w:rFonts w:ascii="Calibri" w:eastAsia="Calibri" w:hAnsi="Calibri" w:cs="Calibri"/>
-                <w:sz w:val="24"/>
-              </w:rPr>
-              <w:t>Tipo: Primário, essencial</w:t>
-            </w:r>
-          </w:p>
-        </w:tc>
-      </w:tr>
-      <w:tr>
-        <w:trPr>
-          <w:trHeight w:val="1"/>
-        </w:trPr>
-        <w:tc>
-          <w:tcPr>
-            <w:tcW w:w="8494" w:type="dxa"/>
-            <w:tcBorders>
-              <w:top w:val="single" w:sz="4" w:space="0" w:color="000000"/>
-              <w:left w:val="single" w:sz="4" w:space="0" w:color="000000"/>
-              <w:bottom w:val="single" w:sz="4" w:space="0" w:color="000000"/>
-              <w:right w:val="single" w:sz="4" w:space="0" w:color="000000"/>
-            </w:tcBorders>
-            <w:shd w:val="clear" w:color="000000" w:fill="FFFFFF"/>
-            <w:tcMar>
-              <w:left w:w="108" w:type="dxa"/>
-              <w:right w:w="108" w:type="dxa"/>
-            </w:tcMar>
-          </w:tcPr>
-          <w:p>
-            <w:pPr>
-              <w:jc w:val="both"/>
-              <w:rPr>
-                <w:rFonts w:ascii="Calibri" w:eastAsia="Calibri" w:hAnsi="Calibri" w:cs="Calibri"/>
-              </w:rPr>
-            </w:pPr>
-            <w:r>
-              <w:rPr>
-                <w:rFonts w:ascii="Calibri" w:eastAsia="Calibri" w:hAnsi="Calibri" w:cs="Calibri"/>
-                <w:sz w:val="24"/>
-              </w:rPr>
-              <w:t>Referências Cruzadas: RF2.14.</w:t>
-            </w:r>
-          </w:p>
-        </w:tc>
-      </w:tr>
-    </w:tbl>
-    <w:p>
-      <w:pPr>
-        <w:keepNext/>
-        <w:keepLines/>
-        <w:spacing w:before="280" w:after="80"/>
-        <w:jc w:val="both"/>
-        <w:rPr>
-          <w:rFonts w:ascii="Calibri Light" w:eastAsia="Calibri Light" w:hAnsi="Calibri Light" w:cs="Calibri Light"/>
-          <w:b/>
-          <w:sz w:val="28"/>
-        </w:rPr>
-      </w:pPr>
-      <w:r>
-        <w:rPr>
-          <w:rFonts w:ascii="Calibri Light" w:eastAsia="Calibri Light" w:hAnsi="Calibri Light" w:cs="Calibri Light"/>
-          <w:b/>
-          <w:sz w:val="28"/>
-        </w:rPr>
         <w:t>Sequência típica de eventos</w:t>
       </w:r>
     </w:p>
@@ -5211,6 +4582,467 @@
             <w:pPr>
               <w:numPr>
                 <w:ilvl w:val="0"/>
+                <w:numId w:val="20"/>
+              </w:numPr>
+              <w:ind w:left="720" w:hanging="360"/>
+              <w:jc w:val="both"/>
+              <w:rPr>
+                <w:rFonts w:ascii="Calibri" w:eastAsia="Calibri" w:hAnsi="Calibri" w:cs="Calibri"/>
+              </w:rPr>
+            </w:pPr>
+            <w:r>
+              <w:rPr>
+                <w:rFonts w:ascii="Calibri" w:eastAsia="Calibri" w:hAnsi="Calibri" w:cs="Calibri"/>
+                <w:sz w:val="24"/>
+              </w:rPr>
+              <w:t xml:space="preserve">Este caso de uso começa quando um </w:t>
+            </w:r>
+            <w:r>
+              <w:rPr>
+                <w:rFonts w:ascii="Calibri" w:eastAsia="Calibri" w:hAnsi="Calibri" w:cs="Calibri"/>
+                <w:color w:val="000000"/>
+                <w:sz w:val="24"/>
+              </w:rPr>
+              <w:t>Usuário deseja visualizar o histórico de um Processo.</w:t>
+            </w:r>
+          </w:p>
+        </w:tc>
+        <w:tc>
+          <w:tcPr>
+            <w:tcW w:w="4247" w:type="dxa"/>
+            <w:tcBorders>
+              <w:top w:val="single" w:sz="4" w:space="0" w:color="000000"/>
+              <w:left w:val="single" w:sz="4" w:space="0" w:color="000000"/>
+              <w:bottom w:val="single" w:sz="4" w:space="0" w:color="000000"/>
+              <w:right w:val="single" w:sz="4" w:space="0" w:color="000000"/>
+            </w:tcBorders>
+            <w:shd w:val="clear" w:color="000000" w:fill="FFFFFF"/>
+            <w:tcMar>
+              <w:left w:w="108" w:type="dxa"/>
+              <w:right w:w="108" w:type="dxa"/>
+            </w:tcMar>
+          </w:tcPr>
+          <w:p>
+            <w:pPr>
+              <w:numPr>
+                <w:ilvl w:val="0"/>
+                <w:numId w:val="20"/>
+              </w:numPr>
+              <w:ind w:left="720" w:hanging="360"/>
+              <w:jc w:val="both"/>
+              <w:rPr>
+                <w:rFonts w:ascii="Calibri" w:eastAsia="Calibri" w:hAnsi="Calibri" w:cs="Calibri"/>
+              </w:rPr>
+            </w:pPr>
+            <w:r>
+              <w:rPr>
+                <w:rFonts w:ascii="Calibri" w:eastAsia="Calibri" w:hAnsi="Calibri" w:cs="Calibri"/>
+                <w:sz w:val="24"/>
+              </w:rPr>
+              <w:t>O sistema exibe o histórico do Processo.</w:t>
+            </w:r>
+          </w:p>
+        </w:tc>
+      </w:tr>
+    </w:tbl>
+    <w:p>
+      <w:pPr>
+        <w:keepNext/>
+        <w:keepLines/>
+        <w:spacing w:before="280" w:after="80"/>
+        <w:jc w:val="both"/>
+        <w:rPr>
+          <w:rFonts w:ascii="Calibri Light" w:eastAsia="Calibri Light" w:hAnsi="Calibri Light" w:cs="Calibri Light"/>
+          <w:b/>
+          <w:sz w:val="28"/>
+        </w:rPr>
+      </w:pPr>
+      <w:r>
+        <w:rPr>
+          <w:rFonts w:ascii="Calibri Light" w:eastAsia="Calibri Light" w:hAnsi="Calibri Light" w:cs="Calibri Light"/>
+          <w:b/>
+          <w:sz w:val="28"/>
+        </w:rPr>
+        <w:t>Sequência alternativa de evento</w:t>
+      </w:r>
+    </w:p>
+    <w:p>
+      <w:pPr>
+        <w:rPr>
+          <w:rFonts w:ascii="Calibri" w:eastAsia="Calibri" w:hAnsi="Calibri" w:cs="Calibri"/>
+          <w:sz w:val="26"/>
+        </w:rPr>
+      </w:pPr>
+      <w:r>
+        <w:rPr>
+          <w:rFonts w:ascii="Calibri" w:eastAsia="Calibri" w:hAnsi="Calibri" w:cs="Calibri"/>
+          <w:sz w:val="24"/>
+        </w:rPr>
+        <w:t>Esse caso de uso não possui sequência alternativa de eventos.</w:t>
+      </w:r>
+    </w:p>
+    <w:p>
+      <w:pPr>
+        <w:rPr>
+          <w:rFonts w:ascii="Calibri" w:eastAsia="Calibri" w:hAnsi="Calibri" w:cs="Calibri"/>
+          <w:sz w:val="26"/>
+        </w:rPr>
+      </w:pPr>
+      <w:r>
+        <w:rPr>
+          <w:rFonts w:ascii="Calibri" w:eastAsia="Calibri" w:hAnsi="Calibri" w:cs="Calibri"/>
+          <w:sz w:val="26"/>
+        </w:rPr>
+        <w:t xml:space="preserve"> </w:t>
+      </w:r>
+    </w:p>
+    <w:p>
+      <w:pPr>
+        <w:rPr>
+          <w:rFonts w:ascii="Calibri" w:eastAsia="Calibri" w:hAnsi="Calibri" w:cs="Calibri"/>
+          <w:sz w:val="26"/>
+        </w:rPr>
+      </w:pPr>
+    </w:p>
+    <w:p>
+      <w:pPr>
+        <w:keepNext/>
+        <w:keepLines/>
+        <w:spacing w:before="480" w:after="120"/>
+        <w:rPr>
+          <w:rFonts w:ascii="Calibri Light" w:eastAsia="Calibri Light" w:hAnsi="Calibri Light" w:cs="Calibri Light"/>
+          <w:b/>
+          <w:sz w:val="48"/>
+        </w:rPr>
+      </w:pPr>
+      <w:r>
+        <w:rPr>
+          <w:rFonts w:ascii="Calibri Light" w:eastAsia="Calibri Light" w:hAnsi="Calibri Light" w:cs="Calibri Light"/>
+          <w:b/>
+          <w:sz w:val="48"/>
+        </w:rPr>
+        <w:t>Visualizar Anexo de um Processo</w:t>
+      </w:r>
+    </w:p>
+    <w:tbl>
+      <w:tblPr>
+        <w:tblW w:w="0" w:type="auto"/>
+        <w:tblInd w:w="108" w:type="dxa"/>
+        <w:tblCellMar>
+          <w:left w:w="10" w:type="dxa"/>
+          <w:right w:w="10" w:type="dxa"/>
+        </w:tblCellMar>
+        <w:tblLook w:val="0000" w:firstRow="0" w:lastRow="0" w:firstColumn="0" w:lastColumn="0" w:noHBand="0" w:noVBand="0"/>
+      </w:tblPr>
+      <w:tblGrid>
+        <w:gridCol w:w="8494"/>
+      </w:tblGrid>
+      <w:tr>
+        <w:trPr>
+          <w:trHeight w:val="1"/>
+        </w:trPr>
+        <w:tc>
+          <w:tcPr>
+            <w:tcW w:w="8494" w:type="dxa"/>
+            <w:tcBorders>
+              <w:top w:val="single" w:sz="4" w:space="0" w:color="000000"/>
+              <w:left w:val="single" w:sz="4" w:space="0" w:color="000000"/>
+              <w:bottom w:val="single" w:sz="4" w:space="0" w:color="000000"/>
+              <w:right w:val="single" w:sz="4" w:space="0" w:color="000000"/>
+            </w:tcBorders>
+            <w:shd w:val="clear" w:color="000000" w:fill="FFFFFF"/>
+            <w:tcMar>
+              <w:left w:w="108" w:type="dxa"/>
+              <w:right w:w="108" w:type="dxa"/>
+            </w:tcMar>
+          </w:tcPr>
+          <w:p>
+            <w:pPr>
+              <w:jc w:val="both"/>
+              <w:rPr>
+                <w:rFonts w:ascii="Calibri" w:eastAsia="Calibri" w:hAnsi="Calibri" w:cs="Calibri"/>
+              </w:rPr>
+            </w:pPr>
+            <w:r>
+              <w:rPr>
+                <w:rFonts w:ascii="Calibri" w:eastAsia="Calibri" w:hAnsi="Calibri" w:cs="Calibri"/>
+                <w:sz w:val="24"/>
+              </w:rPr>
+              <w:t>Ator: Usuário qualquer</w:t>
+            </w:r>
+          </w:p>
+        </w:tc>
+      </w:tr>
+      <w:tr>
+        <w:trPr>
+          <w:trHeight w:val="1"/>
+        </w:trPr>
+        <w:tc>
+          <w:tcPr>
+            <w:tcW w:w="8494" w:type="dxa"/>
+            <w:tcBorders>
+              <w:top w:val="single" w:sz="4" w:space="0" w:color="000000"/>
+              <w:left w:val="single" w:sz="4" w:space="0" w:color="000000"/>
+              <w:bottom w:val="single" w:sz="4" w:space="0" w:color="000000"/>
+              <w:right w:val="single" w:sz="4" w:space="0" w:color="000000"/>
+            </w:tcBorders>
+            <w:shd w:val="clear" w:color="000000" w:fill="FFFFFF"/>
+            <w:tcMar>
+              <w:left w:w="108" w:type="dxa"/>
+              <w:right w:w="108" w:type="dxa"/>
+            </w:tcMar>
+          </w:tcPr>
+          <w:p>
+            <w:pPr>
+              <w:jc w:val="both"/>
+              <w:rPr>
+                <w:rFonts w:ascii="Calibri" w:eastAsia="Calibri" w:hAnsi="Calibri" w:cs="Calibri"/>
+              </w:rPr>
+            </w:pPr>
+            <w:r>
+              <w:rPr>
+                <w:rFonts w:ascii="Calibri" w:eastAsia="Calibri" w:hAnsi="Calibri" w:cs="Calibri"/>
+                <w:sz w:val="24"/>
+              </w:rPr>
+              <w:t>Finalidade: Visualizar um Anexo de um Processo.</w:t>
+            </w:r>
+          </w:p>
+        </w:tc>
+      </w:tr>
+      <w:tr>
+        <w:trPr>
+          <w:trHeight w:val="1"/>
+        </w:trPr>
+        <w:tc>
+          <w:tcPr>
+            <w:tcW w:w="8494" w:type="dxa"/>
+            <w:tcBorders>
+              <w:top w:val="single" w:sz="4" w:space="0" w:color="000000"/>
+              <w:left w:val="single" w:sz="4" w:space="0" w:color="000000"/>
+              <w:bottom w:val="single" w:sz="4" w:space="0" w:color="000000"/>
+              <w:right w:val="single" w:sz="4" w:space="0" w:color="000000"/>
+            </w:tcBorders>
+            <w:shd w:val="clear" w:color="000000" w:fill="FFFFFF"/>
+            <w:tcMar>
+              <w:left w:w="108" w:type="dxa"/>
+              <w:right w:w="108" w:type="dxa"/>
+            </w:tcMar>
+          </w:tcPr>
+          <w:p>
+            <w:pPr>
+              <w:jc w:val="both"/>
+              <w:rPr>
+                <w:rFonts w:ascii="Calibri" w:eastAsia="Calibri" w:hAnsi="Calibri" w:cs="Calibri"/>
+              </w:rPr>
+            </w:pPr>
+            <w:r>
+              <w:rPr>
+                <w:rFonts w:ascii="Calibri" w:eastAsia="Calibri" w:hAnsi="Calibri" w:cs="Calibri"/>
+                <w:sz w:val="24"/>
+              </w:rPr>
+              <w:t>Visão geral: Um usuário deseja visualizar um anexo de um Processo. O Usuário requisita a visualização do Anexo do Processo a partir do histórico de um Processo. O sistema exibe o Anexo do Processo.</w:t>
+            </w:r>
+          </w:p>
+        </w:tc>
+      </w:tr>
+      <w:tr>
+        <w:trPr>
+          <w:trHeight w:val="1"/>
+        </w:trPr>
+        <w:tc>
+          <w:tcPr>
+            <w:tcW w:w="8494" w:type="dxa"/>
+            <w:tcBorders>
+              <w:top w:val="single" w:sz="4" w:space="0" w:color="000000"/>
+              <w:left w:val="single" w:sz="4" w:space="0" w:color="000000"/>
+              <w:bottom w:val="single" w:sz="4" w:space="0" w:color="000000"/>
+              <w:right w:val="single" w:sz="4" w:space="0" w:color="000000"/>
+            </w:tcBorders>
+            <w:shd w:val="clear" w:color="000000" w:fill="FFFFFF"/>
+            <w:tcMar>
+              <w:left w:w="108" w:type="dxa"/>
+              <w:right w:w="108" w:type="dxa"/>
+            </w:tcMar>
+          </w:tcPr>
+          <w:p>
+            <w:pPr>
+              <w:jc w:val="both"/>
+              <w:rPr>
+                <w:rFonts w:ascii="Calibri" w:eastAsia="Calibri" w:hAnsi="Calibri" w:cs="Calibri"/>
+              </w:rPr>
+            </w:pPr>
+            <w:r>
+              <w:rPr>
+                <w:rFonts w:ascii="Calibri" w:eastAsia="Calibri" w:hAnsi="Calibri" w:cs="Calibri"/>
+                <w:sz w:val="24"/>
+              </w:rPr>
+              <w:t>Tipo: Primário, essencial</w:t>
+            </w:r>
+          </w:p>
+        </w:tc>
+      </w:tr>
+      <w:tr>
+        <w:trPr>
+          <w:trHeight w:val="1"/>
+        </w:trPr>
+        <w:tc>
+          <w:tcPr>
+            <w:tcW w:w="8494" w:type="dxa"/>
+            <w:tcBorders>
+              <w:top w:val="single" w:sz="4" w:space="0" w:color="000000"/>
+              <w:left w:val="single" w:sz="4" w:space="0" w:color="000000"/>
+              <w:bottom w:val="single" w:sz="4" w:space="0" w:color="000000"/>
+              <w:right w:val="single" w:sz="4" w:space="0" w:color="000000"/>
+            </w:tcBorders>
+            <w:shd w:val="clear" w:color="000000" w:fill="FFFFFF"/>
+            <w:tcMar>
+              <w:left w:w="108" w:type="dxa"/>
+              <w:right w:w="108" w:type="dxa"/>
+            </w:tcMar>
+          </w:tcPr>
+          <w:p>
+            <w:pPr>
+              <w:jc w:val="both"/>
+              <w:rPr>
+                <w:rFonts w:ascii="Calibri" w:eastAsia="Calibri" w:hAnsi="Calibri" w:cs="Calibri"/>
+              </w:rPr>
+            </w:pPr>
+            <w:r>
+              <w:rPr>
+                <w:rFonts w:ascii="Calibri" w:eastAsia="Calibri" w:hAnsi="Calibri" w:cs="Calibri"/>
+                <w:sz w:val="24"/>
+              </w:rPr>
+              <w:t>Referências Cruzadas: RF2.14.</w:t>
+            </w:r>
+          </w:p>
+        </w:tc>
+      </w:tr>
+    </w:tbl>
+    <w:p>
+      <w:pPr>
+        <w:keepNext/>
+        <w:keepLines/>
+        <w:spacing w:before="280" w:after="80"/>
+        <w:jc w:val="both"/>
+        <w:rPr>
+          <w:rFonts w:ascii="Calibri Light" w:eastAsia="Calibri Light" w:hAnsi="Calibri Light" w:cs="Calibri Light"/>
+          <w:b/>
+          <w:sz w:val="28"/>
+        </w:rPr>
+      </w:pPr>
+      <w:r>
+        <w:rPr>
+          <w:rFonts w:ascii="Calibri Light" w:eastAsia="Calibri Light" w:hAnsi="Calibri Light" w:cs="Calibri Light"/>
+          <w:b/>
+          <w:sz w:val="28"/>
+        </w:rPr>
+        <w:t>Sequência típica de eventos</w:t>
+      </w:r>
+    </w:p>
+    <w:tbl>
+      <w:tblPr>
+        <w:tblW w:w="0" w:type="auto"/>
+        <w:tblInd w:w="108" w:type="dxa"/>
+        <w:tblCellMar>
+          <w:left w:w="10" w:type="dxa"/>
+          <w:right w:w="10" w:type="dxa"/>
+        </w:tblCellMar>
+        <w:tblLook w:val="0000" w:firstRow="0" w:lastRow="0" w:firstColumn="0" w:lastColumn="0" w:noHBand="0" w:noVBand="0"/>
+      </w:tblPr>
+      <w:tblGrid>
+        <w:gridCol w:w="4247"/>
+        <w:gridCol w:w="4247"/>
+      </w:tblGrid>
+      <w:tr>
+        <w:trPr>
+          <w:trHeight w:val="1"/>
+        </w:trPr>
+        <w:tc>
+          <w:tcPr>
+            <w:tcW w:w="4247" w:type="dxa"/>
+            <w:tcBorders>
+              <w:top w:val="single" w:sz="4" w:space="0" w:color="000000"/>
+              <w:left w:val="single" w:sz="4" w:space="0" w:color="000000"/>
+              <w:bottom w:val="single" w:sz="4" w:space="0" w:color="000000"/>
+              <w:right w:val="single" w:sz="4" w:space="0" w:color="000000"/>
+            </w:tcBorders>
+            <w:shd w:val="clear" w:color="000000" w:fill="FFFFFF"/>
+            <w:tcMar>
+              <w:left w:w="108" w:type="dxa"/>
+              <w:right w:w="108" w:type="dxa"/>
+            </w:tcMar>
+          </w:tcPr>
+          <w:p>
+            <w:pPr>
+              <w:jc w:val="both"/>
+              <w:rPr>
+                <w:rFonts w:ascii="Calibri" w:eastAsia="Calibri" w:hAnsi="Calibri" w:cs="Calibri"/>
+              </w:rPr>
+            </w:pPr>
+            <w:r>
+              <w:rPr>
+                <w:rFonts w:ascii="Calibri" w:eastAsia="Calibri" w:hAnsi="Calibri" w:cs="Calibri"/>
+                <w:sz w:val="24"/>
+              </w:rPr>
+              <w:t>Ação do ator</w:t>
+            </w:r>
+          </w:p>
+        </w:tc>
+        <w:tc>
+          <w:tcPr>
+            <w:tcW w:w="4247" w:type="dxa"/>
+            <w:tcBorders>
+              <w:top w:val="single" w:sz="4" w:space="0" w:color="000000"/>
+              <w:left w:val="single" w:sz="4" w:space="0" w:color="000000"/>
+              <w:bottom w:val="single" w:sz="4" w:space="0" w:color="000000"/>
+              <w:right w:val="single" w:sz="4" w:space="0" w:color="000000"/>
+            </w:tcBorders>
+            <w:shd w:val="clear" w:color="000000" w:fill="FFFFFF"/>
+            <w:tcMar>
+              <w:left w:w="108" w:type="dxa"/>
+              <w:right w:w="108" w:type="dxa"/>
+            </w:tcMar>
+          </w:tcPr>
+          <w:p>
+            <w:pPr>
+              <w:jc w:val="both"/>
+              <w:rPr>
+                <w:rFonts w:ascii="Calibri" w:eastAsia="Calibri" w:hAnsi="Calibri" w:cs="Calibri"/>
+              </w:rPr>
+            </w:pPr>
+            <w:r>
+              <w:rPr>
+                <w:rFonts w:ascii="Calibri" w:eastAsia="Calibri" w:hAnsi="Calibri" w:cs="Calibri"/>
+                <w:sz w:val="24"/>
+              </w:rPr>
+              <w:t>Resposta do sistema</w:t>
+            </w:r>
+          </w:p>
+        </w:tc>
+      </w:tr>
+      <w:tr>
+        <w:trPr>
+          <w:trHeight w:val="1"/>
+        </w:trPr>
+        <w:tc>
+          <w:tcPr>
+            <w:tcW w:w="4247" w:type="dxa"/>
+            <w:tcBorders>
+              <w:top w:val="single" w:sz="4" w:space="0" w:color="000000"/>
+              <w:left w:val="single" w:sz="4" w:space="0" w:color="000000"/>
+              <w:bottom w:val="single" w:sz="4" w:space="0" w:color="000000"/>
+              <w:right w:val="single" w:sz="4" w:space="0" w:color="000000"/>
+            </w:tcBorders>
+            <w:shd w:val="clear" w:color="000000" w:fill="FFFFFF"/>
+            <w:tcMar>
+              <w:left w:w="108" w:type="dxa"/>
+              <w:right w:w="108" w:type="dxa"/>
+            </w:tcMar>
+          </w:tcPr>
+          <w:p>
+            <w:pPr>
+              <w:numPr>
+                <w:ilvl w:val="0"/>
                 <w:numId w:val="21"/>
               </w:numPr>
               <w:ind w:left="720" w:hanging="360"/>
@@ -5412,14 +5244,7 @@
                 <w:rFonts w:ascii="Calibri" w:eastAsia="Calibri" w:hAnsi="Calibri" w:cs="Calibri"/>
                 <w:sz w:val="24"/>
               </w:rPr>
-              <w:t>O sistem</w:t>
-            </w:r>
-            <w:r>
-              <w:rPr>
-                <w:rFonts w:ascii="Calibri" w:eastAsia="Calibri" w:hAnsi="Calibri" w:cs="Calibri"/>
-                <w:sz w:val="24"/>
-              </w:rPr>
-              <w:t>a exibe o Anexo escolhido.</w:t>
+              <w:t>O sistema exibe o Anexo escolhido.</w:t>
             </w:r>
           </w:p>
         </w:tc>
@@ -6080,6 +5905,22 @@
               </w:rPr>
               <w:t>.</w:t>
             </w:r>
+            <w:r>
+              <w:rPr>
+                <w:rFonts w:eastAsia="CMR10" w:cstheme="minorHAnsi"/>
+                <w:sz w:val="24"/>
+                <w:szCs w:val="24"/>
+              </w:rPr>
+              <w:t xml:space="preserve"> Os processos devem estar ordenados </w:t>
+            </w:r>
+            <w:r>
+              <w:rPr>
+                <w:rFonts w:eastAsia="CMR10" w:cstheme="minorHAnsi"/>
+                <w:sz w:val="24"/>
+                <w:szCs w:val="24"/>
+              </w:rPr>
+              <w:t>por última data de atualização, ou seja, os atualizados recentemente devem estar primeiro.</w:t>
+            </w:r>
           </w:p>
         </w:tc>
       </w:tr>
@@ -6146,7 +5987,21 @@
           <w:rFonts w:ascii="Calibri" w:eastAsia="Calibri" w:hAnsi="Calibri" w:cs="Calibri"/>
           <w:sz w:val="24"/>
         </w:rPr>
-        <w:t>o usuário é um juiz, o sistema exibe todos os processos com minutas à assinar.</w:t>
+        <w:t xml:space="preserve">o usuário é um juiz, o sistema exibe todos os processos com minutas </w:t>
+      </w:r>
+      <w:r>
+        <w:rPr>
+          <w:rFonts w:ascii="Calibri" w:eastAsia="Calibri" w:hAnsi="Calibri" w:cs="Calibri"/>
+          <w:sz w:val="24"/>
+        </w:rPr>
+        <w:t>a</w:t>
+      </w:r>
+      <w:r>
+        <w:rPr>
+          <w:rFonts w:ascii="Calibri" w:eastAsia="Calibri" w:hAnsi="Calibri" w:cs="Calibri"/>
+          <w:sz w:val="24"/>
+        </w:rPr>
+        <w:t xml:space="preserve"> assinar.</w:t>
       </w:r>
     </w:p>
     <w:p>

</xml_diff>

<commit_message>
correção dos defeitos apontados anteriormente
</commit_message>
<xml_diff>
--- a/analise e projeto/Casos de Uso Expandidos.docx
+++ b/analise e projeto/Casos de Uso Expandidos.docx
@@ -163,14 +163,7 @@
                 <w:rFonts w:ascii="Calibri" w:eastAsia="Calibri" w:hAnsi="Calibri" w:cs="Calibri"/>
                 <w:sz w:val="24"/>
               </w:rPr>
-              <w:t xml:space="preserve">Visão geral: Um usuário administrador precisa adicionar um novo usuário ao sistema. Ele insere os dados do usuário a ser </w:t>
-            </w:r>
-            <w:r>
-              <w:rPr>
-                <w:rFonts w:ascii="Calibri" w:eastAsia="Calibri" w:hAnsi="Calibri" w:cs="Calibri"/>
-                <w:sz w:val="24"/>
-              </w:rPr>
-              <w:t>adicionado. O sistema realiza persistência do usuário.</w:t>
+              <w:t>Visão geral: Um usuário administrador precisa adicionar um novo usuário ao sistema. Ele insere os dados do usuário a ser adicionado. O sistema realiza persistência do usuário.</w:t>
             </w:r>
           </w:p>
         </w:tc>
@@ -540,15 +533,7 @@
                 <w:color w:val="000000"/>
                 <w:sz w:val="24"/>
               </w:rPr>
-              <w:t>admin</w:t>
-            </w:r>
-            <w:r>
-              <w:rPr>
-                <w:rFonts w:ascii="Calibri" w:eastAsia="Calibri" w:hAnsi="Calibri" w:cs="Calibri"/>
-                <w:color w:val="000000"/>
-                <w:sz w:val="24"/>
-              </w:rPr>
-              <w:t>istrador).</w:t>
+              <w:t>administrador).</w:t>
             </w:r>
           </w:p>
         </w:tc>
@@ -696,14 +681,7 @@
           <w:rFonts w:ascii="Calibri" w:eastAsia="Calibri" w:hAnsi="Calibri" w:cs="Calibri"/>
           <w:sz w:val="24"/>
         </w:rPr>
-        <w:t xml:space="preserve">Evento 1: Não há um usuário administrador. O sistema indica que é necessária a criação de um </w:t>
-      </w:r>
-      <w:r>
-        <w:rPr>
-          <w:rFonts w:ascii="Calibri" w:eastAsia="Calibri" w:hAnsi="Calibri" w:cs="Calibri"/>
-          <w:sz w:val="24"/>
-        </w:rPr>
-        <w:t>administrador. Assim, o primeiro usuário a ser adicionado deve, necessariamente, ser um administrador.</w:t>
+        <w:t>Evento 1: Não há um usuário administrador. O sistema indica que é necessária a criação de um administrador. Assim, o primeiro usuário a ser adicionado deve, necessariamente, ser um administrador.</w:t>
       </w:r>
     </w:p>
     <w:p>
@@ -735,14 +713,7 @@
           <w:rFonts w:ascii="Calibri" w:eastAsia="Calibri" w:hAnsi="Calibri" w:cs="Calibri"/>
           <w:sz w:val="24"/>
         </w:rPr>
-        <w:t>Ev</w:t>
-      </w:r>
-      <w:r>
-        <w:rPr>
-          <w:rFonts w:ascii="Calibri" w:eastAsia="Calibri" w:hAnsi="Calibri" w:cs="Calibri"/>
-          <w:sz w:val="24"/>
-        </w:rPr>
-        <w:t>ento 2: O novo usuário é do tipo “juiz”.  O administrador insere CPF, nome completo, senha de entrada, e a comarca do juiz.</w:t>
+        <w:t>Evento 2: O novo usuário é do tipo “juiz”.  O administrador insere CPF, nome completo, senha de entrada, e a comarca do juiz.</w:t>
       </w:r>
     </w:p>
     <w:p>
@@ -758,14 +729,7 @@
           <w:rFonts w:ascii="Calibri" w:eastAsia="Calibri" w:hAnsi="Calibri" w:cs="Calibri"/>
           <w:sz w:val="24"/>
         </w:rPr>
-        <w:t>Evento 3: Já existe um usuário com o CPF inserido. O sistema informa que já existe um usuário com o CPF inserido, e não realiza pers</w:t>
-      </w:r>
-      <w:r>
-        <w:rPr>
-          <w:rFonts w:ascii="Calibri" w:eastAsia="Calibri" w:hAnsi="Calibri" w:cs="Calibri"/>
-          <w:sz w:val="24"/>
-        </w:rPr>
-        <w:t>istência do novo usuário.</w:t>
+        <w:t>Evento 3: Já existe um usuário com o CPF inserido. O sistema informa que já existe um usuário com o CPF inserido, e não realiza persistência do novo usuário.</w:t>
       </w:r>
     </w:p>
     <w:p>
@@ -909,14 +873,7 @@
                 <w:rFonts w:ascii="Calibri" w:eastAsia="Calibri" w:hAnsi="Calibri" w:cs="Calibri"/>
                 <w:sz w:val="24"/>
               </w:rPr>
-              <w:t xml:space="preserve">Visão geral: O usuário administrador adiciona os dados de um novo usuário que </w:t>
-            </w:r>
-            <w:r>
-              <w:rPr>
-                <w:rFonts w:ascii="Calibri" w:eastAsia="Calibri" w:hAnsi="Calibri" w:cs="Calibri"/>
-                <w:sz w:val="24"/>
-              </w:rPr>
-              <w:t>será registrado no sistema</w:t>
+              <w:t>Visão geral: O usuário administrador adiciona os dados de um novo usuário que será registrado no sistema</w:t>
             </w:r>
           </w:p>
         </w:tc>
@@ -1203,15 +1160,7 @@
                 <w:color w:val="000000"/>
                 <w:sz w:val="24"/>
               </w:rPr>
-              <w:t xml:space="preserve">O usuário insere seus </w:t>
-            </w:r>
-            <w:r>
-              <w:rPr>
-                <w:rFonts w:ascii="Calibri" w:eastAsia="Calibri" w:hAnsi="Calibri" w:cs="Calibri"/>
-                <w:color w:val="000000"/>
-                <w:sz w:val="24"/>
-              </w:rPr>
-              <w:t>dados (CPF e senha) para autenticação no sistema</w:t>
+              <w:t>O usuário insere seus dados (CPF e senha) para autenticação no sistema</w:t>
             </w:r>
           </w:p>
         </w:tc>
@@ -1374,14 +1323,7 @@
           <w:rFonts w:ascii="Calibri" w:eastAsia="Calibri" w:hAnsi="Calibri" w:cs="Calibri"/>
           <w:sz w:val="24"/>
         </w:rPr>
-        <w:t xml:space="preserve">Evento 3: Não há usuários </w:t>
-      </w:r>
-      <w:r>
-        <w:rPr>
-          <w:rFonts w:ascii="Calibri" w:eastAsia="Calibri" w:hAnsi="Calibri" w:cs="Calibri"/>
-          <w:sz w:val="24"/>
-        </w:rPr>
-        <w:t>compatíveis com os dados inseridos em (2). O sistema informa que não foi possível autenticar o usuário, pois algum dos dados está incorreto.</w:t>
+        <w:t>Evento 3: Não há usuários compatíveis com os dados inseridos em (2). O sistema informa que não foi possível autenticar o usuário, pois algum dos dados está incorreto.</w:t>
       </w:r>
     </w:p>
     <w:p>
@@ -1543,14 +1485,7 @@
                 <w:rFonts w:ascii="Calibri" w:eastAsia="Calibri" w:hAnsi="Calibri" w:cs="Calibri"/>
                 <w:sz w:val="24"/>
               </w:rPr>
-              <w:t xml:space="preserve">Visão geral: O </w:t>
-            </w:r>
-            <w:r>
-              <w:rPr>
-                <w:rFonts w:ascii="Calibri" w:eastAsia="Calibri" w:hAnsi="Calibri" w:cs="Calibri"/>
-                <w:sz w:val="24"/>
-              </w:rPr>
-              <w:t>Advogado ou Promotor deseja criar um processo. Insere os dados necessários para a criação do processo. Redige uma petição inicial para o processo. O sistema cria o processo.</w:t>
+              <w:t>Visão geral: O Advogado ou Promotor deseja criar um processo. Insere os dados necessários para a criação do processo. Redige uma petição inicial para o processo. O sistema cria o processo.</w:t>
             </w:r>
           </w:p>
         </w:tc>
@@ -1655,15 +1590,7 @@
           <w:b/>
           <w:sz w:val="28"/>
         </w:rPr>
-        <w:t xml:space="preserve">Sequência típica </w:t>
-      </w:r>
-      <w:r>
-        <w:rPr>
-          <w:rFonts w:ascii="Calibri Light" w:eastAsia="Calibri Light" w:hAnsi="Calibri Light" w:cs="Calibri Light"/>
-          <w:b/>
-          <w:sz w:val="28"/>
-        </w:rPr>
-        <w:t>de eventos</w:t>
+        <w:t>Sequência típica de eventos</w:t>
       </w:r>
     </w:p>
     <w:tbl>
@@ -1857,15 +1784,7 @@
                 <w:color w:val="000000"/>
                 <w:sz w:val="24"/>
               </w:rPr>
-              <w:t xml:space="preserve">O Advogado insere os dados do requerente (CPF/CNPJ e nome completo) e os dados do requerido (CPF/CNPJ e nome </w:t>
-            </w:r>
-            <w:r>
-              <w:rPr>
-                <w:rFonts w:ascii="Calibri" w:eastAsia="Calibri" w:hAnsi="Calibri" w:cs="Calibri"/>
-                <w:color w:val="000000"/>
-                <w:sz w:val="24"/>
-              </w:rPr>
-              <w:t>completo).</w:t>
+              <w:t>O Advogado insere os dados do requerente (CPF/CNPJ e nome completo) e os dados do requerido (CPF/CNPJ e nome completo).</w:t>
             </w:r>
           </w:p>
         </w:tc>
@@ -2072,14 +1991,7 @@
           <w:rFonts w:ascii="Calibri" w:eastAsia="Calibri" w:hAnsi="Calibri" w:cs="Calibri"/>
           <w:sz w:val="24"/>
         </w:rPr>
-        <w:t xml:space="preserve">Evento 2: o usuário é um </w:t>
-      </w:r>
-      <w:r>
-        <w:rPr>
-          <w:rFonts w:ascii="Calibri" w:eastAsia="Calibri" w:hAnsi="Calibri" w:cs="Calibri"/>
-          <w:sz w:val="24"/>
-        </w:rPr>
-        <w:t>Promotor. O Promotor insere os dados do requerido (CPF/CNPJ e nome completo).</w:t>
+        <w:t>Evento 2: o usuário é um Promotor. O Promotor insere os dados do requerido (CPF/CNPJ e nome completo).</w:t>
       </w:r>
     </w:p>
     <w:p>
@@ -2241,14 +2153,7 @@
                 <w:rFonts w:ascii="Calibri" w:eastAsia="Calibri" w:hAnsi="Calibri" w:cs="Calibri"/>
                 <w:sz w:val="24"/>
               </w:rPr>
-              <w:t xml:space="preserve">Visão geral: Um Advogado ou Promotor deseja criar uma Petição. O Advogado ou </w:t>
-            </w:r>
-            <w:r>
-              <w:rPr>
-                <w:rFonts w:ascii="Calibri" w:eastAsia="Calibri" w:hAnsi="Calibri" w:cs="Calibri"/>
-                <w:sz w:val="24"/>
-              </w:rPr>
-              <w:t>Promotor redige nova Petição. O sistema anexa a Petição ao Processo.</w:t>
+              <w:t>Visão geral: Um Advogado ou Promotor deseja criar uma Petição. O Advogado ou Promotor redige nova Petição. O sistema anexa a Petição ao Processo.</w:t>
             </w:r>
           </w:p>
         </w:tc>
@@ -2473,14 +2378,7 @@
                 <w:rFonts w:ascii="Calibri" w:eastAsia="Calibri" w:hAnsi="Calibri" w:cs="Calibri"/>
                 <w:sz w:val="24"/>
               </w:rPr>
-              <w:t xml:space="preserve">Este caso de uso começa quando um Advogado ou Promotor </w:t>
-            </w:r>
-            <w:r>
-              <w:rPr>
-                <w:rFonts w:ascii="Calibri" w:eastAsia="Calibri" w:hAnsi="Calibri" w:cs="Calibri"/>
-                <w:sz w:val="24"/>
-              </w:rPr>
-              <w:t>deseja criar uma nova Petição para o Processo</w:t>
+              <w:t>Este caso de uso começa quando um Advogado ou Promotor deseja criar uma nova Petição para o Processo</w:t>
             </w:r>
             <w:r>
               <w:rPr>
@@ -2727,14 +2625,7 @@
                 <w:rFonts w:ascii="Calibri" w:eastAsia="Calibri" w:hAnsi="Calibri" w:cs="Calibri"/>
                 <w:sz w:val="24"/>
               </w:rPr>
-              <w:t xml:space="preserve">Ator: </w:t>
-            </w:r>
-            <w:r>
-              <w:rPr>
-                <w:rFonts w:ascii="Calibri" w:eastAsia="Calibri" w:hAnsi="Calibri" w:cs="Calibri"/>
-                <w:sz w:val="24"/>
-              </w:rPr>
-              <w:t>Diretor</w:t>
+              <w:t>Ator: Diretor</w:t>
             </w:r>
           </w:p>
         </w:tc>
@@ -2879,631 +2770,6 @@
                 <w:sz w:val="24"/>
               </w:rPr>
               <w:t>Referências Cruzadas: RF2.11 a 2.12.</w:t>
-            </w:r>
-          </w:p>
-        </w:tc>
-      </w:tr>
-    </w:tbl>
-    <w:p>
-      <w:pPr>
-        <w:rPr>
-          <w:rFonts w:ascii="Calibri" w:eastAsia="Calibri" w:hAnsi="Calibri" w:cs="Calibri"/>
-          <w:sz w:val="28"/>
-        </w:rPr>
-      </w:pPr>
-    </w:p>
-    <w:p>
-      <w:pPr>
-        <w:keepNext/>
-        <w:keepLines/>
-        <w:spacing w:before="280" w:after="80"/>
-        <w:jc w:val="both"/>
-        <w:rPr>
-          <w:rFonts w:ascii="Calibri Light" w:eastAsia="Calibri Light" w:hAnsi="Calibri Light" w:cs="Calibri Light"/>
-          <w:b/>
-          <w:sz w:val="28"/>
-        </w:rPr>
-      </w:pPr>
-      <w:r>
-        <w:rPr>
-          <w:rFonts w:ascii="Calibri Light" w:eastAsia="Calibri Light" w:hAnsi="Calibri Light" w:cs="Calibri Light"/>
-          <w:b/>
-          <w:sz w:val="28"/>
-        </w:rPr>
-        <w:t xml:space="preserve">Sequência </w:t>
-      </w:r>
-      <w:r>
-        <w:rPr>
-          <w:rFonts w:ascii="Calibri Light" w:eastAsia="Calibri Light" w:hAnsi="Calibri Light" w:cs="Calibri Light"/>
-          <w:b/>
-          <w:sz w:val="28"/>
-        </w:rPr>
-        <w:t>típica de eventos</w:t>
-      </w:r>
-    </w:p>
-    <w:tbl>
-      <w:tblPr>
-        <w:tblW w:w="0" w:type="auto"/>
-        <w:tblInd w:w="108" w:type="dxa"/>
-        <w:tblCellMar>
-          <w:left w:w="10" w:type="dxa"/>
-          <w:right w:w="10" w:type="dxa"/>
-        </w:tblCellMar>
-        <w:tblLook w:val="0000" w:firstRow="0" w:lastRow="0" w:firstColumn="0" w:lastColumn="0" w:noHBand="0" w:noVBand="0"/>
-      </w:tblPr>
-      <w:tblGrid>
-        <w:gridCol w:w="4247"/>
-        <w:gridCol w:w="4247"/>
-      </w:tblGrid>
-      <w:tr>
-        <w:trPr>
-          <w:trHeight w:val="1"/>
-        </w:trPr>
-        <w:tc>
-          <w:tcPr>
-            <w:tcW w:w="4247" w:type="dxa"/>
-            <w:tcBorders>
-              <w:top w:val="single" w:sz="4" w:space="0" w:color="000000"/>
-              <w:left w:val="single" w:sz="4" w:space="0" w:color="000000"/>
-              <w:bottom w:val="single" w:sz="4" w:space="0" w:color="000000"/>
-              <w:right w:val="single" w:sz="4" w:space="0" w:color="000000"/>
-            </w:tcBorders>
-            <w:shd w:val="clear" w:color="000000" w:fill="FFFFFF"/>
-            <w:tcMar>
-              <w:left w:w="108" w:type="dxa"/>
-              <w:right w:w="108" w:type="dxa"/>
-            </w:tcMar>
-          </w:tcPr>
-          <w:p>
-            <w:pPr>
-              <w:jc w:val="both"/>
-              <w:rPr>
-                <w:rFonts w:ascii="Calibri" w:eastAsia="Calibri" w:hAnsi="Calibri" w:cs="Calibri"/>
-              </w:rPr>
-            </w:pPr>
-            <w:r>
-              <w:rPr>
-                <w:rFonts w:ascii="Calibri" w:eastAsia="Calibri" w:hAnsi="Calibri" w:cs="Calibri"/>
-                <w:sz w:val="24"/>
-              </w:rPr>
-              <w:t>Ação do ator</w:t>
-            </w:r>
-          </w:p>
-        </w:tc>
-        <w:tc>
-          <w:tcPr>
-            <w:tcW w:w="4247" w:type="dxa"/>
-            <w:tcBorders>
-              <w:top w:val="single" w:sz="4" w:space="0" w:color="000000"/>
-              <w:left w:val="single" w:sz="4" w:space="0" w:color="000000"/>
-              <w:bottom w:val="single" w:sz="4" w:space="0" w:color="000000"/>
-              <w:right w:val="single" w:sz="4" w:space="0" w:color="000000"/>
-            </w:tcBorders>
-            <w:shd w:val="clear" w:color="000000" w:fill="FFFFFF"/>
-            <w:tcMar>
-              <w:left w:w="108" w:type="dxa"/>
-              <w:right w:w="108" w:type="dxa"/>
-            </w:tcMar>
-          </w:tcPr>
-          <w:p>
-            <w:pPr>
-              <w:jc w:val="both"/>
-              <w:rPr>
-                <w:rFonts w:ascii="Calibri" w:eastAsia="Calibri" w:hAnsi="Calibri" w:cs="Calibri"/>
-              </w:rPr>
-            </w:pPr>
-            <w:r>
-              <w:rPr>
-                <w:rFonts w:ascii="Calibri" w:eastAsia="Calibri" w:hAnsi="Calibri" w:cs="Calibri"/>
-                <w:sz w:val="24"/>
-              </w:rPr>
-              <w:t>Resposta do sistema</w:t>
-            </w:r>
-          </w:p>
-        </w:tc>
-      </w:tr>
-      <w:tr>
-        <w:trPr>
-          <w:trHeight w:val="1"/>
-        </w:trPr>
-        <w:tc>
-          <w:tcPr>
-            <w:tcW w:w="4247" w:type="dxa"/>
-            <w:tcBorders>
-              <w:top w:val="single" w:sz="4" w:space="0" w:color="000000"/>
-              <w:left w:val="single" w:sz="4" w:space="0" w:color="000000"/>
-              <w:bottom w:val="single" w:sz="4" w:space="0" w:color="000000"/>
-              <w:right w:val="single" w:sz="4" w:space="0" w:color="000000"/>
-            </w:tcBorders>
-            <w:shd w:val="clear" w:color="000000" w:fill="FFFFFF"/>
-            <w:tcMar>
-              <w:left w:w="108" w:type="dxa"/>
-              <w:right w:w="108" w:type="dxa"/>
-            </w:tcMar>
-          </w:tcPr>
-          <w:p>
-            <w:pPr>
-              <w:numPr>
-                <w:ilvl w:val="0"/>
-                <w:numId w:val="13"/>
-              </w:numPr>
-              <w:ind w:left="720" w:hanging="360"/>
-              <w:jc w:val="both"/>
-              <w:rPr>
-                <w:rFonts w:ascii="Calibri" w:eastAsia="Calibri" w:hAnsi="Calibri" w:cs="Calibri"/>
-              </w:rPr>
-            </w:pPr>
-            <w:r>
-              <w:rPr>
-                <w:rFonts w:ascii="Calibri" w:eastAsia="Calibri" w:hAnsi="Calibri" w:cs="Calibri"/>
-                <w:sz w:val="24"/>
-              </w:rPr>
-              <w:t>Este caso de uso começa quando um Diretor</w:t>
-            </w:r>
-            <w:r>
-              <w:rPr>
-                <w:rFonts w:ascii="Calibri" w:eastAsia="Calibri" w:hAnsi="Calibri" w:cs="Calibri"/>
-                <w:color w:val="000000"/>
-                <w:sz w:val="24"/>
-              </w:rPr>
-              <w:t xml:space="preserve"> deseja criar uma minuta em Processo.</w:t>
-            </w:r>
-          </w:p>
-        </w:tc>
-        <w:tc>
-          <w:tcPr>
-            <w:tcW w:w="4247" w:type="dxa"/>
-            <w:tcBorders>
-              <w:top w:val="single" w:sz="4" w:space="0" w:color="000000"/>
-              <w:left w:val="single" w:sz="4" w:space="0" w:color="000000"/>
-              <w:bottom w:val="single" w:sz="4" w:space="0" w:color="000000"/>
-              <w:right w:val="single" w:sz="4" w:space="0" w:color="000000"/>
-            </w:tcBorders>
-            <w:shd w:val="clear" w:color="000000" w:fill="FFFFFF"/>
-            <w:tcMar>
-              <w:left w:w="108" w:type="dxa"/>
-              <w:right w:w="108" w:type="dxa"/>
-            </w:tcMar>
-          </w:tcPr>
-          <w:p>
-            <w:pPr>
-              <w:jc w:val="both"/>
-              <w:rPr>
-                <w:rFonts w:ascii="Calibri" w:eastAsia="Calibri" w:hAnsi="Calibri" w:cs="Calibri"/>
-              </w:rPr>
-            </w:pPr>
-          </w:p>
-        </w:tc>
-      </w:tr>
-      <w:tr>
-        <w:trPr>
-          <w:trHeight w:val="1"/>
-        </w:trPr>
-        <w:tc>
-          <w:tcPr>
-            <w:tcW w:w="4247" w:type="dxa"/>
-            <w:tcBorders>
-              <w:top w:val="single" w:sz="4" w:space="0" w:color="000000"/>
-              <w:left w:val="single" w:sz="4" w:space="0" w:color="000000"/>
-              <w:bottom w:val="single" w:sz="4" w:space="0" w:color="000000"/>
-              <w:right w:val="single" w:sz="4" w:space="0" w:color="000000"/>
-            </w:tcBorders>
-            <w:shd w:val="clear" w:color="000000" w:fill="FFFFFF"/>
-            <w:tcMar>
-              <w:left w:w="108" w:type="dxa"/>
-              <w:right w:w="108" w:type="dxa"/>
-            </w:tcMar>
-          </w:tcPr>
-          <w:p>
-            <w:pPr>
-              <w:numPr>
-                <w:ilvl w:val="0"/>
-                <w:numId w:val="14"/>
-              </w:numPr>
-              <w:ind w:left="720" w:hanging="360"/>
-              <w:jc w:val="both"/>
-              <w:rPr>
-                <w:rFonts w:ascii="Calibri" w:eastAsia="Calibri" w:hAnsi="Calibri" w:cs="Calibri"/>
-              </w:rPr>
-            </w:pPr>
-            <w:r>
-              <w:rPr>
-                <w:rFonts w:ascii="Calibri" w:eastAsia="Calibri" w:hAnsi="Calibri" w:cs="Calibri"/>
-                <w:color w:val="000000"/>
-                <w:sz w:val="24"/>
-              </w:rPr>
-              <w:t>O Diretor seleciona o tipo de minuta: despacho, decisão ou sentença.</w:t>
-            </w:r>
-          </w:p>
-        </w:tc>
-        <w:tc>
-          <w:tcPr>
-            <w:tcW w:w="4247" w:type="dxa"/>
-            <w:tcBorders>
-              <w:top w:val="single" w:sz="4" w:space="0" w:color="000000"/>
-              <w:left w:val="single" w:sz="4" w:space="0" w:color="000000"/>
-              <w:bottom w:val="single" w:sz="4" w:space="0" w:color="000000"/>
-              <w:right w:val="single" w:sz="4" w:space="0" w:color="000000"/>
-            </w:tcBorders>
-            <w:shd w:val="clear" w:color="000000" w:fill="FFFFFF"/>
-            <w:tcMar>
-              <w:left w:w="108" w:type="dxa"/>
-              <w:right w:w="108" w:type="dxa"/>
-            </w:tcMar>
-          </w:tcPr>
-          <w:p>
-            <w:pPr>
-              <w:jc w:val="both"/>
-              <w:rPr>
-                <w:rFonts w:ascii="Calibri" w:eastAsia="Calibri" w:hAnsi="Calibri" w:cs="Calibri"/>
-              </w:rPr>
-            </w:pPr>
-          </w:p>
-        </w:tc>
-      </w:tr>
-      <w:tr>
-        <w:trPr>
-          <w:trHeight w:val="1"/>
-        </w:trPr>
-        <w:tc>
-          <w:tcPr>
-            <w:tcW w:w="4247" w:type="dxa"/>
-            <w:tcBorders>
-              <w:top w:val="single" w:sz="4" w:space="0" w:color="000000"/>
-              <w:left w:val="single" w:sz="4" w:space="0" w:color="000000"/>
-              <w:bottom w:val="single" w:sz="4" w:space="0" w:color="000000"/>
-              <w:right w:val="single" w:sz="4" w:space="0" w:color="000000"/>
-            </w:tcBorders>
-            <w:shd w:val="clear" w:color="000000" w:fill="FFFFFF"/>
-            <w:tcMar>
-              <w:left w:w="108" w:type="dxa"/>
-              <w:right w:w="108" w:type="dxa"/>
-            </w:tcMar>
-          </w:tcPr>
-          <w:p>
-            <w:pPr>
-              <w:numPr>
-                <w:ilvl w:val="0"/>
-                <w:numId w:val="15"/>
-              </w:numPr>
-              <w:ind w:left="720" w:hanging="360"/>
-              <w:jc w:val="both"/>
-              <w:rPr>
-                <w:rFonts w:ascii="Calibri" w:eastAsia="Calibri" w:hAnsi="Calibri" w:cs="Calibri"/>
-              </w:rPr>
-            </w:pPr>
-            <w:r>
-              <w:rPr>
-                <w:rFonts w:ascii="Calibri" w:eastAsia="Calibri" w:hAnsi="Calibri" w:cs="Calibri"/>
-                <w:color w:val="000000"/>
-                <w:sz w:val="24"/>
-              </w:rPr>
-              <w:t>O Diretor redige a minuta.</w:t>
-            </w:r>
-          </w:p>
-        </w:tc>
-        <w:tc>
-          <w:tcPr>
-            <w:tcW w:w="4247" w:type="dxa"/>
-            <w:tcBorders>
-              <w:top w:val="single" w:sz="4" w:space="0" w:color="000000"/>
-              <w:left w:val="single" w:sz="4" w:space="0" w:color="000000"/>
-              <w:bottom w:val="single" w:sz="4" w:space="0" w:color="000000"/>
-              <w:right w:val="single" w:sz="4" w:space="0" w:color="000000"/>
-            </w:tcBorders>
-            <w:shd w:val="clear" w:color="000000" w:fill="FFFFFF"/>
-            <w:tcMar>
-              <w:left w:w="108" w:type="dxa"/>
-              <w:right w:w="108" w:type="dxa"/>
-            </w:tcMar>
-          </w:tcPr>
-          <w:p>
-            <w:pPr>
-              <w:numPr>
-                <w:ilvl w:val="0"/>
-                <w:numId w:val="15"/>
-              </w:numPr>
-              <w:ind w:left="720" w:hanging="360"/>
-              <w:jc w:val="both"/>
-              <w:rPr>
-                <w:rFonts w:ascii="Calibri" w:eastAsia="Calibri" w:hAnsi="Calibri" w:cs="Calibri"/>
-              </w:rPr>
-            </w:pPr>
-            <w:r>
-              <w:rPr>
-                <w:rFonts w:ascii="Calibri" w:eastAsia="Calibri" w:hAnsi="Calibri" w:cs="Calibri"/>
-                <w:sz w:val="24"/>
-              </w:rPr>
-              <w:t xml:space="preserve">O sistema anexa a minuta ao </w:t>
-            </w:r>
-            <w:r>
-              <w:rPr>
-                <w:rFonts w:ascii="Calibri" w:eastAsia="Calibri" w:hAnsi="Calibri" w:cs="Calibri"/>
-                <w:sz w:val="24"/>
-              </w:rPr>
-              <w:lastRenderedPageBreak/>
-              <w:t>Processo.</w:t>
-            </w:r>
-          </w:p>
-        </w:tc>
-      </w:tr>
-    </w:tbl>
-    <w:p>
-      <w:pPr>
-        <w:keepNext/>
-        <w:keepLines/>
-        <w:spacing w:before="280" w:after="80"/>
-        <w:jc w:val="both"/>
-        <w:rPr>
-          <w:rFonts w:ascii="Calibri Light" w:eastAsia="Calibri Light" w:hAnsi="Calibri Light" w:cs="Calibri Light"/>
-          <w:b/>
-          <w:sz w:val="28"/>
-        </w:rPr>
-      </w:pPr>
-      <w:r>
-        <w:rPr>
-          <w:rFonts w:ascii="Calibri Light" w:eastAsia="Calibri Light" w:hAnsi="Calibri Light" w:cs="Calibri Light"/>
-          <w:b/>
-          <w:sz w:val="28"/>
-        </w:rPr>
-        <w:lastRenderedPageBreak/>
-        <w:t>Sequência alternativa de evento</w:t>
-      </w:r>
-    </w:p>
-    <w:p>
-      <w:pPr>
-        <w:rPr>
-          <w:rFonts w:ascii="Calibri" w:eastAsia="Calibri" w:hAnsi="Calibri" w:cs="Calibri"/>
-          <w:sz w:val="24"/>
-        </w:rPr>
-      </w:pPr>
-      <w:r>
-        <w:rPr>
-          <w:rFonts w:ascii="Calibri" w:eastAsia="Calibri" w:hAnsi="Calibri" w:cs="Calibri"/>
-          <w:sz w:val="24"/>
-        </w:rPr>
-        <w:t>Esse caso de uso não possui sequência alternativa de eventos.</w:t>
-      </w:r>
-    </w:p>
-    <w:p>
-      <w:pPr>
-        <w:rPr>
-          <w:rFonts w:ascii="Calibri" w:eastAsia="Calibri" w:hAnsi="Calibri" w:cs="Calibri"/>
-          <w:sz w:val="24"/>
-        </w:rPr>
-      </w:pPr>
-      <w:r>
-        <w:rPr>
-          <w:rFonts w:ascii="Calibri" w:eastAsia="Calibri" w:hAnsi="Calibri" w:cs="Calibri"/>
-          <w:sz w:val="24"/>
-        </w:rPr>
-        <w:t xml:space="preserve"> </w:t>
-      </w:r>
-    </w:p>
-    <w:p>
-      <w:pPr>
-        <w:rPr>
-          <w:rFonts w:ascii="Calibri" w:eastAsia="Calibri" w:hAnsi="Calibri" w:cs="Calibri"/>
-          <w:sz w:val="24"/>
-        </w:rPr>
-      </w:pPr>
-    </w:p>
-    <w:p>
-      <w:pPr>
-        <w:keepNext/>
-        <w:keepLines/>
-        <w:spacing w:before="480" w:after="120"/>
-        <w:rPr>
-          <w:rFonts w:ascii="Calibri Light" w:eastAsia="Calibri Light" w:hAnsi="Calibri Light" w:cs="Calibri Light"/>
-          <w:b/>
-          <w:sz w:val="48"/>
-        </w:rPr>
-      </w:pPr>
-      <w:r>
-        <w:rPr>
-          <w:rFonts w:ascii="Calibri Light" w:eastAsia="Calibri Light" w:hAnsi="Calibri Light" w:cs="Calibri Light"/>
-          <w:b/>
-          <w:sz w:val="48"/>
-        </w:rPr>
-        <w:t>Alterar Minuta</w:t>
-      </w:r>
-    </w:p>
-    <w:tbl>
-      <w:tblPr>
-        <w:tblW w:w="0" w:type="auto"/>
-        <w:tblInd w:w="108" w:type="dxa"/>
-        <w:tblCellMar>
-          <w:left w:w="10" w:type="dxa"/>
-          <w:right w:w="10" w:type="dxa"/>
-        </w:tblCellMar>
-        <w:tblLook w:val="0000" w:firstRow="0" w:lastRow="0" w:firstColumn="0" w:lastColumn="0" w:noHBand="0" w:noVBand="0"/>
-      </w:tblPr>
-      <w:tblGrid>
-        <w:gridCol w:w="8494"/>
-      </w:tblGrid>
-      <w:tr>
-        <w:trPr>
-          <w:trHeight w:val="1"/>
-        </w:trPr>
-        <w:tc>
-          <w:tcPr>
-            <w:tcW w:w="8494" w:type="dxa"/>
-            <w:tcBorders>
-              <w:top w:val="single" w:sz="4" w:space="0" w:color="000000"/>
-              <w:left w:val="single" w:sz="4" w:space="0" w:color="000000"/>
-              <w:bottom w:val="single" w:sz="4" w:space="0" w:color="000000"/>
-              <w:right w:val="single" w:sz="4" w:space="0" w:color="000000"/>
-            </w:tcBorders>
-            <w:shd w:val="clear" w:color="000000" w:fill="FFFFFF"/>
-            <w:tcMar>
-              <w:left w:w="108" w:type="dxa"/>
-              <w:right w:w="108" w:type="dxa"/>
-            </w:tcMar>
-          </w:tcPr>
-          <w:p>
-            <w:pPr>
-              <w:jc w:val="both"/>
-              <w:rPr>
-                <w:rFonts w:ascii="Calibri" w:eastAsia="Calibri" w:hAnsi="Calibri" w:cs="Calibri"/>
-              </w:rPr>
-            </w:pPr>
-            <w:r>
-              <w:rPr>
-                <w:rFonts w:ascii="Calibri" w:eastAsia="Calibri" w:hAnsi="Calibri" w:cs="Calibri"/>
-                <w:sz w:val="24"/>
-              </w:rPr>
-              <w:t>Ator: Diretor ou Juiz</w:t>
-            </w:r>
-          </w:p>
-        </w:tc>
-      </w:tr>
-      <w:tr>
-        <w:trPr>
-          <w:trHeight w:val="1"/>
-        </w:trPr>
-        <w:tc>
-          <w:tcPr>
-            <w:tcW w:w="8494" w:type="dxa"/>
-            <w:tcBorders>
-              <w:top w:val="single" w:sz="4" w:space="0" w:color="000000"/>
-              <w:left w:val="single" w:sz="4" w:space="0" w:color="000000"/>
-              <w:bottom w:val="single" w:sz="4" w:space="0" w:color="000000"/>
-              <w:right w:val="single" w:sz="4" w:space="0" w:color="000000"/>
-            </w:tcBorders>
-            <w:shd w:val="clear" w:color="000000" w:fill="FFFFFF"/>
-            <w:tcMar>
-              <w:left w:w="108" w:type="dxa"/>
-              <w:right w:w="108" w:type="dxa"/>
-            </w:tcMar>
-          </w:tcPr>
-          <w:p>
-            <w:pPr>
-              <w:jc w:val="both"/>
-              <w:rPr>
-                <w:rFonts w:ascii="Calibri" w:eastAsia="Calibri" w:hAnsi="Calibri" w:cs="Calibri"/>
-              </w:rPr>
-            </w:pPr>
-            <w:r>
-              <w:rPr>
-                <w:rFonts w:ascii="Calibri" w:eastAsia="Calibri" w:hAnsi="Calibri" w:cs="Calibri"/>
-                <w:sz w:val="24"/>
-              </w:rPr>
-              <w:t>Finalidade: Alterar o texto de uma Minuta.</w:t>
-            </w:r>
-          </w:p>
-        </w:tc>
-      </w:tr>
-      <w:tr>
-        <w:trPr>
-          <w:trHeight w:val="1"/>
-        </w:trPr>
-        <w:tc>
-          <w:tcPr>
-            <w:tcW w:w="8494" w:type="dxa"/>
-            <w:tcBorders>
-              <w:top w:val="single" w:sz="4" w:space="0" w:color="000000"/>
-              <w:left w:val="single" w:sz="4" w:space="0" w:color="000000"/>
-              <w:bottom w:val="single" w:sz="4" w:space="0" w:color="000000"/>
-              <w:right w:val="single" w:sz="4" w:space="0" w:color="000000"/>
-            </w:tcBorders>
-            <w:shd w:val="clear" w:color="000000" w:fill="FFFFFF"/>
-            <w:tcMar>
-              <w:left w:w="108" w:type="dxa"/>
-              <w:right w:w="108" w:type="dxa"/>
-            </w:tcMar>
-          </w:tcPr>
-          <w:p>
-            <w:pPr>
-              <w:jc w:val="both"/>
-              <w:rPr>
-                <w:rFonts w:ascii="Calibri" w:eastAsia="Calibri" w:hAnsi="Calibri" w:cs="Calibri"/>
-              </w:rPr>
-            </w:pPr>
-            <w:r>
-              <w:rPr>
-                <w:rFonts w:ascii="Calibri" w:eastAsia="Calibri" w:hAnsi="Calibri" w:cs="Calibri"/>
-                <w:sz w:val="24"/>
-              </w:rPr>
-              <w:t xml:space="preserve">Visão geral: Um Diretor ou Juiz </w:t>
-            </w:r>
-            <w:r>
-              <w:rPr>
-                <w:rFonts w:ascii="Calibri" w:eastAsia="Calibri" w:hAnsi="Calibri" w:cs="Calibri"/>
-                <w:sz w:val="24"/>
-              </w:rPr>
-              <w:t>deseja alterar uma minuta. O Diretor Ou Juiz altera o texto da minuta. O sistema altera a minuta anexa ao Processo.</w:t>
-            </w:r>
-          </w:p>
-        </w:tc>
-      </w:tr>
-      <w:tr>
-        <w:trPr>
-          <w:trHeight w:val="1"/>
-        </w:trPr>
-        <w:tc>
-          <w:tcPr>
-            <w:tcW w:w="8494" w:type="dxa"/>
-            <w:tcBorders>
-              <w:top w:val="single" w:sz="4" w:space="0" w:color="000000"/>
-              <w:left w:val="single" w:sz="4" w:space="0" w:color="000000"/>
-              <w:bottom w:val="single" w:sz="4" w:space="0" w:color="000000"/>
-              <w:right w:val="single" w:sz="4" w:space="0" w:color="000000"/>
-            </w:tcBorders>
-            <w:shd w:val="clear" w:color="000000" w:fill="FFFFFF"/>
-            <w:tcMar>
-              <w:left w:w="108" w:type="dxa"/>
-              <w:right w:w="108" w:type="dxa"/>
-            </w:tcMar>
-          </w:tcPr>
-          <w:p>
-            <w:pPr>
-              <w:jc w:val="both"/>
-              <w:rPr>
-                <w:rFonts w:ascii="Calibri" w:eastAsia="Calibri" w:hAnsi="Calibri" w:cs="Calibri"/>
-              </w:rPr>
-            </w:pPr>
-            <w:r>
-              <w:rPr>
-                <w:rFonts w:ascii="Calibri" w:eastAsia="Calibri" w:hAnsi="Calibri" w:cs="Calibri"/>
-                <w:sz w:val="24"/>
-              </w:rPr>
-              <w:t>Tipo: Primário, essencial</w:t>
-            </w:r>
-          </w:p>
-        </w:tc>
-      </w:tr>
-      <w:tr>
-        <w:trPr>
-          <w:trHeight w:val="1"/>
-        </w:trPr>
-        <w:tc>
-          <w:tcPr>
-            <w:tcW w:w="8494" w:type="dxa"/>
-            <w:tcBorders>
-              <w:top w:val="single" w:sz="4" w:space="0" w:color="000000"/>
-              <w:left w:val="single" w:sz="4" w:space="0" w:color="000000"/>
-              <w:bottom w:val="single" w:sz="4" w:space="0" w:color="000000"/>
-              <w:right w:val="single" w:sz="4" w:space="0" w:color="000000"/>
-            </w:tcBorders>
-            <w:shd w:val="clear" w:color="000000" w:fill="FFFFFF"/>
-            <w:tcMar>
-              <w:left w:w="108" w:type="dxa"/>
-              <w:right w:w="108" w:type="dxa"/>
-            </w:tcMar>
-          </w:tcPr>
-          <w:p>
-            <w:pPr>
-              <w:jc w:val="both"/>
-              <w:rPr>
-                <w:rFonts w:ascii="Calibri" w:eastAsia="Calibri" w:hAnsi="Calibri" w:cs="Calibri"/>
-              </w:rPr>
-            </w:pPr>
-            <w:r>
-              <w:rPr>
-                <w:rFonts w:ascii="Calibri" w:eastAsia="Calibri" w:hAnsi="Calibri" w:cs="Calibri"/>
-                <w:sz w:val="24"/>
-              </w:rPr>
-              <w:t>Referências Cruzadas: RF2.15.</w:t>
             </w:r>
           </w:p>
         </w:tc>
@@ -3642,7 +2908,7 @@
             <w:pPr>
               <w:numPr>
                 <w:ilvl w:val="0"/>
-                <w:numId w:val="16"/>
+                <w:numId w:val="13"/>
               </w:numPr>
               <w:ind w:left="720" w:hanging="360"/>
               <w:jc w:val="both"/>
@@ -3655,14 +2921,7 @@
                 <w:rFonts w:ascii="Calibri" w:eastAsia="Calibri" w:hAnsi="Calibri" w:cs="Calibri"/>
                 <w:sz w:val="24"/>
               </w:rPr>
-              <w:t xml:space="preserve">Este caso de </w:t>
-            </w:r>
-            <w:r>
-              <w:rPr>
-                <w:rFonts w:ascii="Calibri" w:eastAsia="Calibri" w:hAnsi="Calibri" w:cs="Calibri"/>
-                <w:sz w:val="24"/>
-              </w:rPr>
-              <w:t>uso começa quando um Diretor</w:t>
+              <w:t>Este caso de uso começa quando um Diretor</w:t>
             </w:r>
             <w:r>
               <w:rPr>
@@ -3670,7 +2929,7 @@
                 <w:color w:val="000000"/>
                 <w:sz w:val="24"/>
               </w:rPr>
-              <w:t xml:space="preserve"> ou Juiz deseja alterar uma Minuta.</w:t>
+              <w:t xml:space="preserve"> deseja criar uma minuta em Processo.</w:t>
             </w:r>
           </w:p>
         </w:tc>
@@ -3722,7 +2981,7 @@
             <w:pPr>
               <w:numPr>
                 <w:ilvl w:val="0"/>
-                <w:numId w:val="17"/>
+                <w:numId w:val="14"/>
               </w:numPr>
               <w:ind w:left="720" w:hanging="360"/>
               <w:jc w:val="both"/>
@@ -3736,10 +2995,39 @@
                 <w:color w:val="000000"/>
                 <w:sz w:val="24"/>
               </w:rPr>
-              <w:t>O Diretor ou Juiz altera o texto da Minuta.</w:t>
-            </w:r>
-          </w:p>
-        </w:tc>
+              <w:t>O Diretor seleciona o tipo de minuta: despacho, decisão ou sentença.</w:t>
+            </w:r>
+          </w:p>
+        </w:tc>
+        <w:tc>
+          <w:tcPr>
+            <w:tcW w:w="4247" w:type="dxa"/>
+            <w:tcBorders>
+              <w:top w:val="single" w:sz="4" w:space="0" w:color="000000"/>
+              <w:left w:val="single" w:sz="4" w:space="0" w:color="000000"/>
+              <w:bottom w:val="single" w:sz="4" w:space="0" w:color="000000"/>
+              <w:right w:val="single" w:sz="4" w:space="0" w:color="000000"/>
+            </w:tcBorders>
+            <w:shd w:val="clear" w:color="000000" w:fill="FFFFFF"/>
+            <w:tcMar>
+              <w:left w:w="108" w:type="dxa"/>
+              <w:right w:w="108" w:type="dxa"/>
+            </w:tcMar>
+          </w:tcPr>
+          <w:p>
+            <w:pPr>
+              <w:jc w:val="both"/>
+              <w:rPr>
+                <w:rFonts w:ascii="Calibri" w:eastAsia="Calibri" w:hAnsi="Calibri" w:cs="Calibri"/>
+              </w:rPr>
+            </w:pPr>
+          </w:p>
+        </w:tc>
+      </w:tr>
+      <w:tr>
+        <w:trPr>
+          <w:trHeight w:val="1"/>
+        </w:trPr>
         <w:tc>
           <w:tcPr>
             <w:tcW w:w="4247" w:type="dxa"/>
@@ -3759,7 +3047,7 @@
             <w:pPr>
               <w:numPr>
                 <w:ilvl w:val="0"/>
-                <w:numId w:val="17"/>
+                <w:numId w:val="15"/>
               </w:numPr>
               <w:ind w:left="720" w:hanging="360"/>
               <w:jc w:val="both"/>
@@ -3770,9 +3058,54 @@
             <w:r>
               <w:rPr>
                 <w:rFonts w:ascii="Calibri" w:eastAsia="Calibri" w:hAnsi="Calibri" w:cs="Calibri"/>
-                <w:sz w:val="24"/>
-              </w:rPr>
-              <w:t>O sistema persiste a alteração na minuta anexa ao Processo.</w:t>
+                <w:color w:val="000000"/>
+                <w:sz w:val="24"/>
+              </w:rPr>
+              <w:t>O Diretor redige a minuta.</w:t>
+            </w:r>
+          </w:p>
+        </w:tc>
+        <w:tc>
+          <w:tcPr>
+            <w:tcW w:w="4247" w:type="dxa"/>
+            <w:tcBorders>
+              <w:top w:val="single" w:sz="4" w:space="0" w:color="000000"/>
+              <w:left w:val="single" w:sz="4" w:space="0" w:color="000000"/>
+              <w:bottom w:val="single" w:sz="4" w:space="0" w:color="000000"/>
+              <w:right w:val="single" w:sz="4" w:space="0" w:color="000000"/>
+            </w:tcBorders>
+            <w:shd w:val="clear" w:color="000000" w:fill="FFFFFF"/>
+            <w:tcMar>
+              <w:left w:w="108" w:type="dxa"/>
+              <w:right w:w="108" w:type="dxa"/>
+            </w:tcMar>
+          </w:tcPr>
+          <w:p>
+            <w:pPr>
+              <w:numPr>
+                <w:ilvl w:val="0"/>
+                <w:numId w:val="15"/>
+              </w:numPr>
+              <w:ind w:left="720" w:hanging="360"/>
+              <w:jc w:val="both"/>
+              <w:rPr>
+                <w:rFonts w:ascii="Calibri" w:eastAsia="Calibri" w:hAnsi="Calibri" w:cs="Calibri"/>
+              </w:rPr>
+            </w:pPr>
+            <w:r>
+              <w:rPr>
+                <w:rFonts w:ascii="Calibri" w:eastAsia="Calibri" w:hAnsi="Calibri" w:cs="Calibri"/>
+                <w:sz w:val="24"/>
+              </w:rPr>
+              <w:t xml:space="preserve">O sistema anexa a minuta ao </w:t>
+            </w:r>
+            <w:r>
+              <w:rPr>
+                <w:rFonts w:ascii="Calibri" w:eastAsia="Calibri" w:hAnsi="Calibri" w:cs="Calibri"/>
+                <w:sz w:val="24"/>
+              </w:rPr>
+              <w:lastRenderedPageBreak/>
+              <w:t>Processo.</w:t>
             </w:r>
           </w:p>
         </w:tc>
@@ -3796,6 +3129,7 @@
           <w:b/>
           <w:sz w:val="28"/>
         </w:rPr>
+        <w:lastRenderedPageBreak/>
         <w:t>Sequência alternativa de evento</w:t>
       </w:r>
     </w:p>
@@ -3811,14 +3145,542 @@
           <w:rFonts w:ascii="Calibri" w:eastAsia="Calibri" w:hAnsi="Calibri" w:cs="Calibri"/>
           <w:sz w:val="24"/>
         </w:rPr>
-        <w:t>Evento 1: a Minuta já foi assinada por um Juiz. O sis</w:t>
+        <w:t>Esse caso de uso não possui sequência alternativa de eventos.</w:t>
       </w:r>
-      <w:r>
+    </w:p>
+    <w:p>
+      <w:pPr>
         <w:rPr>
           <w:rFonts w:ascii="Calibri" w:eastAsia="Calibri" w:hAnsi="Calibri" w:cs="Calibri"/>
           <w:sz w:val="24"/>
         </w:rPr>
-        <w:t>tema impede a alteração da Minuta.</w:t>
+      </w:pPr>
+      <w:r>
+        <w:rPr>
+          <w:rFonts w:ascii="Calibri" w:eastAsia="Calibri" w:hAnsi="Calibri" w:cs="Calibri"/>
+          <w:sz w:val="24"/>
+        </w:rPr>
+        <w:t xml:space="preserve"> </w:t>
+      </w:r>
+    </w:p>
+    <w:p>
+      <w:pPr>
+        <w:rPr>
+          <w:rFonts w:ascii="Calibri" w:eastAsia="Calibri" w:hAnsi="Calibri" w:cs="Calibri"/>
+          <w:sz w:val="24"/>
+        </w:rPr>
+      </w:pPr>
+    </w:p>
+    <w:p>
+      <w:pPr>
+        <w:keepNext/>
+        <w:keepLines/>
+        <w:spacing w:before="480" w:after="120"/>
+        <w:rPr>
+          <w:rFonts w:ascii="Calibri Light" w:eastAsia="Calibri Light" w:hAnsi="Calibri Light" w:cs="Calibri Light"/>
+          <w:b/>
+          <w:sz w:val="48"/>
+        </w:rPr>
+      </w:pPr>
+      <w:r>
+        <w:rPr>
+          <w:rFonts w:ascii="Calibri Light" w:eastAsia="Calibri Light" w:hAnsi="Calibri Light" w:cs="Calibri Light"/>
+          <w:b/>
+          <w:sz w:val="48"/>
+        </w:rPr>
+        <w:t>Alterar Minuta</w:t>
+      </w:r>
+    </w:p>
+    <w:tbl>
+      <w:tblPr>
+        <w:tblW w:w="0" w:type="auto"/>
+        <w:tblInd w:w="108" w:type="dxa"/>
+        <w:tblCellMar>
+          <w:left w:w="10" w:type="dxa"/>
+          <w:right w:w="10" w:type="dxa"/>
+        </w:tblCellMar>
+        <w:tblLook w:val="0000" w:firstRow="0" w:lastRow="0" w:firstColumn="0" w:lastColumn="0" w:noHBand="0" w:noVBand="0"/>
+      </w:tblPr>
+      <w:tblGrid>
+        <w:gridCol w:w="8494"/>
+      </w:tblGrid>
+      <w:tr>
+        <w:trPr>
+          <w:trHeight w:val="1"/>
+        </w:trPr>
+        <w:tc>
+          <w:tcPr>
+            <w:tcW w:w="8494" w:type="dxa"/>
+            <w:tcBorders>
+              <w:top w:val="single" w:sz="4" w:space="0" w:color="000000"/>
+              <w:left w:val="single" w:sz="4" w:space="0" w:color="000000"/>
+              <w:bottom w:val="single" w:sz="4" w:space="0" w:color="000000"/>
+              <w:right w:val="single" w:sz="4" w:space="0" w:color="000000"/>
+            </w:tcBorders>
+            <w:shd w:val="clear" w:color="000000" w:fill="FFFFFF"/>
+            <w:tcMar>
+              <w:left w:w="108" w:type="dxa"/>
+              <w:right w:w="108" w:type="dxa"/>
+            </w:tcMar>
+          </w:tcPr>
+          <w:p>
+            <w:pPr>
+              <w:jc w:val="both"/>
+              <w:rPr>
+                <w:rFonts w:ascii="Calibri" w:eastAsia="Calibri" w:hAnsi="Calibri" w:cs="Calibri"/>
+              </w:rPr>
+            </w:pPr>
+            <w:r>
+              <w:rPr>
+                <w:rFonts w:ascii="Calibri" w:eastAsia="Calibri" w:hAnsi="Calibri" w:cs="Calibri"/>
+                <w:sz w:val="24"/>
+              </w:rPr>
+              <w:t>Ator: Diretor ou Juiz</w:t>
+            </w:r>
+          </w:p>
+        </w:tc>
+      </w:tr>
+      <w:tr>
+        <w:trPr>
+          <w:trHeight w:val="1"/>
+        </w:trPr>
+        <w:tc>
+          <w:tcPr>
+            <w:tcW w:w="8494" w:type="dxa"/>
+            <w:tcBorders>
+              <w:top w:val="single" w:sz="4" w:space="0" w:color="000000"/>
+              <w:left w:val="single" w:sz="4" w:space="0" w:color="000000"/>
+              <w:bottom w:val="single" w:sz="4" w:space="0" w:color="000000"/>
+              <w:right w:val="single" w:sz="4" w:space="0" w:color="000000"/>
+            </w:tcBorders>
+            <w:shd w:val="clear" w:color="000000" w:fill="FFFFFF"/>
+            <w:tcMar>
+              <w:left w:w="108" w:type="dxa"/>
+              <w:right w:w="108" w:type="dxa"/>
+            </w:tcMar>
+          </w:tcPr>
+          <w:p>
+            <w:pPr>
+              <w:jc w:val="both"/>
+              <w:rPr>
+                <w:rFonts w:ascii="Calibri" w:eastAsia="Calibri" w:hAnsi="Calibri" w:cs="Calibri"/>
+              </w:rPr>
+            </w:pPr>
+            <w:r>
+              <w:rPr>
+                <w:rFonts w:ascii="Calibri" w:eastAsia="Calibri" w:hAnsi="Calibri" w:cs="Calibri"/>
+                <w:sz w:val="24"/>
+              </w:rPr>
+              <w:t>Finalidade: Alterar o texto de uma Minuta.</w:t>
+            </w:r>
+          </w:p>
+        </w:tc>
+      </w:tr>
+      <w:tr>
+        <w:trPr>
+          <w:trHeight w:val="1"/>
+        </w:trPr>
+        <w:tc>
+          <w:tcPr>
+            <w:tcW w:w="8494" w:type="dxa"/>
+            <w:tcBorders>
+              <w:top w:val="single" w:sz="4" w:space="0" w:color="000000"/>
+              <w:left w:val="single" w:sz="4" w:space="0" w:color="000000"/>
+              <w:bottom w:val="single" w:sz="4" w:space="0" w:color="000000"/>
+              <w:right w:val="single" w:sz="4" w:space="0" w:color="000000"/>
+            </w:tcBorders>
+            <w:shd w:val="clear" w:color="000000" w:fill="FFFFFF"/>
+            <w:tcMar>
+              <w:left w:w="108" w:type="dxa"/>
+              <w:right w:w="108" w:type="dxa"/>
+            </w:tcMar>
+          </w:tcPr>
+          <w:p>
+            <w:pPr>
+              <w:jc w:val="both"/>
+              <w:rPr>
+                <w:rFonts w:ascii="Calibri" w:eastAsia="Calibri" w:hAnsi="Calibri" w:cs="Calibri"/>
+              </w:rPr>
+            </w:pPr>
+            <w:r>
+              <w:rPr>
+                <w:rFonts w:ascii="Calibri" w:eastAsia="Calibri" w:hAnsi="Calibri" w:cs="Calibri"/>
+                <w:sz w:val="24"/>
+              </w:rPr>
+              <w:t>Visão geral: Um Diretor ou Juiz deseja alterar uma minuta. O Diretor Ou Juiz altera o texto da minuta. O sistema altera a minuta anexa ao Processo.</w:t>
+            </w:r>
+          </w:p>
+        </w:tc>
+      </w:tr>
+      <w:tr>
+        <w:trPr>
+          <w:trHeight w:val="1"/>
+        </w:trPr>
+        <w:tc>
+          <w:tcPr>
+            <w:tcW w:w="8494" w:type="dxa"/>
+            <w:tcBorders>
+              <w:top w:val="single" w:sz="4" w:space="0" w:color="000000"/>
+              <w:left w:val="single" w:sz="4" w:space="0" w:color="000000"/>
+              <w:bottom w:val="single" w:sz="4" w:space="0" w:color="000000"/>
+              <w:right w:val="single" w:sz="4" w:space="0" w:color="000000"/>
+            </w:tcBorders>
+            <w:shd w:val="clear" w:color="000000" w:fill="FFFFFF"/>
+            <w:tcMar>
+              <w:left w:w="108" w:type="dxa"/>
+              <w:right w:w="108" w:type="dxa"/>
+            </w:tcMar>
+          </w:tcPr>
+          <w:p>
+            <w:pPr>
+              <w:jc w:val="both"/>
+              <w:rPr>
+                <w:rFonts w:ascii="Calibri" w:eastAsia="Calibri" w:hAnsi="Calibri" w:cs="Calibri"/>
+              </w:rPr>
+            </w:pPr>
+            <w:r>
+              <w:rPr>
+                <w:rFonts w:ascii="Calibri" w:eastAsia="Calibri" w:hAnsi="Calibri" w:cs="Calibri"/>
+                <w:sz w:val="24"/>
+              </w:rPr>
+              <w:t>Tipo: Primário, essencial</w:t>
+            </w:r>
+          </w:p>
+        </w:tc>
+      </w:tr>
+      <w:tr>
+        <w:trPr>
+          <w:trHeight w:val="1"/>
+        </w:trPr>
+        <w:tc>
+          <w:tcPr>
+            <w:tcW w:w="8494" w:type="dxa"/>
+            <w:tcBorders>
+              <w:top w:val="single" w:sz="4" w:space="0" w:color="000000"/>
+              <w:left w:val="single" w:sz="4" w:space="0" w:color="000000"/>
+              <w:bottom w:val="single" w:sz="4" w:space="0" w:color="000000"/>
+              <w:right w:val="single" w:sz="4" w:space="0" w:color="000000"/>
+            </w:tcBorders>
+            <w:shd w:val="clear" w:color="000000" w:fill="FFFFFF"/>
+            <w:tcMar>
+              <w:left w:w="108" w:type="dxa"/>
+              <w:right w:w="108" w:type="dxa"/>
+            </w:tcMar>
+          </w:tcPr>
+          <w:p>
+            <w:pPr>
+              <w:jc w:val="both"/>
+              <w:rPr>
+                <w:rFonts w:ascii="Calibri" w:eastAsia="Calibri" w:hAnsi="Calibri" w:cs="Calibri"/>
+              </w:rPr>
+            </w:pPr>
+            <w:r>
+              <w:rPr>
+                <w:rFonts w:ascii="Calibri" w:eastAsia="Calibri" w:hAnsi="Calibri" w:cs="Calibri"/>
+                <w:sz w:val="24"/>
+              </w:rPr>
+              <w:t>Referências Cruzadas: RF2.15.</w:t>
+            </w:r>
+          </w:p>
+        </w:tc>
+      </w:tr>
+    </w:tbl>
+    <w:p>
+      <w:pPr>
+        <w:rPr>
+          <w:rFonts w:ascii="Calibri" w:eastAsia="Calibri" w:hAnsi="Calibri" w:cs="Calibri"/>
+          <w:sz w:val="28"/>
+        </w:rPr>
+      </w:pPr>
+    </w:p>
+    <w:p>
+      <w:pPr>
+        <w:keepNext/>
+        <w:keepLines/>
+        <w:spacing w:before="280" w:after="80"/>
+        <w:jc w:val="both"/>
+        <w:rPr>
+          <w:rFonts w:ascii="Calibri Light" w:eastAsia="Calibri Light" w:hAnsi="Calibri Light" w:cs="Calibri Light"/>
+          <w:b/>
+          <w:sz w:val="28"/>
+        </w:rPr>
+      </w:pPr>
+      <w:r>
+        <w:rPr>
+          <w:rFonts w:ascii="Calibri Light" w:eastAsia="Calibri Light" w:hAnsi="Calibri Light" w:cs="Calibri Light"/>
+          <w:b/>
+          <w:sz w:val="28"/>
+        </w:rPr>
+        <w:t>Sequência típica de eventos</w:t>
+      </w:r>
+    </w:p>
+    <w:tbl>
+      <w:tblPr>
+        <w:tblW w:w="0" w:type="auto"/>
+        <w:tblInd w:w="108" w:type="dxa"/>
+        <w:tblCellMar>
+          <w:left w:w="10" w:type="dxa"/>
+          <w:right w:w="10" w:type="dxa"/>
+        </w:tblCellMar>
+        <w:tblLook w:val="0000" w:firstRow="0" w:lastRow="0" w:firstColumn="0" w:lastColumn="0" w:noHBand="0" w:noVBand="0"/>
+      </w:tblPr>
+      <w:tblGrid>
+        <w:gridCol w:w="4247"/>
+        <w:gridCol w:w="4247"/>
+      </w:tblGrid>
+      <w:tr>
+        <w:trPr>
+          <w:trHeight w:val="1"/>
+        </w:trPr>
+        <w:tc>
+          <w:tcPr>
+            <w:tcW w:w="4247" w:type="dxa"/>
+            <w:tcBorders>
+              <w:top w:val="single" w:sz="4" w:space="0" w:color="000000"/>
+              <w:left w:val="single" w:sz="4" w:space="0" w:color="000000"/>
+              <w:bottom w:val="single" w:sz="4" w:space="0" w:color="000000"/>
+              <w:right w:val="single" w:sz="4" w:space="0" w:color="000000"/>
+            </w:tcBorders>
+            <w:shd w:val="clear" w:color="000000" w:fill="FFFFFF"/>
+            <w:tcMar>
+              <w:left w:w="108" w:type="dxa"/>
+              <w:right w:w="108" w:type="dxa"/>
+            </w:tcMar>
+          </w:tcPr>
+          <w:p>
+            <w:pPr>
+              <w:jc w:val="both"/>
+              <w:rPr>
+                <w:rFonts w:ascii="Calibri" w:eastAsia="Calibri" w:hAnsi="Calibri" w:cs="Calibri"/>
+              </w:rPr>
+            </w:pPr>
+            <w:r>
+              <w:rPr>
+                <w:rFonts w:ascii="Calibri" w:eastAsia="Calibri" w:hAnsi="Calibri" w:cs="Calibri"/>
+                <w:sz w:val="24"/>
+              </w:rPr>
+              <w:t>Ação do ator</w:t>
+            </w:r>
+          </w:p>
+        </w:tc>
+        <w:tc>
+          <w:tcPr>
+            <w:tcW w:w="4247" w:type="dxa"/>
+            <w:tcBorders>
+              <w:top w:val="single" w:sz="4" w:space="0" w:color="000000"/>
+              <w:left w:val="single" w:sz="4" w:space="0" w:color="000000"/>
+              <w:bottom w:val="single" w:sz="4" w:space="0" w:color="000000"/>
+              <w:right w:val="single" w:sz="4" w:space="0" w:color="000000"/>
+            </w:tcBorders>
+            <w:shd w:val="clear" w:color="000000" w:fill="FFFFFF"/>
+            <w:tcMar>
+              <w:left w:w="108" w:type="dxa"/>
+              <w:right w:w="108" w:type="dxa"/>
+            </w:tcMar>
+          </w:tcPr>
+          <w:p>
+            <w:pPr>
+              <w:jc w:val="both"/>
+              <w:rPr>
+                <w:rFonts w:ascii="Calibri" w:eastAsia="Calibri" w:hAnsi="Calibri" w:cs="Calibri"/>
+              </w:rPr>
+            </w:pPr>
+            <w:r>
+              <w:rPr>
+                <w:rFonts w:ascii="Calibri" w:eastAsia="Calibri" w:hAnsi="Calibri" w:cs="Calibri"/>
+                <w:sz w:val="24"/>
+              </w:rPr>
+              <w:t>Resposta do sistema</w:t>
+            </w:r>
+          </w:p>
+        </w:tc>
+      </w:tr>
+      <w:tr>
+        <w:trPr>
+          <w:trHeight w:val="1"/>
+        </w:trPr>
+        <w:tc>
+          <w:tcPr>
+            <w:tcW w:w="4247" w:type="dxa"/>
+            <w:tcBorders>
+              <w:top w:val="single" w:sz="4" w:space="0" w:color="000000"/>
+              <w:left w:val="single" w:sz="4" w:space="0" w:color="000000"/>
+              <w:bottom w:val="single" w:sz="4" w:space="0" w:color="000000"/>
+              <w:right w:val="single" w:sz="4" w:space="0" w:color="000000"/>
+            </w:tcBorders>
+            <w:shd w:val="clear" w:color="000000" w:fill="FFFFFF"/>
+            <w:tcMar>
+              <w:left w:w="108" w:type="dxa"/>
+              <w:right w:w="108" w:type="dxa"/>
+            </w:tcMar>
+          </w:tcPr>
+          <w:p>
+            <w:pPr>
+              <w:numPr>
+                <w:ilvl w:val="0"/>
+                <w:numId w:val="16"/>
+              </w:numPr>
+              <w:ind w:left="720" w:hanging="360"/>
+              <w:jc w:val="both"/>
+              <w:rPr>
+                <w:rFonts w:ascii="Calibri" w:eastAsia="Calibri" w:hAnsi="Calibri" w:cs="Calibri"/>
+              </w:rPr>
+            </w:pPr>
+            <w:r>
+              <w:rPr>
+                <w:rFonts w:ascii="Calibri" w:eastAsia="Calibri" w:hAnsi="Calibri" w:cs="Calibri"/>
+                <w:sz w:val="24"/>
+              </w:rPr>
+              <w:t>Este caso de uso começa quando um Diretor</w:t>
+            </w:r>
+            <w:r>
+              <w:rPr>
+                <w:rFonts w:ascii="Calibri" w:eastAsia="Calibri" w:hAnsi="Calibri" w:cs="Calibri"/>
+                <w:color w:val="000000"/>
+                <w:sz w:val="24"/>
+              </w:rPr>
+              <w:t xml:space="preserve"> ou Juiz deseja alterar uma Minuta.</w:t>
+            </w:r>
+          </w:p>
+        </w:tc>
+        <w:tc>
+          <w:tcPr>
+            <w:tcW w:w="4247" w:type="dxa"/>
+            <w:tcBorders>
+              <w:top w:val="single" w:sz="4" w:space="0" w:color="000000"/>
+              <w:left w:val="single" w:sz="4" w:space="0" w:color="000000"/>
+              <w:bottom w:val="single" w:sz="4" w:space="0" w:color="000000"/>
+              <w:right w:val="single" w:sz="4" w:space="0" w:color="000000"/>
+            </w:tcBorders>
+            <w:shd w:val="clear" w:color="000000" w:fill="FFFFFF"/>
+            <w:tcMar>
+              <w:left w:w="108" w:type="dxa"/>
+              <w:right w:w="108" w:type="dxa"/>
+            </w:tcMar>
+          </w:tcPr>
+          <w:p>
+            <w:pPr>
+              <w:jc w:val="both"/>
+              <w:rPr>
+                <w:rFonts w:ascii="Calibri" w:eastAsia="Calibri" w:hAnsi="Calibri" w:cs="Calibri"/>
+              </w:rPr>
+            </w:pPr>
+          </w:p>
+        </w:tc>
+      </w:tr>
+      <w:tr>
+        <w:trPr>
+          <w:trHeight w:val="1"/>
+        </w:trPr>
+        <w:tc>
+          <w:tcPr>
+            <w:tcW w:w="4247" w:type="dxa"/>
+            <w:tcBorders>
+              <w:top w:val="single" w:sz="4" w:space="0" w:color="000000"/>
+              <w:left w:val="single" w:sz="4" w:space="0" w:color="000000"/>
+              <w:bottom w:val="single" w:sz="4" w:space="0" w:color="000000"/>
+              <w:right w:val="single" w:sz="4" w:space="0" w:color="000000"/>
+            </w:tcBorders>
+            <w:shd w:val="clear" w:color="000000" w:fill="FFFFFF"/>
+            <w:tcMar>
+              <w:left w:w="108" w:type="dxa"/>
+              <w:right w:w="108" w:type="dxa"/>
+            </w:tcMar>
+          </w:tcPr>
+          <w:p>
+            <w:pPr>
+              <w:numPr>
+                <w:ilvl w:val="0"/>
+                <w:numId w:val="17"/>
+              </w:numPr>
+              <w:ind w:left="720" w:hanging="360"/>
+              <w:jc w:val="both"/>
+              <w:rPr>
+                <w:rFonts w:ascii="Calibri" w:eastAsia="Calibri" w:hAnsi="Calibri" w:cs="Calibri"/>
+              </w:rPr>
+            </w:pPr>
+            <w:r>
+              <w:rPr>
+                <w:rFonts w:ascii="Calibri" w:eastAsia="Calibri" w:hAnsi="Calibri" w:cs="Calibri"/>
+                <w:color w:val="000000"/>
+                <w:sz w:val="24"/>
+              </w:rPr>
+              <w:t>O Diretor ou Juiz altera o texto da Minuta.</w:t>
+            </w:r>
+          </w:p>
+        </w:tc>
+        <w:tc>
+          <w:tcPr>
+            <w:tcW w:w="4247" w:type="dxa"/>
+            <w:tcBorders>
+              <w:top w:val="single" w:sz="4" w:space="0" w:color="000000"/>
+              <w:left w:val="single" w:sz="4" w:space="0" w:color="000000"/>
+              <w:bottom w:val="single" w:sz="4" w:space="0" w:color="000000"/>
+              <w:right w:val="single" w:sz="4" w:space="0" w:color="000000"/>
+            </w:tcBorders>
+            <w:shd w:val="clear" w:color="000000" w:fill="FFFFFF"/>
+            <w:tcMar>
+              <w:left w:w="108" w:type="dxa"/>
+              <w:right w:w="108" w:type="dxa"/>
+            </w:tcMar>
+          </w:tcPr>
+          <w:p>
+            <w:pPr>
+              <w:numPr>
+                <w:ilvl w:val="0"/>
+                <w:numId w:val="17"/>
+              </w:numPr>
+              <w:ind w:left="720" w:hanging="360"/>
+              <w:jc w:val="both"/>
+              <w:rPr>
+                <w:rFonts w:ascii="Calibri" w:eastAsia="Calibri" w:hAnsi="Calibri" w:cs="Calibri"/>
+              </w:rPr>
+            </w:pPr>
+            <w:r>
+              <w:rPr>
+                <w:rFonts w:ascii="Calibri" w:eastAsia="Calibri" w:hAnsi="Calibri" w:cs="Calibri"/>
+                <w:sz w:val="24"/>
+              </w:rPr>
+              <w:t>O sistema persiste a alteração na minuta anexa ao Processo.</w:t>
+            </w:r>
+          </w:p>
+        </w:tc>
+      </w:tr>
+    </w:tbl>
+    <w:p>
+      <w:pPr>
+        <w:keepNext/>
+        <w:keepLines/>
+        <w:spacing w:before="280" w:after="80"/>
+        <w:jc w:val="both"/>
+        <w:rPr>
+          <w:rFonts w:ascii="Calibri Light" w:eastAsia="Calibri Light" w:hAnsi="Calibri Light" w:cs="Calibri Light"/>
+          <w:b/>
+          <w:sz w:val="28"/>
+        </w:rPr>
+      </w:pPr>
+      <w:r>
+        <w:rPr>
+          <w:rFonts w:ascii="Calibri Light" w:eastAsia="Calibri Light" w:hAnsi="Calibri Light" w:cs="Calibri Light"/>
+          <w:b/>
+          <w:sz w:val="28"/>
+        </w:rPr>
+        <w:t>Sequência alternativa de evento</w:t>
+      </w:r>
+    </w:p>
+    <w:p>
+      <w:pPr>
+        <w:rPr>
+          <w:rFonts w:ascii="Calibri" w:eastAsia="Calibri" w:hAnsi="Calibri" w:cs="Calibri"/>
+          <w:sz w:val="24"/>
+        </w:rPr>
+      </w:pPr>
+      <w:r>
+        <w:rPr>
+          <w:rFonts w:ascii="Calibri" w:eastAsia="Calibri" w:hAnsi="Calibri" w:cs="Calibri"/>
+          <w:sz w:val="24"/>
+        </w:rPr>
+        <w:t>Evento 1: a Minuta já foi assinada por um Juiz. O sistema impede a alteração da Minuta.</w:t>
       </w:r>
     </w:p>
     <w:p>
@@ -4339,15 +4201,7 @@
           <w:b/>
           <w:sz w:val="28"/>
         </w:rPr>
-        <w:t xml:space="preserve">Sequência </w:t>
-      </w:r>
-      <w:r>
-        <w:rPr>
-          <w:rFonts w:ascii="Calibri Light" w:eastAsia="Calibri Light" w:hAnsi="Calibri Light" w:cs="Calibri Light"/>
-          <w:b/>
-          <w:sz w:val="28"/>
-        </w:rPr>
-        <w:t>alternativa de evento</w:t>
+        <w:t>Sequência alternativa de evento</w:t>
       </w:r>
     </w:p>
     <w:p>
@@ -4621,489 +4475,6 @@
           <w:sz w:val="28"/>
         </w:rPr>
         <w:lastRenderedPageBreak/>
-        <w:t>Sequência típica de evento</w:t>
-      </w:r>
-      <w:r>
-        <w:rPr>
-          <w:rFonts w:ascii="Calibri Light" w:eastAsia="Calibri Light" w:hAnsi="Calibri Light" w:cs="Calibri Light"/>
-          <w:b/>
-          <w:sz w:val="28"/>
-        </w:rPr>
-        <w:t>s</w:t>
-      </w:r>
-    </w:p>
-    <w:tbl>
-      <w:tblPr>
-        <w:tblW w:w="0" w:type="auto"/>
-        <w:tblInd w:w="108" w:type="dxa"/>
-        <w:tblCellMar>
-          <w:left w:w="10" w:type="dxa"/>
-          <w:right w:w="10" w:type="dxa"/>
-        </w:tblCellMar>
-        <w:tblLook w:val="0000" w:firstRow="0" w:lastRow="0" w:firstColumn="0" w:lastColumn="0" w:noHBand="0" w:noVBand="0"/>
-      </w:tblPr>
-      <w:tblGrid>
-        <w:gridCol w:w="4247"/>
-        <w:gridCol w:w="4247"/>
-      </w:tblGrid>
-      <w:tr>
-        <w:trPr>
-          <w:trHeight w:val="1"/>
-        </w:trPr>
-        <w:tc>
-          <w:tcPr>
-            <w:tcW w:w="4247" w:type="dxa"/>
-            <w:tcBorders>
-              <w:top w:val="single" w:sz="4" w:space="0" w:color="000000"/>
-              <w:left w:val="single" w:sz="4" w:space="0" w:color="000000"/>
-              <w:bottom w:val="single" w:sz="4" w:space="0" w:color="000000"/>
-              <w:right w:val="single" w:sz="4" w:space="0" w:color="000000"/>
-            </w:tcBorders>
-            <w:shd w:val="clear" w:color="000000" w:fill="FFFFFF"/>
-            <w:tcMar>
-              <w:left w:w="108" w:type="dxa"/>
-              <w:right w:w="108" w:type="dxa"/>
-            </w:tcMar>
-          </w:tcPr>
-          <w:p>
-            <w:pPr>
-              <w:jc w:val="both"/>
-              <w:rPr>
-                <w:rFonts w:ascii="Calibri" w:eastAsia="Calibri" w:hAnsi="Calibri" w:cs="Calibri"/>
-              </w:rPr>
-            </w:pPr>
-            <w:r>
-              <w:rPr>
-                <w:rFonts w:ascii="Calibri" w:eastAsia="Calibri" w:hAnsi="Calibri" w:cs="Calibri"/>
-                <w:sz w:val="24"/>
-              </w:rPr>
-              <w:t>Ação do ator</w:t>
-            </w:r>
-          </w:p>
-        </w:tc>
-        <w:tc>
-          <w:tcPr>
-            <w:tcW w:w="4247" w:type="dxa"/>
-            <w:tcBorders>
-              <w:top w:val="single" w:sz="4" w:space="0" w:color="000000"/>
-              <w:left w:val="single" w:sz="4" w:space="0" w:color="000000"/>
-              <w:bottom w:val="single" w:sz="4" w:space="0" w:color="000000"/>
-              <w:right w:val="single" w:sz="4" w:space="0" w:color="000000"/>
-            </w:tcBorders>
-            <w:shd w:val="clear" w:color="000000" w:fill="FFFFFF"/>
-            <w:tcMar>
-              <w:left w:w="108" w:type="dxa"/>
-              <w:right w:w="108" w:type="dxa"/>
-            </w:tcMar>
-          </w:tcPr>
-          <w:p>
-            <w:pPr>
-              <w:jc w:val="both"/>
-              <w:rPr>
-                <w:rFonts w:ascii="Calibri" w:eastAsia="Calibri" w:hAnsi="Calibri" w:cs="Calibri"/>
-              </w:rPr>
-            </w:pPr>
-            <w:r>
-              <w:rPr>
-                <w:rFonts w:ascii="Calibri" w:eastAsia="Calibri" w:hAnsi="Calibri" w:cs="Calibri"/>
-                <w:sz w:val="24"/>
-              </w:rPr>
-              <w:t>Resposta do sistema</w:t>
-            </w:r>
-          </w:p>
-        </w:tc>
-      </w:tr>
-      <w:tr>
-        <w:trPr>
-          <w:trHeight w:val="1"/>
-        </w:trPr>
-        <w:tc>
-          <w:tcPr>
-            <w:tcW w:w="4247" w:type="dxa"/>
-            <w:tcBorders>
-              <w:top w:val="single" w:sz="4" w:space="0" w:color="000000"/>
-              <w:left w:val="single" w:sz="4" w:space="0" w:color="000000"/>
-              <w:bottom w:val="single" w:sz="4" w:space="0" w:color="000000"/>
-              <w:right w:val="single" w:sz="4" w:space="0" w:color="000000"/>
-            </w:tcBorders>
-            <w:shd w:val="clear" w:color="000000" w:fill="FFFFFF"/>
-            <w:tcMar>
-              <w:left w:w="108" w:type="dxa"/>
-              <w:right w:w="108" w:type="dxa"/>
-            </w:tcMar>
-          </w:tcPr>
-          <w:p>
-            <w:pPr>
-              <w:numPr>
-                <w:ilvl w:val="0"/>
-                <w:numId w:val="20"/>
-              </w:numPr>
-              <w:ind w:left="720" w:hanging="360"/>
-              <w:jc w:val="both"/>
-              <w:rPr>
-                <w:rFonts w:ascii="Calibri" w:eastAsia="Calibri" w:hAnsi="Calibri" w:cs="Calibri"/>
-              </w:rPr>
-            </w:pPr>
-            <w:r>
-              <w:rPr>
-                <w:rFonts w:ascii="Calibri" w:eastAsia="Calibri" w:hAnsi="Calibri" w:cs="Calibri"/>
-                <w:sz w:val="24"/>
-              </w:rPr>
-              <w:t xml:space="preserve">Este caso de uso começa quando um </w:t>
-            </w:r>
-            <w:r>
-              <w:rPr>
-                <w:rFonts w:ascii="Calibri" w:eastAsia="Calibri" w:hAnsi="Calibri" w:cs="Calibri"/>
-                <w:color w:val="000000"/>
-                <w:sz w:val="24"/>
-              </w:rPr>
-              <w:t>Usuário deseja visualizar o histórico de um Processo.</w:t>
-            </w:r>
-          </w:p>
-        </w:tc>
-        <w:tc>
-          <w:tcPr>
-            <w:tcW w:w="4247" w:type="dxa"/>
-            <w:tcBorders>
-              <w:top w:val="single" w:sz="4" w:space="0" w:color="000000"/>
-              <w:left w:val="single" w:sz="4" w:space="0" w:color="000000"/>
-              <w:bottom w:val="single" w:sz="4" w:space="0" w:color="000000"/>
-              <w:right w:val="single" w:sz="4" w:space="0" w:color="000000"/>
-            </w:tcBorders>
-            <w:shd w:val="clear" w:color="000000" w:fill="FFFFFF"/>
-            <w:tcMar>
-              <w:left w:w="108" w:type="dxa"/>
-              <w:right w:w="108" w:type="dxa"/>
-            </w:tcMar>
-          </w:tcPr>
-          <w:p>
-            <w:pPr>
-              <w:numPr>
-                <w:ilvl w:val="0"/>
-                <w:numId w:val="20"/>
-              </w:numPr>
-              <w:ind w:left="720" w:hanging="360"/>
-              <w:jc w:val="both"/>
-              <w:rPr>
-                <w:rFonts w:ascii="Calibri" w:eastAsia="Calibri" w:hAnsi="Calibri" w:cs="Calibri"/>
-              </w:rPr>
-            </w:pPr>
-            <w:r>
-              <w:rPr>
-                <w:rFonts w:ascii="Calibri" w:eastAsia="Calibri" w:hAnsi="Calibri" w:cs="Calibri"/>
-                <w:sz w:val="24"/>
-              </w:rPr>
-              <w:t>O sistema exibe o histórico do Processo.</w:t>
-            </w:r>
-          </w:p>
-        </w:tc>
-      </w:tr>
-    </w:tbl>
-    <w:p>
-      <w:pPr>
-        <w:keepNext/>
-        <w:keepLines/>
-        <w:spacing w:before="280" w:after="80"/>
-        <w:jc w:val="both"/>
-        <w:rPr>
-          <w:rFonts w:ascii="Calibri Light" w:eastAsia="Calibri Light" w:hAnsi="Calibri Light" w:cs="Calibri Light"/>
-          <w:b/>
-          <w:sz w:val="28"/>
-        </w:rPr>
-      </w:pPr>
-      <w:r>
-        <w:rPr>
-          <w:rFonts w:ascii="Calibri Light" w:eastAsia="Calibri Light" w:hAnsi="Calibri Light" w:cs="Calibri Light"/>
-          <w:b/>
-          <w:sz w:val="28"/>
-        </w:rPr>
-        <w:t>Sequência alternativa de evento</w:t>
-      </w:r>
-    </w:p>
-    <w:p>
-      <w:pPr>
-        <w:rPr>
-          <w:rFonts w:ascii="Calibri" w:eastAsia="Calibri" w:hAnsi="Calibri" w:cs="Calibri"/>
-          <w:sz w:val="26"/>
-        </w:rPr>
-      </w:pPr>
-      <w:r>
-        <w:rPr>
-          <w:rFonts w:ascii="Calibri" w:eastAsia="Calibri" w:hAnsi="Calibri" w:cs="Calibri"/>
-          <w:sz w:val="24"/>
-        </w:rPr>
-        <w:t xml:space="preserve">Esse caso de uso não possui sequência </w:t>
-      </w:r>
-      <w:r>
-        <w:rPr>
-          <w:rFonts w:ascii="Calibri" w:eastAsia="Calibri" w:hAnsi="Calibri" w:cs="Calibri"/>
-          <w:sz w:val="24"/>
-        </w:rPr>
-        <w:t>alternativa de eventos.</w:t>
-      </w:r>
-    </w:p>
-    <w:p>
-      <w:pPr>
-        <w:rPr>
-          <w:rFonts w:ascii="Calibri" w:eastAsia="Calibri" w:hAnsi="Calibri" w:cs="Calibri"/>
-          <w:sz w:val="26"/>
-        </w:rPr>
-      </w:pPr>
-      <w:r>
-        <w:rPr>
-          <w:rFonts w:ascii="Calibri" w:eastAsia="Calibri" w:hAnsi="Calibri" w:cs="Calibri"/>
-          <w:sz w:val="26"/>
-        </w:rPr>
-        <w:t xml:space="preserve"> </w:t>
-      </w:r>
-    </w:p>
-    <w:p>
-      <w:pPr>
-        <w:rPr>
-          <w:rFonts w:ascii="Calibri" w:eastAsia="Calibri" w:hAnsi="Calibri" w:cs="Calibri"/>
-          <w:sz w:val="26"/>
-        </w:rPr>
-      </w:pPr>
-    </w:p>
-    <w:p>
-      <w:pPr>
-        <w:keepNext/>
-        <w:keepLines/>
-        <w:spacing w:before="480" w:after="120"/>
-        <w:rPr>
-          <w:rFonts w:ascii="Calibri Light" w:eastAsia="Calibri Light" w:hAnsi="Calibri Light" w:cs="Calibri Light"/>
-          <w:b/>
-          <w:sz w:val="48"/>
-        </w:rPr>
-      </w:pPr>
-      <w:r>
-        <w:rPr>
-          <w:rFonts w:ascii="Calibri Light" w:eastAsia="Calibri Light" w:hAnsi="Calibri Light" w:cs="Calibri Light"/>
-          <w:b/>
-          <w:sz w:val="48"/>
-        </w:rPr>
-        <w:t>Visualizar Anexo de um Processo</w:t>
-      </w:r>
-    </w:p>
-    <w:tbl>
-      <w:tblPr>
-        <w:tblW w:w="0" w:type="auto"/>
-        <w:tblInd w:w="108" w:type="dxa"/>
-        <w:tblCellMar>
-          <w:left w:w="10" w:type="dxa"/>
-          <w:right w:w="10" w:type="dxa"/>
-        </w:tblCellMar>
-        <w:tblLook w:val="0000" w:firstRow="0" w:lastRow="0" w:firstColumn="0" w:lastColumn="0" w:noHBand="0" w:noVBand="0"/>
-      </w:tblPr>
-      <w:tblGrid>
-        <w:gridCol w:w="8494"/>
-      </w:tblGrid>
-      <w:tr>
-        <w:trPr>
-          <w:trHeight w:val="1"/>
-        </w:trPr>
-        <w:tc>
-          <w:tcPr>
-            <w:tcW w:w="8494" w:type="dxa"/>
-            <w:tcBorders>
-              <w:top w:val="single" w:sz="4" w:space="0" w:color="000000"/>
-              <w:left w:val="single" w:sz="4" w:space="0" w:color="000000"/>
-              <w:bottom w:val="single" w:sz="4" w:space="0" w:color="000000"/>
-              <w:right w:val="single" w:sz="4" w:space="0" w:color="000000"/>
-            </w:tcBorders>
-            <w:shd w:val="clear" w:color="000000" w:fill="FFFFFF"/>
-            <w:tcMar>
-              <w:left w:w="108" w:type="dxa"/>
-              <w:right w:w="108" w:type="dxa"/>
-            </w:tcMar>
-          </w:tcPr>
-          <w:p>
-            <w:pPr>
-              <w:jc w:val="both"/>
-              <w:rPr>
-                <w:rFonts w:ascii="Calibri" w:eastAsia="Calibri" w:hAnsi="Calibri" w:cs="Calibri"/>
-              </w:rPr>
-            </w:pPr>
-            <w:r>
-              <w:rPr>
-                <w:rFonts w:ascii="Calibri" w:eastAsia="Calibri" w:hAnsi="Calibri" w:cs="Calibri"/>
-                <w:sz w:val="24"/>
-              </w:rPr>
-              <w:t>Ator: Usuário qualquer</w:t>
-            </w:r>
-          </w:p>
-        </w:tc>
-      </w:tr>
-      <w:tr>
-        <w:trPr>
-          <w:trHeight w:val="1"/>
-        </w:trPr>
-        <w:tc>
-          <w:tcPr>
-            <w:tcW w:w="8494" w:type="dxa"/>
-            <w:tcBorders>
-              <w:top w:val="single" w:sz="4" w:space="0" w:color="000000"/>
-              <w:left w:val="single" w:sz="4" w:space="0" w:color="000000"/>
-              <w:bottom w:val="single" w:sz="4" w:space="0" w:color="000000"/>
-              <w:right w:val="single" w:sz="4" w:space="0" w:color="000000"/>
-            </w:tcBorders>
-            <w:shd w:val="clear" w:color="000000" w:fill="FFFFFF"/>
-            <w:tcMar>
-              <w:left w:w="108" w:type="dxa"/>
-              <w:right w:w="108" w:type="dxa"/>
-            </w:tcMar>
-          </w:tcPr>
-          <w:p>
-            <w:pPr>
-              <w:jc w:val="both"/>
-              <w:rPr>
-                <w:rFonts w:ascii="Calibri" w:eastAsia="Calibri" w:hAnsi="Calibri" w:cs="Calibri"/>
-              </w:rPr>
-            </w:pPr>
-            <w:r>
-              <w:rPr>
-                <w:rFonts w:ascii="Calibri" w:eastAsia="Calibri" w:hAnsi="Calibri" w:cs="Calibri"/>
-                <w:sz w:val="24"/>
-              </w:rPr>
-              <w:t>Finalidade: Visualizar um Anexo de um Processo.</w:t>
-            </w:r>
-          </w:p>
-        </w:tc>
-      </w:tr>
-      <w:tr>
-        <w:trPr>
-          <w:trHeight w:val="1"/>
-        </w:trPr>
-        <w:tc>
-          <w:tcPr>
-            <w:tcW w:w="8494" w:type="dxa"/>
-            <w:tcBorders>
-              <w:top w:val="single" w:sz="4" w:space="0" w:color="000000"/>
-              <w:left w:val="single" w:sz="4" w:space="0" w:color="000000"/>
-              <w:bottom w:val="single" w:sz="4" w:space="0" w:color="000000"/>
-              <w:right w:val="single" w:sz="4" w:space="0" w:color="000000"/>
-            </w:tcBorders>
-            <w:shd w:val="clear" w:color="000000" w:fill="FFFFFF"/>
-            <w:tcMar>
-              <w:left w:w="108" w:type="dxa"/>
-              <w:right w:w="108" w:type="dxa"/>
-            </w:tcMar>
-          </w:tcPr>
-          <w:p>
-            <w:pPr>
-              <w:jc w:val="both"/>
-              <w:rPr>
-                <w:rFonts w:ascii="Calibri" w:eastAsia="Calibri" w:hAnsi="Calibri" w:cs="Calibri"/>
-              </w:rPr>
-            </w:pPr>
-            <w:r>
-              <w:rPr>
-                <w:rFonts w:ascii="Calibri" w:eastAsia="Calibri" w:hAnsi="Calibri" w:cs="Calibri"/>
-                <w:sz w:val="24"/>
-              </w:rPr>
-              <w:t xml:space="preserve">Visão geral: Um usuário deseja visualizar um anexo de um Processo. O Usuário requisita a visualização do Anexo do </w:t>
-            </w:r>
-            <w:r>
-              <w:rPr>
-                <w:rFonts w:ascii="Calibri" w:eastAsia="Calibri" w:hAnsi="Calibri" w:cs="Calibri"/>
-                <w:sz w:val="24"/>
-              </w:rPr>
-              <w:t>Processo a partir do histórico de um Processo. O sistema exibe o Anexo do Processo.</w:t>
-            </w:r>
-          </w:p>
-        </w:tc>
-      </w:tr>
-      <w:tr>
-        <w:trPr>
-          <w:trHeight w:val="1"/>
-        </w:trPr>
-        <w:tc>
-          <w:tcPr>
-            <w:tcW w:w="8494" w:type="dxa"/>
-            <w:tcBorders>
-              <w:top w:val="single" w:sz="4" w:space="0" w:color="000000"/>
-              <w:left w:val="single" w:sz="4" w:space="0" w:color="000000"/>
-              <w:bottom w:val="single" w:sz="4" w:space="0" w:color="000000"/>
-              <w:right w:val="single" w:sz="4" w:space="0" w:color="000000"/>
-            </w:tcBorders>
-            <w:shd w:val="clear" w:color="000000" w:fill="FFFFFF"/>
-            <w:tcMar>
-              <w:left w:w="108" w:type="dxa"/>
-              <w:right w:w="108" w:type="dxa"/>
-            </w:tcMar>
-          </w:tcPr>
-          <w:p>
-            <w:pPr>
-              <w:jc w:val="both"/>
-              <w:rPr>
-                <w:rFonts w:ascii="Calibri" w:eastAsia="Calibri" w:hAnsi="Calibri" w:cs="Calibri"/>
-              </w:rPr>
-            </w:pPr>
-            <w:r>
-              <w:rPr>
-                <w:rFonts w:ascii="Calibri" w:eastAsia="Calibri" w:hAnsi="Calibri" w:cs="Calibri"/>
-                <w:sz w:val="24"/>
-              </w:rPr>
-              <w:t>Tipo: Primário, essencial</w:t>
-            </w:r>
-          </w:p>
-        </w:tc>
-      </w:tr>
-      <w:tr>
-        <w:trPr>
-          <w:trHeight w:val="1"/>
-        </w:trPr>
-        <w:tc>
-          <w:tcPr>
-            <w:tcW w:w="8494" w:type="dxa"/>
-            <w:tcBorders>
-              <w:top w:val="single" w:sz="4" w:space="0" w:color="000000"/>
-              <w:left w:val="single" w:sz="4" w:space="0" w:color="000000"/>
-              <w:bottom w:val="single" w:sz="4" w:space="0" w:color="000000"/>
-              <w:right w:val="single" w:sz="4" w:space="0" w:color="000000"/>
-            </w:tcBorders>
-            <w:shd w:val="clear" w:color="000000" w:fill="FFFFFF"/>
-            <w:tcMar>
-              <w:left w:w="108" w:type="dxa"/>
-              <w:right w:w="108" w:type="dxa"/>
-            </w:tcMar>
-          </w:tcPr>
-          <w:p>
-            <w:pPr>
-              <w:jc w:val="both"/>
-              <w:rPr>
-                <w:rFonts w:ascii="Calibri" w:eastAsia="Calibri" w:hAnsi="Calibri" w:cs="Calibri"/>
-              </w:rPr>
-            </w:pPr>
-            <w:r>
-              <w:rPr>
-                <w:rFonts w:ascii="Calibri" w:eastAsia="Calibri" w:hAnsi="Calibri" w:cs="Calibri"/>
-                <w:sz w:val="24"/>
-              </w:rPr>
-              <w:t>Referências Cruzadas: RF2.14.</w:t>
-            </w:r>
-          </w:p>
-        </w:tc>
-      </w:tr>
-    </w:tbl>
-    <w:p>
-      <w:pPr>
-        <w:keepNext/>
-        <w:keepLines/>
-        <w:spacing w:before="280" w:after="80"/>
-        <w:jc w:val="both"/>
-        <w:rPr>
-          <w:rFonts w:ascii="Calibri Light" w:eastAsia="Calibri Light" w:hAnsi="Calibri Light" w:cs="Calibri Light"/>
-          <w:b/>
-          <w:sz w:val="28"/>
-        </w:rPr>
-      </w:pPr>
-      <w:r>
-        <w:rPr>
-          <w:rFonts w:ascii="Calibri Light" w:eastAsia="Calibri Light" w:hAnsi="Calibri Light" w:cs="Calibri Light"/>
-          <w:b/>
-          <w:sz w:val="28"/>
-        </w:rPr>
         <w:t>Sequência típica de eventos</w:t>
       </w:r>
     </w:p>
@@ -5211,6 +4582,467 @@
             <w:pPr>
               <w:numPr>
                 <w:ilvl w:val="0"/>
+                <w:numId w:val="20"/>
+              </w:numPr>
+              <w:ind w:left="720" w:hanging="360"/>
+              <w:jc w:val="both"/>
+              <w:rPr>
+                <w:rFonts w:ascii="Calibri" w:eastAsia="Calibri" w:hAnsi="Calibri" w:cs="Calibri"/>
+              </w:rPr>
+            </w:pPr>
+            <w:r>
+              <w:rPr>
+                <w:rFonts w:ascii="Calibri" w:eastAsia="Calibri" w:hAnsi="Calibri" w:cs="Calibri"/>
+                <w:sz w:val="24"/>
+              </w:rPr>
+              <w:t xml:space="preserve">Este caso de uso começa quando um </w:t>
+            </w:r>
+            <w:r>
+              <w:rPr>
+                <w:rFonts w:ascii="Calibri" w:eastAsia="Calibri" w:hAnsi="Calibri" w:cs="Calibri"/>
+                <w:color w:val="000000"/>
+                <w:sz w:val="24"/>
+              </w:rPr>
+              <w:t>Usuário deseja visualizar o histórico de um Processo.</w:t>
+            </w:r>
+          </w:p>
+        </w:tc>
+        <w:tc>
+          <w:tcPr>
+            <w:tcW w:w="4247" w:type="dxa"/>
+            <w:tcBorders>
+              <w:top w:val="single" w:sz="4" w:space="0" w:color="000000"/>
+              <w:left w:val="single" w:sz="4" w:space="0" w:color="000000"/>
+              <w:bottom w:val="single" w:sz="4" w:space="0" w:color="000000"/>
+              <w:right w:val="single" w:sz="4" w:space="0" w:color="000000"/>
+            </w:tcBorders>
+            <w:shd w:val="clear" w:color="000000" w:fill="FFFFFF"/>
+            <w:tcMar>
+              <w:left w:w="108" w:type="dxa"/>
+              <w:right w:w="108" w:type="dxa"/>
+            </w:tcMar>
+          </w:tcPr>
+          <w:p>
+            <w:pPr>
+              <w:numPr>
+                <w:ilvl w:val="0"/>
+                <w:numId w:val="20"/>
+              </w:numPr>
+              <w:ind w:left="720" w:hanging="360"/>
+              <w:jc w:val="both"/>
+              <w:rPr>
+                <w:rFonts w:ascii="Calibri" w:eastAsia="Calibri" w:hAnsi="Calibri" w:cs="Calibri"/>
+              </w:rPr>
+            </w:pPr>
+            <w:r>
+              <w:rPr>
+                <w:rFonts w:ascii="Calibri" w:eastAsia="Calibri" w:hAnsi="Calibri" w:cs="Calibri"/>
+                <w:sz w:val="24"/>
+              </w:rPr>
+              <w:t>O sistema exibe o histórico do Processo.</w:t>
+            </w:r>
+          </w:p>
+        </w:tc>
+      </w:tr>
+    </w:tbl>
+    <w:p>
+      <w:pPr>
+        <w:keepNext/>
+        <w:keepLines/>
+        <w:spacing w:before="280" w:after="80"/>
+        <w:jc w:val="both"/>
+        <w:rPr>
+          <w:rFonts w:ascii="Calibri Light" w:eastAsia="Calibri Light" w:hAnsi="Calibri Light" w:cs="Calibri Light"/>
+          <w:b/>
+          <w:sz w:val="28"/>
+        </w:rPr>
+      </w:pPr>
+      <w:r>
+        <w:rPr>
+          <w:rFonts w:ascii="Calibri Light" w:eastAsia="Calibri Light" w:hAnsi="Calibri Light" w:cs="Calibri Light"/>
+          <w:b/>
+          <w:sz w:val="28"/>
+        </w:rPr>
+        <w:t>Sequência alternativa de evento</w:t>
+      </w:r>
+    </w:p>
+    <w:p>
+      <w:pPr>
+        <w:rPr>
+          <w:rFonts w:ascii="Calibri" w:eastAsia="Calibri" w:hAnsi="Calibri" w:cs="Calibri"/>
+          <w:sz w:val="26"/>
+        </w:rPr>
+      </w:pPr>
+      <w:r>
+        <w:rPr>
+          <w:rFonts w:ascii="Calibri" w:eastAsia="Calibri" w:hAnsi="Calibri" w:cs="Calibri"/>
+          <w:sz w:val="24"/>
+        </w:rPr>
+        <w:t>Esse caso de uso não possui sequência alternativa de eventos.</w:t>
+      </w:r>
+    </w:p>
+    <w:p>
+      <w:pPr>
+        <w:rPr>
+          <w:rFonts w:ascii="Calibri" w:eastAsia="Calibri" w:hAnsi="Calibri" w:cs="Calibri"/>
+          <w:sz w:val="26"/>
+        </w:rPr>
+      </w:pPr>
+      <w:r>
+        <w:rPr>
+          <w:rFonts w:ascii="Calibri" w:eastAsia="Calibri" w:hAnsi="Calibri" w:cs="Calibri"/>
+          <w:sz w:val="26"/>
+        </w:rPr>
+        <w:t xml:space="preserve"> </w:t>
+      </w:r>
+    </w:p>
+    <w:p>
+      <w:pPr>
+        <w:rPr>
+          <w:rFonts w:ascii="Calibri" w:eastAsia="Calibri" w:hAnsi="Calibri" w:cs="Calibri"/>
+          <w:sz w:val="26"/>
+        </w:rPr>
+      </w:pPr>
+    </w:p>
+    <w:p>
+      <w:pPr>
+        <w:keepNext/>
+        <w:keepLines/>
+        <w:spacing w:before="480" w:after="120"/>
+        <w:rPr>
+          <w:rFonts w:ascii="Calibri Light" w:eastAsia="Calibri Light" w:hAnsi="Calibri Light" w:cs="Calibri Light"/>
+          <w:b/>
+          <w:sz w:val="48"/>
+        </w:rPr>
+      </w:pPr>
+      <w:r>
+        <w:rPr>
+          <w:rFonts w:ascii="Calibri Light" w:eastAsia="Calibri Light" w:hAnsi="Calibri Light" w:cs="Calibri Light"/>
+          <w:b/>
+          <w:sz w:val="48"/>
+        </w:rPr>
+        <w:t>Visualizar Anexo de um Processo</w:t>
+      </w:r>
+    </w:p>
+    <w:tbl>
+      <w:tblPr>
+        <w:tblW w:w="0" w:type="auto"/>
+        <w:tblInd w:w="108" w:type="dxa"/>
+        <w:tblCellMar>
+          <w:left w:w="10" w:type="dxa"/>
+          <w:right w:w="10" w:type="dxa"/>
+        </w:tblCellMar>
+        <w:tblLook w:val="0000" w:firstRow="0" w:lastRow="0" w:firstColumn="0" w:lastColumn="0" w:noHBand="0" w:noVBand="0"/>
+      </w:tblPr>
+      <w:tblGrid>
+        <w:gridCol w:w="8494"/>
+      </w:tblGrid>
+      <w:tr>
+        <w:trPr>
+          <w:trHeight w:val="1"/>
+        </w:trPr>
+        <w:tc>
+          <w:tcPr>
+            <w:tcW w:w="8494" w:type="dxa"/>
+            <w:tcBorders>
+              <w:top w:val="single" w:sz="4" w:space="0" w:color="000000"/>
+              <w:left w:val="single" w:sz="4" w:space="0" w:color="000000"/>
+              <w:bottom w:val="single" w:sz="4" w:space="0" w:color="000000"/>
+              <w:right w:val="single" w:sz="4" w:space="0" w:color="000000"/>
+            </w:tcBorders>
+            <w:shd w:val="clear" w:color="000000" w:fill="FFFFFF"/>
+            <w:tcMar>
+              <w:left w:w="108" w:type="dxa"/>
+              <w:right w:w="108" w:type="dxa"/>
+            </w:tcMar>
+          </w:tcPr>
+          <w:p>
+            <w:pPr>
+              <w:jc w:val="both"/>
+              <w:rPr>
+                <w:rFonts w:ascii="Calibri" w:eastAsia="Calibri" w:hAnsi="Calibri" w:cs="Calibri"/>
+              </w:rPr>
+            </w:pPr>
+            <w:r>
+              <w:rPr>
+                <w:rFonts w:ascii="Calibri" w:eastAsia="Calibri" w:hAnsi="Calibri" w:cs="Calibri"/>
+                <w:sz w:val="24"/>
+              </w:rPr>
+              <w:t>Ator: Usuário qualquer</w:t>
+            </w:r>
+          </w:p>
+        </w:tc>
+      </w:tr>
+      <w:tr>
+        <w:trPr>
+          <w:trHeight w:val="1"/>
+        </w:trPr>
+        <w:tc>
+          <w:tcPr>
+            <w:tcW w:w="8494" w:type="dxa"/>
+            <w:tcBorders>
+              <w:top w:val="single" w:sz="4" w:space="0" w:color="000000"/>
+              <w:left w:val="single" w:sz="4" w:space="0" w:color="000000"/>
+              <w:bottom w:val="single" w:sz="4" w:space="0" w:color="000000"/>
+              <w:right w:val="single" w:sz="4" w:space="0" w:color="000000"/>
+            </w:tcBorders>
+            <w:shd w:val="clear" w:color="000000" w:fill="FFFFFF"/>
+            <w:tcMar>
+              <w:left w:w="108" w:type="dxa"/>
+              <w:right w:w="108" w:type="dxa"/>
+            </w:tcMar>
+          </w:tcPr>
+          <w:p>
+            <w:pPr>
+              <w:jc w:val="both"/>
+              <w:rPr>
+                <w:rFonts w:ascii="Calibri" w:eastAsia="Calibri" w:hAnsi="Calibri" w:cs="Calibri"/>
+              </w:rPr>
+            </w:pPr>
+            <w:r>
+              <w:rPr>
+                <w:rFonts w:ascii="Calibri" w:eastAsia="Calibri" w:hAnsi="Calibri" w:cs="Calibri"/>
+                <w:sz w:val="24"/>
+              </w:rPr>
+              <w:t>Finalidade: Visualizar um Anexo de um Processo.</w:t>
+            </w:r>
+          </w:p>
+        </w:tc>
+      </w:tr>
+      <w:tr>
+        <w:trPr>
+          <w:trHeight w:val="1"/>
+        </w:trPr>
+        <w:tc>
+          <w:tcPr>
+            <w:tcW w:w="8494" w:type="dxa"/>
+            <w:tcBorders>
+              <w:top w:val="single" w:sz="4" w:space="0" w:color="000000"/>
+              <w:left w:val="single" w:sz="4" w:space="0" w:color="000000"/>
+              <w:bottom w:val="single" w:sz="4" w:space="0" w:color="000000"/>
+              <w:right w:val="single" w:sz="4" w:space="0" w:color="000000"/>
+            </w:tcBorders>
+            <w:shd w:val="clear" w:color="000000" w:fill="FFFFFF"/>
+            <w:tcMar>
+              <w:left w:w="108" w:type="dxa"/>
+              <w:right w:w="108" w:type="dxa"/>
+            </w:tcMar>
+          </w:tcPr>
+          <w:p>
+            <w:pPr>
+              <w:jc w:val="both"/>
+              <w:rPr>
+                <w:rFonts w:ascii="Calibri" w:eastAsia="Calibri" w:hAnsi="Calibri" w:cs="Calibri"/>
+              </w:rPr>
+            </w:pPr>
+            <w:r>
+              <w:rPr>
+                <w:rFonts w:ascii="Calibri" w:eastAsia="Calibri" w:hAnsi="Calibri" w:cs="Calibri"/>
+                <w:sz w:val="24"/>
+              </w:rPr>
+              <w:t>Visão geral: Um usuário deseja visualizar um anexo de um Processo. O Usuário requisita a visualização do Anexo do Processo a partir do histórico de um Processo. O sistema exibe o Anexo do Processo.</w:t>
+            </w:r>
+          </w:p>
+        </w:tc>
+      </w:tr>
+      <w:tr>
+        <w:trPr>
+          <w:trHeight w:val="1"/>
+        </w:trPr>
+        <w:tc>
+          <w:tcPr>
+            <w:tcW w:w="8494" w:type="dxa"/>
+            <w:tcBorders>
+              <w:top w:val="single" w:sz="4" w:space="0" w:color="000000"/>
+              <w:left w:val="single" w:sz="4" w:space="0" w:color="000000"/>
+              <w:bottom w:val="single" w:sz="4" w:space="0" w:color="000000"/>
+              <w:right w:val="single" w:sz="4" w:space="0" w:color="000000"/>
+            </w:tcBorders>
+            <w:shd w:val="clear" w:color="000000" w:fill="FFFFFF"/>
+            <w:tcMar>
+              <w:left w:w="108" w:type="dxa"/>
+              <w:right w:w="108" w:type="dxa"/>
+            </w:tcMar>
+          </w:tcPr>
+          <w:p>
+            <w:pPr>
+              <w:jc w:val="both"/>
+              <w:rPr>
+                <w:rFonts w:ascii="Calibri" w:eastAsia="Calibri" w:hAnsi="Calibri" w:cs="Calibri"/>
+              </w:rPr>
+            </w:pPr>
+            <w:r>
+              <w:rPr>
+                <w:rFonts w:ascii="Calibri" w:eastAsia="Calibri" w:hAnsi="Calibri" w:cs="Calibri"/>
+                <w:sz w:val="24"/>
+              </w:rPr>
+              <w:t>Tipo: Primário, essencial</w:t>
+            </w:r>
+          </w:p>
+        </w:tc>
+      </w:tr>
+      <w:tr>
+        <w:trPr>
+          <w:trHeight w:val="1"/>
+        </w:trPr>
+        <w:tc>
+          <w:tcPr>
+            <w:tcW w:w="8494" w:type="dxa"/>
+            <w:tcBorders>
+              <w:top w:val="single" w:sz="4" w:space="0" w:color="000000"/>
+              <w:left w:val="single" w:sz="4" w:space="0" w:color="000000"/>
+              <w:bottom w:val="single" w:sz="4" w:space="0" w:color="000000"/>
+              <w:right w:val="single" w:sz="4" w:space="0" w:color="000000"/>
+            </w:tcBorders>
+            <w:shd w:val="clear" w:color="000000" w:fill="FFFFFF"/>
+            <w:tcMar>
+              <w:left w:w="108" w:type="dxa"/>
+              <w:right w:w="108" w:type="dxa"/>
+            </w:tcMar>
+          </w:tcPr>
+          <w:p>
+            <w:pPr>
+              <w:jc w:val="both"/>
+              <w:rPr>
+                <w:rFonts w:ascii="Calibri" w:eastAsia="Calibri" w:hAnsi="Calibri" w:cs="Calibri"/>
+              </w:rPr>
+            </w:pPr>
+            <w:r>
+              <w:rPr>
+                <w:rFonts w:ascii="Calibri" w:eastAsia="Calibri" w:hAnsi="Calibri" w:cs="Calibri"/>
+                <w:sz w:val="24"/>
+              </w:rPr>
+              <w:t>Referências Cruzadas: RF2.14.</w:t>
+            </w:r>
+          </w:p>
+        </w:tc>
+      </w:tr>
+    </w:tbl>
+    <w:p>
+      <w:pPr>
+        <w:keepNext/>
+        <w:keepLines/>
+        <w:spacing w:before="280" w:after="80"/>
+        <w:jc w:val="both"/>
+        <w:rPr>
+          <w:rFonts w:ascii="Calibri Light" w:eastAsia="Calibri Light" w:hAnsi="Calibri Light" w:cs="Calibri Light"/>
+          <w:b/>
+          <w:sz w:val="28"/>
+        </w:rPr>
+      </w:pPr>
+      <w:r>
+        <w:rPr>
+          <w:rFonts w:ascii="Calibri Light" w:eastAsia="Calibri Light" w:hAnsi="Calibri Light" w:cs="Calibri Light"/>
+          <w:b/>
+          <w:sz w:val="28"/>
+        </w:rPr>
+        <w:t>Sequência típica de eventos</w:t>
+      </w:r>
+    </w:p>
+    <w:tbl>
+      <w:tblPr>
+        <w:tblW w:w="0" w:type="auto"/>
+        <w:tblInd w:w="108" w:type="dxa"/>
+        <w:tblCellMar>
+          <w:left w:w="10" w:type="dxa"/>
+          <w:right w:w="10" w:type="dxa"/>
+        </w:tblCellMar>
+        <w:tblLook w:val="0000" w:firstRow="0" w:lastRow="0" w:firstColumn="0" w:lastColumn="0" w:noHBand="0" w:noVBand="0"/>
+      </w:tblPr>
+      <w:tblGrid>
+        <w:gridCol w:w="4247"/>
+        <w:gridCol w:w="4247"/>
+      </w:tblGrid>
+      <w:tr>
+        <w:trPr>
+          <w:trHeight w:val="1"/>
+        </w:trPr>
+        <w:tc>
+          <w:tcPr>
+            <w:tcW w:w="4247" w:type="dxa"/>
+            <w:tcBorders>
+              <w:top w:val="single" w:sz="4" w:space="0" w:color="000000"/>
+              <w:left w:val="single" w:sz="4" w:space="0" w:color="000000"/>
+              <w:bottom w:val="single" w:sz="4" w:space="0" w:color="000000"/>
+              <w:right w:val="single" w:sz="4" w:space="0" w:color="000000"/>
+            </w:tcBorders>
+            <w:shd w:val="clear" w:color="000000" w:fill="FFFFFF"/>
+            <w:tcMar>
+              <w:left w:w="108" w:type="dxa"/>
+              <w:right w:w="108" w:type="dxa"/>
+            </w:tcMar>
+          </w:tcPr>
+          <w:p>
+            <w:pPr>
+              <w:jc w:val="both"/>
+              <w:rPr>
+                <w:rFonts w:ascii="Calibri" w:eastAsia="Calibri" w:hAnsi="Calibri" w:cs="Calibri"/>
+              </w:rPr>
+            </w:pPr>
+            <w:r>
+              <w:rPr>
+                <w:rFonts w:ascii="Calibri" w:eastAsia="Calibri" w:hAnsi="Calibri" w:cs="Calibri"/>
+                <w:sz w:val="24"/>
+              </w:rPr>
+              <w:t>Ação do ator</w:t>
+            </w:r>
+          </w:p>
+        </w:tc>
+        <w:tc>
+          <w:tcPr>
+            <w:tcW w:w="4247" w:type="dxa"/>
+            <w:tcBorders>
+              <w:top w:val="single" w:sz="4" w:space="0" w:color="000000"/>
+              <w:left w:val="single" w:sz="4" w:space="0" w:color="000000"/>
+              <w:bottom w:val="single" w:sz="4" w:space="0" w:color="000000"/>
+              <w:right w:val="single" w:sz="4" w:space="0" w:color="000000"/>
+            </w:tcBorders>
+            <w:shd w:val="clear" w:color="000000" w:fill="FFFFFF"/>
+            <w:tcMar>
+              <w:left w:w="108" w:type="dxa"/>
+              <w:right w:w="108" w:type="dxa"/>
+            </w:tcMar>
+          </w:tcPr>
+          <w:p>
+            <w:pPr>
+              <w:jc w:val="both"/>
+              <w:rPr>
+                <w:rFonts w:ascii="Calibri" w:eastAsia="Calibri" w:hAnsi="Calibri" w:cs="Calibri"/>
+              </w:rPr>
+            </w:pPr>
+            <w:r>
+              <w:rPr>
+                <w:rFonts w:ascii="Calibri" w:eastAsia="Calibri" w:hAnsi="Calibri" w:cs="Calibri"/>
+                <w:sz w:val="24"/>
+              </w:rPr>
+              <w:t>Resposta do sistema</w:t>
+            </w:r>
+          </w:p>
+        </w:tc>
+      </w:tr>
+      <w:tr>
+        <w:trPr>
+          <w:trHeight w:val="1"/>
+        </w:trPr>
+        <w:tc>
+          <w:tcPr>
+            <w:tcW w:w="4247" w:type="dxa"/>
+            <w:tcBorders>
+              <w:top w:val="single" w:sz="4" w:space="0" w:color="000000"/>
+              <w:left w:val="single" w:sz="4" w:space="0" w:color="000000"/>
+              <w:bottom w:val="single" w:sz="4" w:space="0" w:color="000000"/>
+              <w:right w:val="single" w:sz="4" w:space="0" w:color="000000"/>
+            </w:tcBorders>
+            <w:shd w:val="clear" w:color="000000" w:fill="FFFFFF"/>
+            <w:tcMar>
+              <w:left w:w="108" w:type="dxa"/>
+              <w:right w:w="108" w:type="dxa"/>
+            </w:tcMar>
+          </w:tcPr>
+          <w:p>
+            <w:pPr>
+              <w:numPr>
+                <w:ilvl w:val="0"/>
                 <w:numId w:val="21"/>
               </w:numPr>
               <w:ind w:left="720" w:hanging="360"/>
@@ -5412,14 +5244,7 @@
                 <w:rFonts w:ascii="Calibri" w:eastAsia="Calibri" w:hAnsi="Calibri" w:cs="Calibri"/>
                 <w:sz w:val="24"/>
               </w:rPr>
-              <w:t>O sistem</w:t>
-            </w:r>
-            <w:r>
-              <w:rPr>
-                <w:rFonts w:ascii="Calibri" w:eastAsia="Calibri" w:hAnsi="Calibri" w:cs="Calibri"/>
-                <w:sz w:val="24"/>
-              </w:rPr>
-              <w:t>a exibe o Anexo escolhido.</w:t>
+              <w:t>O sistema exibe o Anexo escolhido.</w:t>
             </w:r>
           </w:p>
         </w:tc>
@@ -6080,6 +5905,22 @@
               </w:rPr>
               <w:t>.</w:t>
             </w:r>
+            <w:r>
+              <w:rPr>
+                <w:rFonts w:eastAsia="CMR10" w:cstheme="minorHAnsi"/>
+                <w:sz w:val="24"/>
+                <w:szCs w:val="24"/>
+              </w:rPr>
+              <w:t xml:space="preserve"> Os processos devem estar ordenados </w:t>
+            </w:r>
+            <w:r>
+              <w:rPr>
+                <w:rFonts w:eastAsia="CMR10" w:cstheme="minorHAnsi"/>
+                <w:sz w:val="24"/>
+                <w:szCs w:val="24"/>
+              </w:rPr>
+              <w:t>por última data de atualização, ou seja, os atualizados recentemente devem estar primeiro.</w:t>
+            </w:r>
           </w:p>
         </w:tc>
       </w:tr>
@@ -6146,7 +5987,21 @@
           <w:rFonts w:ascii="Calibri" w:eastAsia="Calibri" w:hAnsi="Calibri" w:cs="Calibri"/>
           <w:sz w:val="24"/>
         </w:rPr>
-        <w:t>o usuário é um juiz, o sistema exibe todos os processos com minutas à assinar.</w:t>
+        <w:t xml:space="preserve">o usuário é um juiz, o sistema exibe todos os processos com minutas </w:t>
+      </w:r>
+      <w:r>
+        <w:rPr>
+          <w:rFonts w:ascii="Calibri" w:eastAsia="Calibri" w:hAnsi="Calibri" w:cs="Calibri"/>
+          <w:sz w:val="24"/>
+        </w:rPr>
+        <w:t>a</w:t>
+      </w:r>
+      <w:r>
+        <w:rPr>
+          <w:rFonts w:ascii="Calibri" w:eastAsia="Calibri" w:hAnsi="Calibri" w:cs="Calibri"/>
+          <w:sz w:val="24"/>
+        </w:rPr>
+        <w:t xml:space="preserve"> assinar.</w:t>
       </w:r>
     </w:p>
     <w:p>

</xml_diff>